<commit_message>
adding phase 2 report
</commit_message>
<xml_diff>
--- a/doc/phase-2/phase-2-report.docx
+++ b/doc/phase-2/phase-2-report.docx
@@ -1,6 +1,6 @@
 
 <file path=word/document.xml><?xml version="1.0" encoding="utf-8"?>
-<w:document xmlns:wpc="http://schemas.microsoft.com/office/word/2010/wordprocessingCanvas" xmlns:mo="http://schemas.microsoft.com/office/mac/office/2008/main" xmlns:mc="http://schemas.openxmlformats.org/markup-compatibility/2006" xmlns:mv="urn:schemas-microsoft-com:mac:vml" xmlns:o="urn:schemas-microsoft-com:office:office" xmlns:r="http://schemas.openxmlformats.org/officeDocument/2006/relationships" xmlns:m="http://schemas.openxmlformats.org/officeDocument/2006/math" xmlns:v="urn:schemas-microsoft-com:vml" xmlns:wp14="http://schemas.microsoft.com/office/word/2010/wordprocessingDrawing" xmlns:wp="http://schemas.openxmlformats.org/drawingml/2006/wordprocessingDrawing" xmlns:w10="urn:schemas-microsoft-com:office:word" xmlns:w="http://schemas.openxmlformats.org/wordprocessingml/2006/main" xmlns:w14="http://schemas.microsoft.com/office/word/2010/wordml" xmlns:wpg="http://schemas.microsoft.com/office/word/2010/wordprocessingGroup" xmlns:wpi="http://schemas.microsoft.com/office/word/2010/wordprocessingInk" xmlns:wne="http://schemas.microsoft.com/office/word/2006/wordml" xmlns:wps="http://schemas.microsoft.com/office/word/2010/wordprocessingShape" mc:Ignorable="w14 wp14">
+<w:document xmlns:wpc="http://schemas.microsoft.com/office/word/2010/wordprocessingCanvas" xmlns:mc="http://schemas.openxmlformats.org/markup-compatibility/2006" xmlns:o="urn:schemas-microsoft-com:office:office" xmlns:r="http://schemas.openxmlformats.org/officeDocument/2006/relationships" xmlns:m="http://schemas.openxmlformats.org/officeDocument/2006/math" xmlns:v="urn:schemas-microsoft-com:vml" xmlns:wp14="http://schemas.microsoft.com/office/word/2010/wordprocessingDrawing" xmlns:wp="http://schemas.openxmlformats.org/drawingml/2006/wordprocessingDrawing" xmlns:w10="urn:schemas-microsoft-com:office:word" xmlns:w="http://schemas.openxmlformats.org/wordprocessingml/2006/main" xmlns:w14="http://schemas.microsoft.com/office/word/2010/wordml" xmlns:w15="http://schemas.microsoft.com/office/word/2012/wordml" xmlns:wpg="http://schemas.microsoft.com/office/word/2010/wordprocessingGroup" xmlns:wpi="http://schemas.microsoft.com/office/word/2010/wordprocessingInk" xmlns:wne="http://schemas.microsoft.com/office/word/2006/wordml" xmlns:wps="http://schemas.microsoft.com/office/word/2010/wordprocessingShape" mc:Ignorable="w14 w15 wp14">
   <w:body>
     <w:sdt>
       <w:sdtPr>
@@ -10,6 +10,7 @@
           <w:docPartUnique/>
         </w:docPartObj>
       </w:sdtPr>
+      <w:sdtEndPr/>
       <w:sdtContent>
         <w:p/>
         <w:p>
@@ -130,7 +131,7 @@
                                 </a:ln>
                                 <a:extLst>
                                   <a:ext uri="{AF507438-7753-43e0-B8FC-AC1667EBCBE1}">
-                                    <a14:hiddenEffects xmlns:a14="http://schemas.microsoft.com/office/drawing/2010/main">
+                                    <a14:hiddenEffects xmlns:a14="http://schemas.microsoft.com/office/drawing/2010/main" xmlns:w="http://schemas.openxmlformats.org/wordprocessingml/2006/main" xmlns:w10="urn:schemas-microsoft-com:office:word" xmlns:v="urn:schemas-microsoft-com:vml" xmlns:o="urn:schemas-microsoft-com:office:office" xmlns:mv="urn:schemas-microsoft-com:mac:vml" xmlns:mo="http://schemas.microsoft.com/office/mac/office/2008/main" xmlns="">
                                       <a:effectLst>
                                         <a:outerShdw dist="53882" dir="2700000" algn="ctr" rotWithShape="0">
                                           <a:srgbClr val="D8D8D8"/>
@@ -154,6 +155,7 @@
                                       <w:dataBinding w:prefixMappings="xmlns:ns0='http://schemas.openxmlformats.org/package/2006/metadata/core-properties' xmlns:ns1='http://purl.org/dc/elements/1.1/'" w:xpath="/ns0:coreProperties[1]/ns1:title[1]" w:storeItemID="{6C3C8BC8-F283-45AE-878A-BAB7291924A1}"/>
                                       <w:text/>
                                     </w:sdtPr>
+                                    <w:sdtEndPr/>
                                     <w:sdtContent>
                                       <w:p>
                                         <w:pPr>
@@ -187,6 +189,7 @@
                                       <w:dataBinding w:prefixMappings="xmlns:ns0='http://schemas.openxmlformats.org/package/2006/metadata/core-properties' xmlns:ns1='http://purl.org/dc/elements/1.1/'" w:xpath="/ns0:coreProperties[1]/ns1:subject[1]" w:storeItemID="{6C3C8BC8-F283-45AE-878A-BAB7291924A1}"/>
                                       <w:text/>
                                     </w:sdtPr>
+                                    <w:sdtEndPr/>
                                     <w:sdtContent>
                                       <w:p>
                                         <w:pPr>
@@ -226,6 +229,7 @@
                                       <w:dataBinding w:prefixMappings="xmlns:ns0='http://schemas.microsoft.com/office/2006/coverPageProps'" w:xpath="/ns0:CoverPageProperties[1]/ns0:Abstract[1]" w:storeItemID="{55AF091B-3C7A-41E3-B477-F2FDAA23CFDA}"/>
                                       <w:text/>
                                     </w:sdtPr>
+                                    <w:sdtEndPr/>
                                     <w:sdtContent>
                                       <w:p>
                                         <w:pPr>
@@ -300,7 +304,7 @@
                                   </a:ln>
                                   <a:extLst>
                                     <a:ext uri="{AF507438-7753-43e0-B8FC-AC1667EBCBE1}">
-                                      <a14:hiddenEffects xmlns:a14="http://schemas.microsoft.com/office/drawing/2010/main">
+                                      <a14:hiddenEffects xmlns:a14="http://schemas.microsoft.com/office/drawing/2010/main" xmlns:w="http://schemas.openxmlformats.org/wordprocessingml/2006/main" xmlns:w10="urn:schemas-microsoft-com:office:word" xmlns:v="urn:schemas-microsoft-com:vml" xmlns:o="urn:schemas-microsoft-com:office:office" xmlns:mv="urn:schemas-microsoft-com:mac:vml" xmlns:mo="http://schemas.microsoft.com/office/mac/office/2008/main" xmlns="">
                                         <a:effectLst>
                                           <a:outerShdw dist="53882" dir="2700000" algn="ctr" rotWithShape="0">
                                             <a:srgbClr val="D8D8D8"/>
@@ -344,7 +348,7 @@
                                   </a:ln>
                                   <a:extLst>
                                     <a:ext uri="{AF507438-7753-43e0-B8FC-AC1667EBCBE1}">
-                                      <a14:hiddenEffects xmlns:a14="http://schemas.microsoft.com/office/drawing/2010/main">
+                                      <a14:hiddenEffects xmlns:a14="http://schemas.microsoft.com/office/drawing/2010/main" xmlns:w="http://schemas.openxmlformats.org/wordprocessingml/2006/main" xmlns:w10="urn:schemas-microsoft-com:office:word" xmlns:v="urn:schemas-microsoft-com:vml" xmlns:o="urn:schemas-microsoft-com:office:office" xmlns:mv="urn:schemas-microsoft-com:mac:vml" xmlns:mo="http://schemas.microsoft.com/office/mac/office/2008/main" xmlns="">
                                         <a:effectLst>
                                           <a:outerShdw dist="53882" dir="2700000" algn="ctr" rotWithShape="0">
                                             <a:srgbClr val="D8D8D8"/>
@@ -388,7 +392,7 @@
                                   </a:ln>
                                   <a:extLst>
                                     <a:ext uri="{AF507438-7753-43e0-B8FC-AC1667EBCBE1}">
-                                      <a14:hiddenEffects xmlns:a14="http://schemas.microsoft.com/office/drawing/2010/main">
+                                      <a14:hiddenEffects xmlns:a14="http://schemas.microsoft.com/office/drawing/2010/main" xmlns:w="http://schemas.openxmlformats.org/wordprocessingml/2006/main" xmlns:w10="urn:schemas-microsoft-com:office:word" xmlns:v="urn:schemas-microsoft-com:vml" xmlns:o="urn:schemas-microsoft-com:office:office" xmlns:mv="urn:schemas-microsoft-com:mac:vml" xmlns:mo="http://schemas.microsoft.com/office/mac/office/2008/main" xmlns="">
                                         <a:effectLst>
                                           <a:outerShdw dist="53882" dir="2700000" algn="ctr" rotWithShape="0">
                                             <a:srgbClr val="D8D8D8"/>
@@ -432,7 +436,7 @@
                                   </a:ln>
                                   <a:extLst>
                                     <a:ext uri="{AF507438-7753-43e0-B8FC-AC1667EBCBE1}">
-                                      <a14:hiddenEffects xmlns:a14="http://schemas.microsoft.com/office/drawing/2010/main">
+                                      <a14:hiddenEffects xmlns:a14="http://schemas.microsoft.com/office/drawing/2010/main" xmlns:w="http://schemas.openxmlformats.org/wordprocessingml/2006/main" xmlns:w10="urn:schemas-microsoft-com:office:word" xmlns:v="urn:schemas-microsoft-com:vml" xmlns:o="urn:schemas-microsoft-com:office:office" xmlns:mv="urn:schemas-microsoft-com:mac:vml" xmlns:mo="http://schemas.microsoft.com/office/mac/office/2008/main" xmlns="">
                                         <a:effectLst>
                                           <a:outerShdw dist="53882" dir="2700000" algn="ctr" rotWithShape="0">
                                             <a:srgbClr val="D8D8D8"/>
@@ -476,7 +480,7 @@
                                   </a:ln>
                                   <a:extLst>
                                     <a:ext uri="{AF507438-7753-43e0-B8FC-AC1667EBCBE1}">
-                                      <a14:hiddenEffects xmlns:a14="http://schemas.microsoft.com/office/drawing/2010/main">
+                                      <a14:hiddenEffects xmlns:a14="http://schemas.microsoft.com/office/drawing/2010/main" xmlns:w="http://schemas.openxmlformats.org/wordprocessingml/2006/main" xmlns:w10="urn:schemas-microsoft-com:office:word" xmlns:v="urn:schemas-microsoft-com:vml" xmlns:o="urn:schemas-microsoft-com:office:office" xmlns:mv="urn:schemas-microsoft-com:mac:vml" xmlns:mo="http://schemas.microsoft.com/office/mac/office/2008/main" xmlns="">
                                         <a:effectLst>
                                           <a:outerShdw dist="53882" dir="2700000" algn="ctr" rotWithShape="0">
                                             <a:srgbClr val="D8D8D8"/>
@@ -520,7 +524,7 @@
                                   </a:ln>
                                   <a:extLst>
                                     <a:ext uri="{AF507438-7753-43e0-B8FC-AC1667EBCBE1}">
-                                      <a14:hiddenEffects xmlns:a14="http://schemas.microsoft.com/office/drawing/2010/main">
+                                      <a14:hiddenEffects xmlns:a14="http://schemas.microsoft.com/office/drawing/2010/main" xmlns:w="http://schemas.openxmlformats.org/wordprocessingml/2006/main" xmlns:w10="urn:schemas-microsoft-com:office:word" xmlns:v="urn:schemas-microsoft-com:vml" xmlns:o="urn:schemas-microsoft-com:office:office" xmlns:mv="urn:schemas-microsoft-com:mac:vml" xmlns:mo="http://schemas.microsoft.com/office/mac/office/2008/main" xmlns="">
                                         <a:effectLst>
                                           <a:outerShdw dist="53882" dir="2700000" algn="ctr" rotWithShape="0">
                                             <a:srgbClr val="D8D8D8"/>
@@ -561,7 +565,7 @@
                                 </a:ln>
                                 <a:extLst>
                                   <a:ext uri="{AF507438-7753-43e0-B8FC-AC1667EBCBE1}">
-                                    <a14:hiddenEffects xmlns:a14="http://schemas.microsoft.com/office/drawing/2010/main">
+                                    <a14:hiddenEffects xmlns:a14="http://schemas.microsoft.com/office/drawing/2010/main" xmlns:w="http://schemas.openxmlformats.org/wordprocessingml/2006/main" xmlns:w10="urn:schemas-microsoft-com:office:word" xmlns:v="urn:schemas-microsoft-com:vml" xmlns:o="urn:schemas-microsoft-com:office:office" xmlns:mv="urn:schemas-microsoft-com:mac:vml" xmlns:mo="http://schemas.microsoft.com/office/mac/office/2008/main" xmlns="">
                                       <a:effectLst>
                                         <a:outerShdw dist="53882" dir="2700000" algn="ctr" rotWithShape="0">
                                           <a:srgbClr val="D8D8D8"/>
@@ -599,6 +603,7 @@
                                           <w:calendar w:val="gregorian"/>
                                         </w:date>
                                       </w:sdtPr>
+                                      <w:sdtEndPr/>
                                       <w:sdtContent>
                                         <w:r>
                                           <w:rPr>
@@ -673,7 +678,7 @@
                                   </a:ln>
                                   <a:extLst>
                                     <a:ext uri="{AF507438-7753-43e0-B8FC-AC1667EBCBE1}">
-                                      <a14:hiddenEffects xmlns:a14="http://schemas.microsoft.com/office/drawing/2010/main">
+                                      <a14:hiddenEffects xmlns:a14="http://schemas.microsoft.com/office/drawing/2010/main" xmlns:w="http://schemas.openxmlformats.org/wordprocessingml/2006/main" xmlns:w10="urn:schemas-microsoft-com:office:word" xmlns:v="urn:schemas-microsoft-com:vml" xmlns:o="urn:schemas-microsoft-com:office:office" xmlns:mv="urn:schemas-microsoft-com:mac:vml" xmlns:mo="http://schemas.microsoft.com/office/mac/office/2008/main" xmlns="">
                                         <a:effectLst>
                                           <a:outerShdw dist="53882" dir="2700000" algn="ctr" rotWithShape="0">
                                             <a:srgbClr val="D8D8D8"/>
@@ -713,7 +718,7 @@
                                   </a:ln>
                                   <a:extLst>
                                     <a:ext uri="{AF507438-7753-43e0-B8FC-AC1667EBCBE1}">
-                                      <a14:hiddenEffects xmlns:a14="http://schemas.microsoft.com/office/drawing/2010/main">
+                                      <a14:hiddenEffects xmlns:a14="http://schemas.microsoft.com/office/drawing/2010/main" xmlns:w="http://schemas.openxmlformats.org/wordprocessingml/2006/main" xmlns:w10="urn:schemas-microsoft-com:office:word" xmlns:v="urn:schemas-microsoft-com:vml" xmlns:o="urn:schemas-microsoft-com:office:office" xmlns:mv="urn:schemas-microsoft-com:mac:vml" xmlns:mo="http://schemas.microsoft.com/office/mac/office/2008/main" xmlns="">
                                         <a:effectLst>
                                           <a:outerShdw dist="53882" dir="2700000" algn="ctr" rotWithShape="0">
                                             <a:srgbClr val="D8D8D8"/>
@@ -756,7 +761,7 @@
                                   </a:ln>
                                   <a:extLst>
                                     <a:ext uri="{AF507438-7753-43e0-B8FC-AC1667EBCBE1}">
-                                      <a14:hiddenEffects xmlns:a14="http://schemas.microsoft.com/office/drawing/2010/main">
+                                      <a14:hiddenEffects xmlns:a14="http://schemas.microsoft.com/office/drawing/2010/main" xmlns:w="http://schemas.openxmlformats.org/wordprocessingml/2006/main" xmlns:w10="urn:schemas-microsoft-com:office:word" xmlns:v="urn:schemas-microsoft-com:vml" xmlns:o="urn:schemas-microsoft-com:office:office" xmlns:mv="urn:schemas-microsoft-com:mac:vml" xmlns:mo="http://schemas.microsoft.com/office/mac/office/2008/main" xmlns="">
                                         <a:effectLst>
                                           <a:outerShdw dist="53882" dir="2700000" algn="ctr" rotWithShape="0">
                                             <a:srgbClr val="D8D8D8"/>
@@ -787,7 +792,7 @@
                                 <a:noFill/>
                                 <a:extLst>
                                   <a:ext uri="{909E8E84-426E-40dd-AFC4-6F175D3DCCD1}">
-                                    <a14:hiddenFill xmlns:a14="http://schemas.microsoft.com/office/drawing/2010/main">
+                                    <a14:hiddenFill xmlns:a14="http://schemas.microsoft.com/office/drawing/2010/main" xmlns:w="http://schemas.openxmlformats.org/wordprocessingml/2006/main" xmlns:w10="urn:schemas-microsoft-com:office:word" xmlns:v="urn:schemas-microsoft-com:vml" xmlns:o="urn:schemas-microsoft-com:office:office" xmlns:mv="urn:schemas-microsoft-com:mac:vml" xmlns:mo="http://schemas.microsoft.com/office/mac/office/2008/main" xmlns="">
                                       <a:solidFill>
                                         <a:srgbClr val="FFFFFF">
                                           <a:alpha val="80000"/>
@@ -796,7 +801,7 @@
                                     </a14:hiddenFill>
                                   </a:ext>
                                   <a:ext uri="{91240B29-F687-4f45-9708-019B960494DF}">
-                                    <a14:hiddenLine xmlns:a14="http://schemas.microsoft.com/office/drawing/2010/main" w="12700">
+                                    <a14:hiddenLine xmlns:a14="http://schemas.microsoft.com/office/drawing/2010/main" xmlns:w="http://schemas.openxmlformats.org/wordprocessingml/2006/main" xmlns:w10="urn:schemas-microsoft-com:office:word" xmlns:v="urn:schemas-microsoft-com:vml" xmlns:o="urn:schemas-microsoft-com:office:office" xmlns:mv="urn:schemas-microsoft-com:mac:vml" xmlns:mo="http://schemas.microsoft.com/office/mac/office/2008/main" xmlns="" w="12700">
                                       <a:solidFill>
                                         <a:srgbClr val="FFFFFF"/>
                                       </a:solidFill>
@@ -806,7 +811,7 @@
                                     </a14:hiddenLine>
                                   </a:ext>
                                   <a:ext uri="{AF507438-7753-43e0-B8FC-AC1667EBCBE1}">
-                                    <a14:hiddenEffects xmlns:a14="http://schemas.microsoft.com/office/drawing/2010/main">
+                                    <a14:hiddenEffects xmlns:a14="http://schemas.microsoft.com/office/drawing/2010/main" xmlns:w="http://schemas.openxmlformats.org/wordprocessingml/2006/main" xmlns:w10="urn:schemas-microsoft-com:office:word" xmlns:v="urn:schemas-microsoft-com:vml" xmlns:o="urn:schemas-microsoft-com:office:office" xmlns:mv="urn:schemas-microsoft-com:mac:vml" xmlns:mo="http://schemas.microsoft.com/office/mac/office/2008/main" xmlns="">
                                       <a:effectLst>
                                         <a:outerShdw dist="53882" dir="2700000" algn="ctr" rotWithShape="0">
                                           <a:srgbClr val="D8D8D8"/>
@@ -828,6 +833,7 @@
                                       <w:dataBinding w:prefixMappings="xmlns:ns0='http://schemas.openxmlformats.org/package/2006/metadata/core-properties' xmlns:ns1='http://purl.org/dc/elements/1.1/'" w:xpath="/ns0:coreProperties[1]/ns1:creator[1]" w:storeItemID="{6C3C8BC8-F283-45AE-878A-BAB7291924A1}"/>
                                       <w:text/>
                                     </w:sdtPr>
+                                    <w:sdtEndPr/>
                                     <w:sdtContent>
                                       <w:p>
                                         <w:pPr>
@@ -864,6 +870,7 @@
                                         <w:dataBinding w:prefixMappings="xmlns:ns0='http://schemas.openxmlformats.org/officeDocument/2006/extended-properties'" w:xpath="/ns0:Properties[1]/ns0:Company[1]" w:storeItemID="{6668398D-A668-4E3E-A5EB-62B293D839F1}"/>
                                         <w:text/>
                                       </w:sdtPr>
+                                      <w:sdtEndPr/>
                                       <w:sdtContent>
                                         <w:r>
                                           <w:rPr>
@@ -889,6 +896,7 @@
                                         <w:calendar w:val="gregorian"/>
                                       </w:date>
                                     </w:sdtPr>
+                                    <w:sdtEndPr/>
                                     <w:sdtContent>
                                       <w:p>
                                         <w:pPr>
@@ -928,13 +936,12 @@
               </mc:Choice>
               <mc:Fallback>
                 <w:pict>
-                  <v:group id="Group 2" o:spid="_x0000_s1026" style="position:absolute;margin-left:0;margin-top:0;width:580.4pt;height:751.4pt;z-index:251659264;mso-width-percent:950;mso-height-percent:950;mso-position-horizontal:center;mso-position-horizontal-relative:page;mso-position-vertical:center;mso-position-vertical-relative:page;mso-width-percent:950;mso-height-percent:950" coordorigin="316,406" coordsize="11608,15028" o:gfxdata="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" o:allowincell="f">
-                    <v:group id="Group 3" o:spid="_x0000_s1027" style="position:absolute;left:316;top:406;width:11608;height:15028" coordorigin="321,406" coordsize="11600,15025" o:gfxdata="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">
-                      <v:rect id="Rectangle 4" o:spid="_x0000_s1028" alt="Zig zag" style="position:absolute;left:339;top:406;width:11582;height:15025;visibility:visible;mso-wrap-style:square;v-text-anchor:middle" o:gfxdata="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" fillcolor="#f1efe6 [2579]" strokecolor="white" strokeweight="1pt">
+                  <v:group w14:anchorId="2C4F0263" id="Group 2" o:spid="_x0000_s1026" style="position:absolute;margin-left:0;margin-top:0;width:580.4pt;height:751.4pt;z-index:251659264;mso-width-percent:950;mso-height-percent:950;mso-position-horizontal:center;mso-position-horizontal-relative:page;mso-position-vertical:center;mso-position-vertical-relative:page;mso-width-percent:950;mso-height-percent:950" coordorigin="316,406" coordsize="11608,15028" o:gfxdata="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" o:allowincell="f">
+                    <v:group id="Group 3" o:spid="_x0000_s1027" style="position:absolute;left:316;top:406;width:11608;height:15028" coordorigin="321,406" coordsize="11600,15025" o:gfxdata="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">
+                      <v:rect id="Rectangle 4" o:spid="_x0000_s1028" alt="Zig zag" style="position:absolute;left:339;top:406;width:11582;height:15025;visibility:visible;mso-wrap-style:square;v-text-anchor:middle" o:gfxdata="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" fillcolor="#f1efe6 [2579]" strokecolor="white" strokeweight="1pt">
                         <v:fill color2="#575131 [963]" rotate="t" focusposition=".5,.5" focussize="" focus="100%" type="gradientRadial"/>
                       </v:rect>
-                      <v:rect id="Rectangle 5" o:spid="_x0000_s1029" style="position:absolute;left:3446;top:406;width:8475;height:15025;visibility:visible;mso-wrap-style:square;v-text-anchor:top" o:gfxdata="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" fillcolor="gray [1629]" strokecolor="white [3212]" strokeweight="1pt">
-                        <v:shadow color="#d8d8d8" opacity="1" mv:blur="0" offset="3pt,3pt"/>
+                      <v:rect id="Rectangle 5" o:spid="_x0000_s1029" style="position:absolute;left:3446;top:406;width:8475;height:15025;visibility:visible;mso-wrap-style:square;v-text-anchor:top" o:gfxdata="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" fillcolor="gray [1629]" strokecolor="white [3212]" strokeweight="1pt">
                         <v:textbox inset="18pt,108pt,36pt">
                           <w:txbxContent>
                             <w:sdt>
@@ -949,6 +956,7 @@
                                 <w:dataBinding w:prefixMappings="xmlns:ns0='http://schemas.openxmlformats.org/package/2006/metadata/core-properties' xmlns:ns1='http://purl.org/dc/elements/1.1/'" w:xpath="/ns0:coreProperties[1]/ns1:title[1]" w:storeItemID="{6C3C8BC8-F283-45AE-878A-BAB7291924A1}"/>
                                 <w:text/>
                               </w:sdtPr>
+                              <w:sdtEndPr/>
                               <w:sdtContent>
                                 <w:p>
                                   <w:pPr>
@@ -982,6 +990,7 @@
                                 <w:dataBinding w:prefixMappings="xmlns:ns0='http://schemas.openxmlformats.org/package/2006/metadata/core-properties' xmlns:ns1='http://purl.org/dc/elements/1.1/'" w:xpath="/ns0:coreProperties[1]/ns1:subject[1]" w:storeItemID="{6C3C8BC8-F283-45AE-878A-BAB7291924A1}"/>
                                 <w:text/>
                               </w:sdtPr>
+                              <w:sdtEndPr/>
                               <w:sdtContent>
                                 <w:p>
                                   <w:pPr>
@@ -1021,6 +1030,7 @@
                                 <w:dataBinding w:prefixMappings="xmlns:ns0='http://schemas.microsoft.com/office/2006/coverPageProps'" w:xpath="/ns0:CoverPageProperties[1]/ns0:Abstract[1]" w:storeItemID="{55AF091B-3C7A-41E3-B477-F2FDAA23CFDA}"/>
                                 <w:text/>
                               </w:sdtPr>
+                              <w:sdtEndPr/>
                               <w:sdtContent>
                                 <w:p>
                                   <w:pPr>
@@ -1049,34 +1059,27 @@
                           </w:txbxContent>
                         </v:textbox>
                       </v:rect>
-                      <v:group id="Group 6" o:spid="_x0000_s1030" style="position:absolute;left:321;top:3423;width:3126;height:6068" coordorigin="654,3599" coordsize="2880,5760" o:gfxdata="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">
-                        <v:rect id="Rectangle 7" o:spid="_x0000_s1031" style="position:absolute;left:2094;top:6479;width:1440;height:1440;flip:x;visibility:visible;mso-wrap-style:square;v-text-anchor:middle" o:gfxdata="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" fillcolor="#95b3d7 [1940]" strokecolor="white [3212]" strokeweight="1pt">
+                      <v:group id="Group 6" o:spid="_x0000_s1030" style="position:absolute;left:321;top:3423;width:3126;height:6068" coordorigin="654,3599" coordsize="2880,5760" o:gfxdata="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">
+                        <v:rect id="Rectangle 7" o:spid="_x0000_s1031" style="position:absolute;left:2094;top:6479;width:1440;height:1440;flip:x;visibility:visible;mso-wrap-style:square;v-text-anchor:middle" o:gfxdata="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" fillcolor="#95b3d7 [1940]" strokecolor="white [3212]" strokeweight="1pt">
                           <v:fill opacity="52428f"/>
-                          <v:shadow color="#d8d8d8" opacity="1" mv:blur="0" offset="3pt,3pt"/>
                         </v:rect>
-                        <v:rect id="Rectangle 8" o:spid="_x0000_s1032" style="position:absolute;left:2094;top:5039;width:1440;height:1440;flip:x;visibility:visible;mso-wrap-style:square;v-text-anchor:middle" o:gfxdata="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" fillcolor="#b8cce4 [1300]" strokecolor="white [3212]" strokeweight="1pt">
+                        <v:rect id="Rectangle 8" o:spid="_x0000_s1032" style="position:absolute;left:2094;top:5039;width:1440;height:1440;flip:x;visibility:visible;mso-wrap-style:square;v-text-anchor:middle" o:gfxdata="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" fillcolor="#b8cce4 [1300]" strokecolor="white [3212]" strokeweight="1pt">
                           <v:fill opacity="32896f"/>
-                          <v:shadow color="#d8d8d8" opacity="1" mv:blur="0" offset="3pt,3pt"/>
                         </v:rect>
-                        <v:rect id="Rectangle 9" o:spid="_x0000_s1033" style="position:absolute;left:654;top:5039;width:1440;height:1440;flip:x;visibility:visible;mso-wrap-style:square;v-text-anchor:middle" o:gfxdata="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" fillcolor="#95b3d7 [1940]" strokecolor="white [3212]" strokeweight="1pt">
+                        <v:rect id="Rectangle 9" o:spid="_x0000_s1033" style="position:absolute;left:654;top:5039;width:1440;height:1440;flip:x;visibility:visible;mso-wrap-style:square;v-text-anchor:middle" o:gfxdata="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" fillcolor="#95b3d7 [1940]" strokecolor="white [3212]" strokeweight="1pt">
                           <v:fill opacity="52428f"/>
-                          <v:shadow color="#d8d8d8" opacity="1" mv:blur="0" offset="3pt,3pt"/>
                         </v:rect>
-                        <v:rect id="Rectangle 10" o:spid="_x0000_s1034" style="position:absolute;left:654;top:3599;width:1440;height:1440;flip:x;visibility:visible;mso-wrap-style:square;v-text-anchor:middle" o:gfxdata="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" fillcolor="#b8cce4 [1300]" strokecolor="white [3212]" strokeweight="1pt">
+                        <v:rect id="Rectangle 10" o:spid="_x0000_s1034" style="position:absolute;left:654;top:3599;width:1440;height:1440;flip:x;visibility:visible;mso-wrap-style:square;v-text-anchor:middle" o:gfxdata="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" fillcolor="#b8cce4 [1300]" strokecolor="white [3212]" strokeweight="1pt">
                           <v:fill opacity="32896f"/>
-                          <v:shadow color="#d8d8d8" opacity="1" mv:blur="0" offset="3pt,3pt"/>
                         </v:rect>
-                        <v:rect id="Rectangle 11" o:spid="_x0000_s1035" style="position:absolute;left:654;top:6479;width:1440;height:1440;flip:x;visibility:visible;mso-wrap-style:square;v-text-anchor:middle" o:gfxdata="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" fillcolor="#b8cce4 [1300]" strokecolor="white [3212]" strokeweight="1pt">
+                        <v:rect id="Rectangle 11" o:spid="_x0000_s1035" style="position:absolute;left:654;top:6479;width:1440;height:1440;flip:x;visibility:visible;mso-wrap-style:square;v-text-anchor:middle" o:gfxdata="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" fillcolor="#b8cce4 [1300]" strokecolor="white [3212]" strokeweight="1pt">
                           <v:fill opacity="32896f"/>
-                          <v:shadow color="#d8d8d8" opacity="1" mv:blur="0" offset="3pt,3pt"/>
                         </v:rect>
-                        <v:rect id="Rectangle 12" o:spid="_x0000_s1036" style="position:absolute;left:2094;top:7919;width:1440;height:1440;flip:x;visibility:visible;mso-wrap-style:square;v-text-anchor:middle" o:gfxdata="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" fillcolor="#b8cce4 [1300]" strokecolor="white [3212]" strokeweight="1pt">
+                        <v:rect id="Rectangle 12" o:spid="_x0000_s1036" style="position:absolute;left:2094;top:7919;width:1440;height:1440;flip:x;visibility:visible;mso-wrap-style:square;v-text-anchor:middle" o:gfxdata="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" fillcolor="#b8cce4 [1300]" strokecolor="white [3212]" strokeweight="1pt">
                           <v:fill opacity="32896f"/>
-                          <v:shadow color="#d8d8d8" opacity="1" mv:blur="0" offset="3pt,3pt"/>
                         </v:rect>
                       </v:group>
-                      <v:rect id="Rectangle 13" o:spid="_x0000_s1037" style="position:absolute;left:2690;top:406;width:1563;height:1518;flip:x;visibility:visible;mso-wrap-style:square;v-text-anchor:bottom" o:gfxdata="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" fillcolor="#c0504d [3205]" strokecolor="white [3212]" strokeweight="1pt">
-                        <v:shadow color="#d8d8d8" opacity="1" mv:blur="0" offset="3pt,3pt"/>
+                      <v:rect id="Rectangle 13" o:spid="_x0000_s1037" style="position:absolute;left:2690;top:406;width:1563;height:1518;flip:x;visibility:visible;mso-wrap-style:square;v-text-anchor:bottom" o:gfxdata="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" fillcolor="#c0504d [3205]" strokecolor="white [3212]" strokeweight="1pt">
                         <v:textbox>
                           <w:txbxContent>
                             <w:p>
@@ -1105,6 +1108,7 @@
                                     <w:calendar w:val="gregorian"/>
                                   </w:date>
                                 </w:sdtPr>
+                                <w:sdtEndPr/>
                                 <w:sdtContent>
                                   <w:r>
                                     <w:rPr>
@@ -1121,23 +1125,17 @@
                         </v:textbox>
                       </v:rect>
                     </v:group>
-                    <v:group id="Group 14" o:spid="_x0000_s1038" style="position:absolute;left:3446;top:13758;width:8169;height:1382" coordorigin="3446,13758" coordsize="8169,1382" o:gfxdata="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">
-                      <v:group id="Group 15" o:spid="_x0000_s1039" style="position:absolute;left:10833;top:14380;width:782;height:760;flip:x y" coordorigin="8754,11945" coordsize="2880,2859" o:gfxdata="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">
-                        <v:rect id="Rectangle 16" o:spid="_x0000_s1040" style="position:absolute;left:10194;top:11945;width:1440;height:1440;flip:x;visibility:visible;mso-wrap-style:square;v-text-anchor:middle" o:gfxdata="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" fillcolor="#bfbfbf [2412]" strokecolor="white [3212]" strokeweight="1pt">
+                    <v:group id="Group 14" o:spid="_x0000_s1038" style="position:absolute;left:3446;top:13758;width:8169;height:1382" coordorigin="3446,13758" coordsize="8169,1382" o:gfxdata="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">
+                      <v:group id="Group 15" o:spid="_x0000_s1039" style="position:absolute;left:10833;top:14380;width:782;height:760;flip:x y" coordorigin="8754,11945" coordsize="2880,2859" o:gfxdata="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">
+                        <v:rect id="Rectangle 16" o:spid="_x0000_s1040" style="position:absolute;left:10194;top:11945;width:1440;height:1440;flip:x;visibility:visible;mso-wrap-style:square;v-text-anchor:middle" o:gfxdata="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" fillcolor="#bfbfbf [2412]" strokecolor="white [3212]" strokeweight="1pt">
                           <v:fill opacity="32896f"/>
-                          <v:shadow color="#d8d8d8" opacity="1" mv:blur="0" offset="3pt,3pt"/>
                         </v:rect>
-                        <v:rect id="Rectangle 17" o:spid="_x0000_s1041" style="position:absolute;left:10194;top:13364;width:1440;height:1440;flip:x;visibility:visible;mso-wrap-style:square;v-text-anchor:middle" o:gfxdata="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" fillcolor="#c0504d [3205]" strokecolor="white [3212]" strokeweight="1pt">
-                          <v:shadow color="#d8d8d8" opacity="1" mv:blur="0" offset="3pt,3pt"/>
-                        </v:rect>
-                        <v:rect id="Rectangle 18" o:spid="_x0000_s1042" style="position:absolute;left:8754;top:13364;width:1440;height:1440;flip:x;visibility:visible;mso-wrap-style:square;v-text-anchor:middle" o:gfxdata="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" fillcolor="#bfbfbf [2412]" strokecolor="white [3212]" strokeweight="1pt">
+                        <v:rect id="Rectangle 17" o:spid="_x0000_s1041" style="position:absolute;left:10194;top:13364;width:1440;height:1440;flip:x;visibility:visible;mso-wrap-style:square;v-text-anchor:middle" o:gfxdata="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" fillcolor="#c0504d [3205]" strokecolor="white [3212]" strokeweight="1pt"/>
+                        <v:rect id="Rectangle 18" o:spid="_x0000_s1042" style="position:absolute;left:8754;top:13364;width:1440;height:1440;flip:x;visibility:visible;mso-wrap-style:square;v-text-anchor:middle" o:gfxdata="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" fillcolor="#bfbfbf [2412]" strokecolor="white [3212]" strokeweight="1pt">
                           <v:fill opacity="32896f"/>
-                          <v:shadow color="#d8d8d8" opacity="1" mv:blur="0" offset="3pt,3pt"/>
                         </v:rect>
                       </v:group>
-                      <v:rect id="Rectangle 19" o:spid="_x0000_s1043" style="position:absolute;left:3446;top:13758;width:7105;height:1382;visibility:visible;mso-wrap-style:square;v-text-anchor:bottom" o:gfxdata="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" filled="f" stroked="f" strokecolor="white" strokeweight="1pt">
-                        <v:fill opacity="52428f"/>
-                        <v:shadow color="#d8d8d8" opacity="1" mv:blur="0" offset="3pt,3pt"/>
+                      <v:rect id="Rectangle 19" o:spid="_x0000_s1043" style="position:absolute;left:3446;top:13758;width:7105;height:1382;visibility:visible;mso-wrap-style:square;v-text-anchor:bottom" o:gfxdata="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" filled="f" stroked="f">
                         <v:textbox inset=",0,,0">
                           <w:txbxContent>
                             <w:sdt>
@@ -1150,6 +1148,7 @@
                                 <w:dataBinding w:prefixMappings="xmlns:ns0='http://schemas.openxmlformats.org/package/2006/metadata/core-properties' xmlns:ns1='http://purl.org/dc/elements/1.1/'" w:xpath="/ns0:coreProperties[1]/ns1:creator[1]" w:storeItemID="{6C3C8BC8-F283-45AE-878A-BAB7291924A1}"/>
                                 <w:text/>
                               </w:sdtPr>
+                              <w:sdtEndPr/>
                               <w:sdtContent>
                                 <w:p>
                                   <w:pPr>
@@ -1186,6 +1185,7 @@
                                   <w:dataBinding w:prefixMappings="xmlns:ns0='http://schemas.openxmlformats.org/officeDocument/2006/extended-properties'" w:xpath="/ns0:Properties[1]/ns0:Company[1]" w:storeItemID="{6668398D-A668-4E3E-A5EB-62B293D839F1}"/>
                                   <w:text/>
                                 </w:sdtPr>
+                                <w:sdtEndPr/>
                                 <w:sdtContent>
                                   <w:r>
                                     <w:rPr>
@@ -1211,6 +1211,7 @@
                                   <w:calendar w:val="gregorian"/>
                                 </w:date>
                               </w:sdtPr>
+                              <w:sdtEndPr/>
                               <w:sdtContent>
                                 <w:p>
                                   <w:pPr>
@@ -1886,17 +1887,27 @@
       <w:r>
         <w:t xml:space="preserve"> may only have ONE </w:t>
       </w:r>
+      <w:proofErr w:type="spellStart"/>
       <w:r>
         <w:rPr>
           <w:b/>
         </w:rPr>
         <w:t>Job_Title</w:t>
       </w:r>
+      <w:proofErr w:type="spellEnd"/>
       <w:r>
         <w:t xml:space="preserve"> </w:t>
       </w:r>
       <w:r>
-        <w:t>(wage, wage_type)</w:t>
+        <w:t xml:space="preserve">(wage, </w:t>
+      </w:r>
+      <w:proofErr w:type="spellStart"/>
+      <w:r>
+        <w:t>wage_type</w:t>
+      </w:r>
+      <w:proofErr w:type="spellEnd"/>
+      <w:r>
+        <w:t>)</w:t>
       </w:r>
     </w:p>
     <w:p>
@@ -1943,21 +1954,31 @@
       <w:r>
         <w:t xml:space="preserve"> have a </w:t>
       </w:r>
-      <w:r>
-        <w:rPr>
-          <w:b/>
-        </w:rPr>
-        <w:t xml:space="preserve">company_contact </w:t>
+      <w:proofErr w:type="spellStart"/>
+      <w:r>
+        <w:rPr>
+          <w:b/>
+        </w:rPr>
+        <w:t>company_contact</w:t>
+      </w:r>
+      <w:proofErr w:type="spellEnd"/>
+      <w:r>
+        <w:rPr>
+          <w:b/>
+        </w:rPr>
+        <w:t xml:space="preserve"> </w:t>
       </w:r>
       <w:r>
         <w:t xml:space="preserve">AND </w:t>
       </w:r>
+      <w:proofErr w:type="spellStart"/>
       <w:r>
         <w:rPr>
           <w:b/>
         </w:rPr>
         <w:t>representative_contact</w:t>
       </w:r>
+      <w:proofErr w:type="spellEnd"/>
       <w:r>
         <w:t xml:space="preserve">, for shipping and general information, </w:t>
       </w:r>
@@ -2544,6 +2565,7 @@
           <w:shd w:val="clear" w:color="auto" w:fill="FFFFFF"/>
         </w:rPr>
       </w:pPr>
+      <w:proofErr w:type="gramStart"/>
       <w:r>
         <w:rPr>
           <w:rFonts w:eastAsia="Times New Roman"/>
@@ -2552,6 +2574,7 @@
         </w:rPr>
         <w:t>placing</w:t>
       </w:r>
+      <w:proofErr w:type="gramEnd"/>
       <w:r>
         <w:rPr>
           <w:rFonts w:eastAsia="Times New Roman"/>
@@ -3066,7 +3089,25 @@
           <w:color w:val="000000"/>
           <w:shd w:val="clear" w:color="auto" w:fill="FFFFFF"/>
         </w:rPr>
-        <w:t>[query] This process allows store employees to query the database with regard to music in stock and music on order.</w:t>
+        <w:t>[</w:t>
+      </w:r>
+      <w:proofErr w:type="gramStart"/>
+      <w:r>
+        <w:rPr>
+          <w:rFonts w:eastAsia="Times New Roman"/>
+          <w:color w:val="000000"/>
+          <w:shd w:val="clear" w:color="auto" w:fill="FFFFFF"/>
+        </w:rPr>
+        <w:t>query</w:t>
+      </w:r>
+      <w:proofErr w:type="gramEnd"/>
+      <w:r>
+        <w:rPr>
+          <w:rFonts w:eastAsia="Times New Roman"/>
+          <w:color w:val="000000"/>
+          <w:shd w:val="clear" w:color="auto" w:fill="FFFFFF"/>
+        </w:rPr>
+        <w:t>] This process allows store employees to query the database with regard to music in stock and music on order.</w:t>
       </w:r>
     </w:p>
     <w:p>
@@ -3084,7 +3125,25 @@
           <w:color w:val="000000"/>
           <w:shd w:val="clear" w:color="auto" w:fill="FFFFFF"/>
         </w:rPr>
-        <w:t>[order] This process generates special orders by customers for music.  A store employee inputs orders.</w:t>
+        <w:t>[</w:t>
+      </w:r>
+      <w:proofErr w:type="gramStart"/>
+      <w:r>
+        <w:rPr>
+          <w:rFonts w:eastAsia="Times New Roman"/>
+          <w:color w:val="000000"/>
+          <w:shd w:val="clear" w:color="auto" w:fill="FFFFFF"/>
+        </w:rPr>
+        <w:t>order</w:t>
+      </w:r>
+      <w:proofErr w:type="gramEnd"/>
+      <w:r>
+        <w:rPr>
+          <w:rFonts w:eastAsia="Times New Roman"/>
+          <w:color w:val="000000"/>
+          <w:shd w:val="clear" w:color="auto" w:fill="FFFFFF"/>
+        </w:rPr>
+        <w:t>] This process generates special orders by customers for music.  A store employee inputs orders.</w:t>
       </w:r>
     </w:p>
     <w:p>
@@ -3102,7 +3161,25 @@
           <w:color w:val="000000"/>
           <w:shd w:val="clear" w:color="auto" w:fill="FFFFFF"/>
         </w:rPr>
-        <w:t>[sell] This process modifies the database appropriately, regarding the item(s) being sold and the employee making the sale.  It is typically the operation done at the cash register.  An invoice is generated for every order placed by a customer.  A receipt is printed for every in-store sale transaction.</w:t>
+        <w:t>[</w:t>
+      </w:r>
+      <w:proofErr w:type="gramStart"/>
+      <w:r>
+        <w:rPr>
+          <w:rFonts w:eastAsia="Times New Roman"/>
+          <w:color w:val="000000"/>
+          <w:shd w:val="clear" w:color="auto" w:fill="FFFFFF"/>
+        </w:rPr>
+        <w:t>sell</w:t>
+      </w:r>
+      <w:proofErr w:type="gramEnd"/>
+      <w:r>
+        <w:rPr>
+          <w:rFonts w:eastAsia="Times New Roman"/>
+          <w:color w:val="000000"/>
+          <w:shd w:val="clear" w:color="auto" w:fill="FFFFFF"/>
+        </w:rPr>
+        <w:t>] This process modifies the database appropriately, regarding the item(s) being sold and the employee making the sale.  It is typically the operation done at the cash register.  An invoice is generated for every order placed by a customer.  A receipt is printed for every in-store sale transaction.</w:t>
       </w:r>
     </w:p>
     <w:p>
@@ -3121,13 +3198,33 @@
           <w:szCs w:val="22"/>
           <w:shd w:val="clear" w:color="auto" w:fill="FFFFFF"/>
         </w:rPr>
-        <w:t>[admin] This process modifies the database information about employees, customers, vendors, etc.  It may have other management report features which are left out for this project.</w:t>
-      </w:r>
+        <w:t>[</w:t>
+      </w:r>
+      <w:proofErr w:type="gramStart"/>
       <w:r>
         <w:rPr>
           <w:color w:val="000000"/>
           <w:sz w:val="22"/>
           <w:szCs w:val="22"/>
+          <w:shd w:val="clear" w:color="auto" w:fill="FFFFFF"/>
+        </w:rPr>
+        <w:t>admin</w:t>
+      </w:r>
+      <w:proofErr w:type="gramEnd"/>
+      <w:r>
+        <w:rPr>
+          <w:color w:val="000000"/>
+          <w:sz w:val="22"/>
+          <w:szCs w:val="22"/>
+          <w:shd w:val="clear" w:color="auto" w:fill="FFFFFF"/>
+        </w:rPr>
+        <w:t>] This process modifies the database information about employees, customers, vendors, etc.  It may have other management report features which are left out for this project.</w:t>
+      </w:r>
+      <w:r>
+        <w:rPr>
+          <w:color w:val="000000"/>
+          <w:sz w:val="22"/>
+          <w:szCs w:val="22"/>
         </w:rPr>
         <w:t> </w:t>
       </w:r>
@@ -3170,8 +3267,16 @@
         <w:rPr>
           <w:i/>
         </w:rPr>
-        <w:t>(attached</w:t>
-      </w:r>
+        <w:t>(</w:t>
+      </w:r>
+      <w:proofErr w:type="gramStart"/>
+      <w:r>
+        <w:rPr>
+          <w:i/>
+        </w:rPr>
+        <w:t>attached</w:t>
+      </w:r>
+      <w:proofErr w:type="gramEnd"/>
       <w:r>
         <w:rPr>
           <w:i/>
@@ -3264,13 +3369,22 @@
       </w:pPr>
     </w:p>
     <w:p>
+      <w:proofErr w:type="gramStart"/>
       <w:r>
         <w:rPr>
           <w:b/>
           <w:u w:val="single"/>
         </w:rPr>
         <w:lastRenderedPageBreak/>
-        <w:t>Employees dependency</w:t>
+        <w:t>Employees</w:t>
+      </w:r>
+      <w:proofErr w:type="gramEnd"/>
+      <w:r>
+        <w:rPr>
+          <w:b/>
+          <w:u w:val="single"/>
+        </w:rPr>
+        <w:t xml:space="preserve"> dependency</w:t>
       </w:r>
       <w:r>
         <w:t>:</w:t>
@@ -3284,17 +3398,51 @@
         <w:t xml:space="preserve"> </w:t>
       </w:r>
       <w:r>
-        <w:t xml:space="preserve"> active , ID</w:t>
-      </w:r>
-    </w:p>
-    <w:p>
-      <w:r>
-        <w:t>ID - &gt; Employee_contact, Job_title</w:t>
-      </w:r>
-    </w:p>
-    <w:p>
-      <w:r>
-        <w:t>Job_title -&gt; wage_type, wage</w:t>
+        <w:t xml:space="preserve"> </w:t>
+      </w:r>
+      <w:proofErr w:type="gramStart"/>
+      <w:r>
+        <w:t>active ,</w:t>
+      </w:r>
+      <w:proofErr w:type="gramEnd"/>
+      <w:r>
+        <w:t xml:space="preserve"> ID</w:t>
+      </w:r>
+    </w:p>
+    <w:p>
+      <w:r>
+        <w:t xml:space="preserve">ID - &gt; </w:t>
+      </w:r>
+      <w:proofErr w:type="spellStart"/>
+      <w:r>
+        <w:t>Employee_contact</w:t>
+      </w:r>
+      <w:proofErr w:type="spellEnd"/>
+      <w:r>
+        <w:t xml:space="preserve">, </w:t>
+      </w:r>
+      <w:proofErr w:type="spellStart"/>
+      <w:r>
+        <w:t>Job_title</w:t>
+      </w:r>
+      <w:proofErr w:type="spellEnd"/>
+    </w:p>
+    <w:p>
+      <w:proofErr w:type="spellStart"/>
+      <w:r>
+        <w:t>Job_title</w:t>
+      </w:r>
+      <w:proofErr w:type="spellEnd"/>
+      <w:r>
+        <w:t xml:space="preserve"> -&gt; </w:t>
+      </w:r>
+      <w:proofErr w:type="spellStart"/>
+      <w:r>
+        <w:t>wage_type</w:t>
+      </w:r>
+      <w:proofErr w:type="spellEnd"/>
+      <w:r>
+        <w:t>, wage</w:t>
       </w:r>
     </w:p>
     <w:p>
@@ -3318,12 +3466,49 @@
     </w:p>
     <w:p>
       <w:r>
-        <w:t>{Job_title,wage_type, wage}</w:t>
-      </w:r>
-    </w:p>
-    <w:p>
-      <w:r>
-        <w:t>{ ID, Active, Employee_contact, Job_title}</w:t>
+        <w:t>{</w:t>
+      </w:r>
+      <w:proofErr w:type="spellStart"/>
+      <w:r>
+        <w:t>Job_title</w:t>
+      </w:r>
+      <w:proofErr w:type="gramStart"/>
+      <w:r>
+        <w:t>,wage</w:t>
+      </w:r>
+      <w:proofErr w:type="gramEnd"/>
+      <w:r>
+        <w:t>_type</w:t>
+      </w:r>
+      <w:proofErr w:type="spellEnd"/>
+      <w:r>
+        <w:t>, wage}</w:t>
+      </w:r>
+    </w:p>
+    <w:p>
+      <w:proofErr w:type="gramStart"/>
+      <w:r>
+        <w:t>{ ID</w:t>
+      </w:r>
+      <w:proofErr w:type="gramEnd"/>
+      <w:r>
+        <w:t xml:space="preserve">, Active, </w:t>
+      </w:r>
+      <w:proofErr w:type="spellStart"/>
+      <w:r>
+        <w:t>Employee_contact</w:t>
+      </w:r>
+      <w:proofErr w:type="spellEnd"/>
+      <w:r>
+        <w:t xml:space="preserve">, </w:t>
+      </w:r>
+      <w:proofErr w:type="spellStart"/>
+      <w:r>
+        <w:t>Job_title</w:t>
+      </w:r>
+      <w:proofErr w:type="spellEnd"/>
+      <w:r>
+        <w:t>}</w:t>
       </w:r>
     </w:p>
     <w:p>
@@ -3384,12 +3569,38 @@
     </w:p>
     <w:p>
       <w:r>
-        <w:t>{name,Address,email,phone}</w:t>
-      </w:r>
-    </w:p>
-    <w:p>
-      <w:r>
-        <w:t>{ID,Name,city,State}</w:t>
+        <w:t>{</w:t>
+      </w:r>
+      <w:proofErr w:type="spellStart"/>
+      <w:proofErr w:type="gramStart"/>
+      <w:r>
+        <w:t>name,</w:t>
+      </w:r>
+      <w:proofErr w:type="gramEnd"/>
+      <w:r>
+        <w:t>Address,email,phone</w:t>
+      </w:r>
+      <w:proofErr w:type="spellEnd"/>
+      <w:r>
+        <w:t>}</w:t>
+      </w:r>
+    </w:p>
+    <w:p>
+      <w:r>
+        <w:t>{</w:t>
+      </w:r>
+      <w:proofErr w:type="spellStart"/>
+      <w:r>
+        <w:t>ID</w:t>
+      </w:r>
+      <w:proofErr w:type="gramStart"/>
+      <w:r>
+        <w:t>,Name,city,State</w:t>
+      </w:r>
+      <w:proofErr w:type="spellEnd"/>
+      <w:proofErr w:type="gramEnd"/>
+      <w:r>
+        <w:t>}</w:t>
       </w:r>
     </w:p>
     <w:p>
@@ -3434,13 +3645,28 @@
     </w:p>
     <w:p>
       <w:r>
-        <w:t>ID -&gt; Represntative_contact</w:t>
-      </w:r>
-    </w:p>
-    <w:p>
-      <w:r>
-        <w:t>Representative_contact -&gt; company_contact</w:t>
-      </w:r>
+        <w:t xml:space="preserve">ID -&gt; </w:t>
+      </w:r>
+      <w:proofErr w:type="spellStart"/>
+      <w:r>
+        <w:t>Represntative_contact</w:t>
+      </w:r>
+      <w:proofErr w:type="spellEnd"/>
+    </w:p>
+    <w:p>
+      <w:proofErr w:type="spellStart"/>
+      <w:r>
+        <w:t>Representative_contact</w:t>
+      </w:r>
+      <w:proofErr w:type="spellEnd"/>
+      <w:r>
+        <w:t xml:space="preserve"> -&gt; </w:t>
+      </w:r>
+      <w:proofErr w:type="spellStart"/>
+      <w:r>
+        <w:t>company_contact</w:t>
+      </w:r>
+      <w:proofErr w:type="spellEnd"/>
     </w:p>
     <w:p>
       <w:pPr>
@@ -3473,7 +3699,15 @@
     </w:p>
     <w:p>
       <w:r>
-        <w:t>Key: Customer_contact, promotions, ID</w:t>
+        <w:t xml:space="preserve">Key: </w:t>
+      </w:r>
+      <w:proofErr w:type="spellStart"/>
+      <w:r>
+        <w:t>Customer_contact</w:t>
+      </w:r>
+      <w:proofErr w:type="spellEnd"/>
+      <w:r>
+        <w:t>, promotions, ID</w:t>
       </w:r>
     </w:p>
     <w:p>
@@ -3490,12 +3724,21 @@
       </w:r>
     </w:p>
     <w:p>
+      <w:proofErr w:type="spellStart"/>
       <w:r>
         <w:rPr>
           <w:b/>
           <w:u w:val="single"/>
         </w:rPr>
-        <w:t>Employee_transactions dependency</w:t>
+        <w:t>Employee_transactions</w:t>
+      </w:r>
+      <w:proofErr w:type="spellEnd"/>
+      <w:r>
+        <w:rPr>
+          <w:b/>
+          <w:u w:val="single"/>
+        </w:rPr>
+        <w:t xml:space="preserve"> dependency</w:t>
       </w:r>
       <w:r>
         <w:t>:</w:t>
@@ -3503,13 +3746,36 @@
     </w:p>
     <w:p>
       <w:r>
-        <w:t>Key: Transaction_ID</w:t>
-      </w:r>
-    </w:p>
-    <w:p>
-      <w:r>
-        <w:t>Transaction_ID -&gt; employee_ID, Customer_ID</w:t>
-      </w:r>
+        <w:t xml:space="preserve">Key: </w:t>
+      </w:r>
+      <w:proofErr w:type="spellStart"/>
+      <w:r>
+        <w:t>Transaction_ID</w:t>
+      </w:r>
+      <w:proofErr w:type="spellEnd"/>
+    </w:p>
+    <w:p>
+      <w:proofErr w:type="spellStart"/>
+      <w:r>
+        <w:t>Transaction_ID</w:t>
+      </w:r>
+      <w:proofErr w:type="spellEnd"/>
+      <w:r>
+        <w:t xml:space="preserve"> -&gt; </w:t>
+      </w:r>
+      <w:proofErr w:type="spellStart"/>
+      <w:r>
+        <w:t>employee_ID</w:t>
+      </w:r>
+      <w:proofErr w:type="spellEnd"/>
+      <w:r>
+        <w:t xml:space="preserve">, </w:t>
+      </w:r>
+      <w:proofErr w:type="spellStart"/>
+      <w:r>
+        <w:t>Customer_ID</w:t>
+      </w:r>
+      <w:proofErr w:type="spellEnd"/>
     </w:p>
     <w:p>
       <w:pPr>
@@ -3551,8 +3817,37 @@
     </w:p>
     <w:p>
       <w:r>
-        <w:t>ID -&gt; sale_amount, date_sold, employee_ID, music_ISBN</w:t>
-      </w:r>
+        <w:t xml:space="preserve">ID -&gt; </w:t>
+      </w:r>
+      <w:proofErr w:type="spellStart"/>
+      <w:r>
+        <w:t>sale_amount</w:t>
+      </w:r>
+      <w:proofErr w:type="spellEnd"/>
+      <w:r>
+        <w:t xml:space="preserve">, </w:t>
+      </w:r>
+      <w:proofErr w:type="spellStart"/>
+      <w:r>
+        <w:t>date_sold</w:t>
+      </w:r>
+      <w:proofErr w:type="spellEnd"/>
+      <w:r>
+        <w:t xml:space="preserve">, </w:t>
+      </w:r>
+      <w:proofErr w:type="spellStart"/>
+      <w:r>
+        <w:t>employee_ID</w:t>
+      </w:r>
+      <w:proofErr w:type="spellEnd"/>
+      <w:r>
+        <w:t xml:space="preserve">, </w:t>
+      </w:r>
+      <w:proofErr w:type="spellStart"/>
+      <w:r>
+        <w:t>music_ISBN</w:t>
+      </w:r>
+      <w:proofErr w:type="spellEnd"/>
     </w:p>
     <w:p>
       <w:pPr>
@@ -3581,12 +3876,38 @@
     </w:p>
     <w:p>
       <w:r>
-        <w:t xml:space="preserve">Key: Transaction_ID,Quantity </w:t>
-      </w:r>
-    </w:p>
-    <w:p>
-      <w:r>
-        <w:t>Transaction_ID -&gt; Music_ISBN, Quantity</w:t>
+        <w:t xml:space="preserve">Key: </w:t>
+      </w:r>
+      <w:proofErr w:type="spellStart"/>
+      <w:r>
+        <w:t>Transaction_ID</w:t>
+      </w:r>
+      <w:proofErr w:type="gramStart"/>
+      <w:r>
+        <w:t>,Quantity</w:t>
+      </w:r>
+      <w:proofErr w:type="spellEnd"/>
+      <w:proofErr w:type="gramEnd"/>
+      <w:r>
+        <w:t xml:space="preserve"> </w:t>
+      </w:r>
+    </w:p>
+    <w:p>
+      <w:proofErr w:type="spellStart"/>
+      <w:r>
+        <w:t>Transaction_ID</w:t>
+      </w:r>
+      <w:proofErr w:type="spellEnd"/>
+      <w:r>
+        <w:t xml:space="preserve"> -&gt; </w:t>
+      </w:r>
+      <w:proofErr w:type="spellStart"/>
+      <w:r>
+        <w:t>Music_ISBN</w:t>
+      </w:r>
+      <w:proofErr w:type="spellEnd"/>
+      <w:r>
+        <w:t>, Quantity</w:t>
       </w:r>
     </w:p>
     <w:p>
@@ -3625,8 +3946,13 @@
     </w:p>
     <w:p>
       <w:r>
-        <w:t>ISBN -&gt; producer, genre, year, vendor_ID</w:t>
-      </w:r>
+        <w:t xml:space="preserve">ISBN -&gt; producer, genre, year, </w:t>
+      </w:r>
+      <w:proofErr w:type="spellStart"/>
+      <w:r>
+        <w:t>vendor_ID</w:t>
+      </w:r>
+      <w:proofErr w:type="spellEnd"/>
     </w:p>
     <w:p>
       <w:r>
@@ -3653,22 +3979,41 @@
           <w:u w:val="single"/>
         </w:rPr>
       </w:pPr>
+      <w:proofErr w:type="gramStart"/>
       <w:r>
         <w:rPr>
           <w:b/>
           <w:u w:val="single"/>
         </w:rPr>
-        <w:t>Artists dependency:</w:t>
-      </w:r>
-    </w:p>
-    <w:p>
-      <w:r>
-        <w:t>Key: Music_ISBN</w:t>
-      </w:r>
-    </w:p>
-    <w:p>
-      <w:r>
-        <w:t>Music_ISBN -&gt; artist name</w:t>
+        <w:t>Artists</w:t>
+      </w:r>
+      <w:proofErr w:type="gramEnd"/>
+      <w:r>
+        <w:rPr>
+          <w:b/>
+          <w:u w:val="single"/>
+        </w:rPr>
+        <w:t xml:space="preserve"> dependency:</w:t>
+      </w:r>
+    </w:p>
+    <w:p>
+      <w:r>
+        <w:t xml:space="preserve">Key: </w:t>
+      </w:r>
+      <w:proofErr w:type="spellStart"/>
+      <w:r>
+        <w:t>Music_ISBN</w:t>
+      </w:r>
+      <w:proofErr w:type="spellEnd"/>
+    </w:p>
+    <w:p>
+      <w:proofErr w:type="spellStart"/>
+      <w:r>
+        <w:t>Music_ISBN</w:t>
+      </w:r>
+      <w:proofErr w:type="spellEnd"/>
+      <w:r>
+        <w:t xml:space="preserve"> -&gt; artist name</w:t>
       </w:r>
     </w:p>
     <w:p>
@@ -3701,18 +4046,51 @@
     </w:p>
     <w:p>
       <w:r>
-        <w:t>Key:  ID,Status</w:t>
-      </w:r>
-    </w:p>
-    <w:p>
-      <w:r>
-        <w:t>ID -&gt; Music_ISBN, Date_Ordered</w:t>
-      </w:r>
-    </w:p>
-    <w:p>
-      <w:r>
-        <w:t>Music_ISBN -&gt; Vendor_ID</w:t>
-      </w:r>
+        <w:t xml:space="preserve">Key:  </w:t>
+      </w:r>
+      <w:proofErr w:type="spellStart"/>
+      <w:r>
+        <w:t>ID</w:t>
+      </w:r>
+      <w:proofErr w:type="gramStart"/>
+      <w:r>
+        <w:t>,Status</w:t>
+      </w:r>
+      <w:proofErr w:type="spellEnd"/>
+      <w:proofErr w:type="gramEnd"/>
+    </w:p>
+    <w:p>
+      <w:r>
+        <w:t xml:space="preserve">ID -&gt; </w:t>
+      </w:r>
+      <w:proofErr w:type="spellStart"/>
+      <w:r>
+        <w:t>Music_ISBN</w:t>
+      </w:r>
+      <w:proofErr w:type="spellEnd"/>
+      <w:r>
+        <w:t xml:space="preserve">, </w:t>
+      </w:r>
+      <w:proofErr w:type="spellStart"/>
+      <w:r>
+        <w:t>Date_Ordered</w:t>
+      </w:r>
+      <w:proofErr w:type="spellEnd"/>
+    </w:p>
+    <w:p>
+      <w:proofErr w:type="spellStart"/>
+      <w:r>
+        <w:t>Music_ISBN</w:t>
+      </w:r>
+      <w:proofErr w:type="spellEnd"/>
+      <w:r>
+        <w:t xml:space="preserve"> -&gt; </w:t>
+      </w:r>
+      <w:proofErr w:type="spellStart"/>
+      <w:r>
+        <w:t>Vendor_ID</w:t>
+      </w:r>
+      <w:proofErr w:type="spellEnd"/>
     </w:p>
     <w:p>
       <w:pPr>
@@ -3734,12 +4112,21 @@
           <w:u w:val="single"/>
         </w:rPr>
       </w:pPr>
+      <w:proofErr w:type="spellStart"/>
       <w:r>
         <w:rPr>
           <w:b/>
           <w:u w:val="single"/>
         </w:rPr>
-        <w:t>Music_Orders:</w:t>
+        <w:t>Music_Orders</w:t>
+      </w:r>
+      <w:proofErr w:type="spellEnd"/>
+      <w:r>
+        <w:rPr>
+          <w:b/>
+          <w:u w:val="single"/>
+        </w:rPr>
+        <w:t>:</w:t>
       </w:r>
     </w:p>
     <w:p>
@@ -3748,9 +4135,19 @@
       </w:r>
     </w:p>
     <w:p>
-      <w:r>
-        <w:t>Order_ID -&gt; Music_ISBN</w:t>
-      </w:r>
+      <w:proofErr w:type="spellStart"/>
+      <w:r>
+        <w:t>Order_ID</w:t>
+      </w:r>
+      <w:proofErr w:type="spellEnd"/>
+      <w:r>
+        <w:t xml:space="preserve"> -&gt; </w:t>
+      </w:r>
+      <w:proofErr w:type="spellStart"/>
+      <w:r>
+        <w:t>Music_ISBN</w:t>
+      </w:r>
+      <w:proofErr w:type="spellEnd"/>
     </w:p>
     <w:p>
       <w:pPr>
@@ -3787,7 +4184,31 @@
     </w:p>
     <w:p>
       <w:r>
-        <w:t>ID -&gt; start_date, End_date, Music_ISBN, Discount</w:t>
+        <w:t xml:space="preserve">ID -&gt; </w:t>
+      </w:r>
+      <w:proofErr w:type="spellStart"/>
+      <w:r>
+        <w:t>start_date</w:t>
+      </w:r>
+      <w:proofErr w:type="spellEnd"/>
+      <w:r>
+        <w:t xml:space="preserve">, </w:t>
+      </w:r>
+      <w:proofErr w:type="spellStart"/>
+      <w:r>
+        <w:t>End_date</w:t>
+      </w:r>
+      <w:proofErr w:type="spellEnd"/>
+      <w:r>
+        <w:t xml:space="preserve">, </w:t>
+      </w:r>
+      <w:proofErr w:type="spellStart"/>
+      <w:r>
+        <w:t>Music_ISBN</w:t>
+      </w:r>
+      <w:proofErr w:type="spellEnd"/>
+      <w:r>
+        <w:t>, Discount</w:t>
       </w:r>
     </w:p>
     <w:p>
@@ -3855,6 +4276,20 @@
         </w:rPr>
         <w:t>Users</w:t>
       </w:r>
+      <w:r>
+        <w:rPr>
+          <w:b/>
+          <w:sz w:val="28"/>
+        </w:rPr>
+        <w:t xml:space="preserve"> / </w:t>
+      </w:r>
+      <w:r>
+        <w:rPr>
+          <w:b/>
+          <w:sz w:val="28"/>
+        </w:rPr>
+        <w:t>Privileges</w:t>
+      </w:r>
     </w:p>
     <w:p>
       <w:r>
@@ -3883,19 +4318,76 @@
         <w:t xml:space="preserve">Sales Employees are responsible for handling day-to-day affairs. This primarily </w:t>
       </w:r>
       <w:r>
-        <w:t>includes making sales, searc</w:t>
-      </w:r>
-      <w:r>
-        <w:t>hing music stock,</w:t>
-      </w:r>
-      <w:r>
-        <w:t xml:space="preserve"> placing a special order for a customer,</w:t>
-      </w:r>
-      <w:r>
-        <w:t xml:space="preserve"> and creating /</w:t>
-      </w:r>
-      <w:r>
-        <w:t xml:space="preserve"> updating customer contact information.</w:t>
+        <w:t>includes making sales</w:t>
+      </w:r>
+      <w:r>
+        <w:t>, searching inventory, viewing customer contact information, and adding that information if necessary.</w:t>
+      </w:r>
+    </w:p>
+    <w:p>
+      <w:pPr>
+        <w:pStyle w:val="ListParagraph"/>
+        <w:numPr>
+          <w:ilvl w:val="0"/>
+          <w:numId w:val="14"/>
+        </w:numPr>
+      </w:pPr>
+      <w:r>
+        <w:t>View customer contact information</w:t>
+      </w:r>
+    </w:p>
+    <w:p>
+      <w:pPr>
+        <w:pStyle w:val="ListParagraph"/>
+        <w:numPr>
+          <w:ilvl w:val="0"/>
+          <w:numId w:val="14"/>
+        </w:numPr>
+      </w:pPr>
+      <w:r>
+        <w:t>Search music stock</w:t>
+      </w:r>
+      <w:r>
+        <w:t xml:space="preserve"> for a customer</w:t>
+      </w:r>
+    </w:p>
+    <w:p>
+      <w:pPr>
+        <w:pStyle w:val="ListParagraph"/>
+        <w:numPr>
+          <w:ilvl w:val="0"/>
+          <w:numId w:val="14"/>
+        </w:numPr>
+      </w:pPr>
+      <w:r>
+        <w:t>Search orders placed by a customer</w:t>
+      </w:r>
+    </w:p>
+    <w:p>
+      <w:pPr>
+        <w:pStyle w:val="ListParagraph"/>
+        <w:numPr>
+          <w:ilvl w:val="0"/>
+          <w:numId w:val="14"/>
+        </w:numPr>
+      </w:pPr>
+      <w:r>
+        <w:t>Adding customer contact information</w:t>
+      </w:r>
+    </w:p>
+    <w:p>
+      <w:pPr>
+        <w:pStyle w:val="ListParagraph"/>
+        <w:numPr>
+          <w:ilvl w:val="0"/>
+          <w:numId w:val="14"/>
+        </w:numPr>
+      </w:pPr>
+      <w:r>
+        <w:t>Create a transaction</w:t>
+      </w:r>
+      <w:r>
+        <w:t xml:space="preserve"> when making a sale</w:t>
       </w:r>
     </w:p>
     <w:p>
@@ -3920,22 +4412,67 @@
         <w:t>A manager oversees all sales employees</w:t>
       </w:r>
       <w:r>
-        <w:t xml:space="preserve">, and primarily has the power to add and modify </w:t>
-      </w:r>
-      <w:r>
-        <w:t xml:space="preserve">their </w:t>
-      </w:r>
-      <w:r>
-        <w:t>contact information.</w:t>
+        <w:t>, and primarily has the power to add and modify contact information.</w:t>
       </w:r>
       <w:r>
         <w:t xml:space="preserve"> Managers are also responsible </w:t>
       </w:r>
       <w:r>
-        <w:t>ordering additional music from vendors,</w:t>
-      </w:r>
-      <w:r>
-        <w:t xml:space="preserve"> and adding / modifying music items.</w:t>
+        <w:t xml:space="preserve">ordering </w:t>
+      </w:r>
+      <w:r>
+        <w:t>placing orders for customers, or for the sake of replenishing a diminished inventory. Managers may also view all tables, which may be hel</w:t>
+      </w:r>
+      <w:r>
+        <w:t>pful in the event of needing to view old data (e.g. find an old transaction for a return).</w:t>
+      </w:r>
+    </w:p>
+    <w:p>
+      <w:pPr>
+        <w:pStyle w:val="ListParagraph"/>
+        <w:numPr>
+          <w:ilvl w:val="0"/>
+          <w:numId w:val="15"/>
+        </w:numPr>
+      </w:pPr>
+      <w:r>
+        <w:t>View any table</w:t>
+      </w:r>
+    </w:p>
+    <w:p>
+      <w:pPr>
+        <w:pStyle w:val="ListParagraph"/>
+        <w:numPr>
+          <w:ilvl w:val="0"/>
+          <w:numId w:val="15"/>
+        </w:numPr>
+      </w:pPr>
+      <w:r>
+        <w:t xml:space="preserve">Create </w:t>
+      </w:r>
+      <w:r>
+        <w:t>any type of contact</w:t>
+      </w:r>
+    </w:p>
+    <w:p>
+      <w:pPr>
+        <w:pStyle w:val="ListParagraph"/>
+        <w:numPr>
+          <w:ilvl w:val="0"/>
+          <w:numId w:val="15"/>
+        </w:numPr>
+      </w:pPr>
+      <w:r>
+        <w:t>Create</w:t>
+      </w:r>
+      <w:r>
+        <w:t xml:space="preserve"> a</w:t>
+      </w:r>
+      <w:r>
+        <w:t>n</w:t>
+      </w:r>
+      <w:r>
+        <w:t xml:space="preserve"> order for either a contact, or to replenish the inventory</w:t>
       </w:r>
     </w:p>
     <w:p>
@@ -3957,10 +4494,58 @@
         <w:ind w:left="360"/>
       </w:pPr>
       <w:r>
-        <w:t xml:space="preserve">Owners have control over everything that managers and sales employee staff oversee. Owners also </w:t>
-      </w:r>
-      <w:r>
-        <w:t>may create or modify any table, but cannot delete.</w:t>
+        <w:t xml:space="preserve">Owners can view, modify, or add </w:t>
+      </w:r>
+      <w:r>
+        <w:t xml:space="preserve">data to any table. </w:t>
+      </w:r>
+      <w:r>
+        <w:t>The owner is also responsible for creating promotions.</w:t>
+      </w:r>
+    </w:p>
+    <w:p>
+      <w:pPr>
+        <w:pStyle w:val="ListParagraph"/>
+        <w:numPr>
+          <w:ilvl w:val="0"/>
+          <w:numId w:val="16"/>
+        </w:numPr>
+      </w:pPr>
+      <w:r>
+        <w:t xml:space="preserve">Modify any </w:t>
+      </w:r>
+      <w:r>
+        <w:t>table</w:t>
+      </w:r>
+    </w:p>
+    <w:p>
+      <w:pPr>
+        <w:pStyle w:val="ListParagraph"/>
+        <w:numPr>
+          <w:ilvl w:val="0"/>
+          <w:numId w:val="16"/>
+        </w:numPr>
+      </w:pPr>
+      <w:r>
+        <w:t xml:space="preserve">Add </w:t>
+      </w:r>
+      <w:r>
+        <w:t>data to any table</w:t>
+      </w:r>
+    </w:p>
+    <w:p>
+      <w:pPr>
+        <w:pStyle w:val="ListParagraph"/>
+        <w:numPr>
+          <w:ilvl w:val="0"/>
+          <w:numId w:val="16"/>
+        </w:numPr>
+      </w:pPr>
+      <w:r>
+        <w:t xml:space="preserve">Create </w:t>
+      </w:r>
+      <w:r>
+        <w:t>promotions</w:t>
       </w:r>
     </w:p>
     <w:p>
@@ -3991,9 +4576,26 @@
         <w:t xml:space="preserve">bles. The delete action is saved </w:t>
       </w:r>
       <w:r>
-        <w:t>exclusively for the DBA, due to the potentially catastrophic consequences of accidental deletion.</w:t>
-      </w:r>
-    </w:p>
+        <w:t>exclusively for the DBA</w:t>
+      </w:r>
+      <w:r>
+        <w:t xml:space="preserve"> due to the potentially catastrophic consequences of accidental deletion.</w:t>
+      </w:r>
+    </w:p>
+    <w:p>
+      <w:pPr>
+        <w:pStyle w:val="ListParagraph"/>
+        <w:numPr>
+          <w:ilvl w:val="0"/>
+          <w:numId w:val="16"/>
+        </w:numPr>
+      </w:pPr>
+      <w:r>
+        <w:t>Drop any table</w:t>
+      </w:r>
+    </w:p>
+    <w:p/>
+    <w:p/>
     <w:p>
       <w:pPr>
         <w:rPr>
@@ -4028,7 +4630,13 @@
         <w:ind w:left="360"/>
       </w:pPr>
       <w:r>
-        <w:t>Each user roll inherits all powers from the previous roll (e.g. a manager can make sales).</w:t>
+        <w:t>Each user roll inherits all powers from the previous roll (e.g. a manager can make</w:t>
+      </w:r>
+      <w:r>
+        <w:t xml:space="preserve"> sale</w:t>
+      </w:r>
+      <w:r>
+        <w:t>).</w:t>
       </w:r>
     </w:p>
     <w:p>
@@ -4043,44 +4651,109 @@
         </w:rPr>
       </w:pPr>
       <w:r>
+        <w:rPr>
+          <w:b/>
+        </w:rPr>
         <w:t>Sales Employee</w:t>
       </w:r>
     </w:p>
     <w:p>
       <w:pPr>
-        <w:pStyle w:val="ListParagraph"/>
-        <w:numPr>
-          <w:ilvl w:val="1"/>
-          <w:numId w:val="10"/>
-        </w:numPr>
-      </w:pPr>
-      <w:r>
-        <w:t xml:space="preserve">SELECT / </w:t>
-      </w:r>
-      <w:r>
-        <w:t>INSERT / UPDATE Customers</w:t>
-      </w:r>
-      <w:r>
-        <w:t xml:space="preserve"> Contacts</w:t>
-      </w:r>
-    </w:p>
-    <w:p>
-      <w:pPr>
-        <w:pStyle w:val="ListParagraph"/>
-        <w:numPr>
-          <w:ilvl w:val="1"/>
-          <w:numId w:val="10"/>
-        </w:numPr>
-      </w:pPr>
-      <w:r>
-        <w:t>SELECT / UP</w:t>
-      </w:r>
-      <w:r>
-        <w:t>DATE Music</w:t>
-      </w:r>
-      <w:r>
-        <w:t xml:space="preserve"> quantity</w:t>
-      </w:r>
+        <w:pStyle w:val="NoSpacing"/>
+        <w:spacing w:line="276" w:lineRule="auto"/>
+        <w:ind w:left="720"/>
+      </w:pPr>
+      <w:r>
+        <w:t xml:space="preserve">SELECT </w:t>
+      </w:r>
+      <w:r>
+        <w:t>* FROM</w:t>
+      </w:r>
+      <w:r>
+        <w:t xml:space="preserve"> </w:t>
+      </w:r>
+      <w:proofErr w:type="spellStart"/>
+      <w:r>
+        <w:t>customer_contacts</w:t>
+      </w:r>
+      <w:r>
+        <w:t>;</w:t>
+      </w:r>
+      <w:proofErr w:type="spellEnd"/>
+    </w:p>
+    <w:p>
+      <w:pPr>
+        <w:pStyle w:val="NoSpacing"/>
+        <w:spacing w:line="276" w:lineRule="auto"/>
+        <w:ind w:left="720"/>
+      </w:pPr>
+      <w:r>
+        <w:t>SELECT * FROM music;</w:t>
+      </w:r>
+    </w:p>
+    <w:p>
+      <w:pPr>
+        <w:pStyle w:val="NoSpacing"/>
+        <w:spacing w:line="276" w:lineRule="auto"/>
+        <w:ind w:left="720"/>
+      </w:pPr>
+      <w:r>
+        <w:t>SELECT * FROM order;</w:t>
+      </w:r>
+    </w:p>
+    <w:p>
+      <w:pPr>
+        <w:pStyle w:val="NoSpacing"/>
+        <w:spacing w:line="276" w:lineRule="auto"/>
+        <w:ind w:left="720"/>
+      </w:pPr>
+      <w:r>
+        <w:t xml:space="preserve">INSERT INTO </w:t>
+      </w:r>
+      <w:proofErr w:type="spellStart"/>
+      <w:r>
+        <w:t>customer_contacts</w:t>
+      </w:r>
+      <w:proofErr w:type="spellEnd"/>
+      <w:r>
+        <w:t xml:space="preserve"> VALUES (…);</w:t>
+      </w:r>
+    </w:p>
+    <w:p>
+      <w:pPr>
+        <w:pStyle w:val="NoSpacing"/>
+        <w:spacing w:line="276" w:lineRule="auto"/>
+        <w:ind w:left="720"/>
+      </w:pPr>
+      <w:r>
+        <w:t>INSERT IN</w:t>
+      </w:r>
+      <w:r>
+        <w:t>TO transaction VALUES (</w:t>
+      </w:r>
+      <w:proofErr w:type="gramStart"/>
+      <w:r>
+        <w:t>..)</w:t>
+      </w:r>
+      <w:proofErr w:type="gramEnd"/>
+      <w:r>
+        <w:t>; -- t</w:t>
+      </w:r>
+      <w:r>
+        <w:t>his will be</w:t>
+      </w:r>
+      <w:r>
+        <w:t xml:space="preserve"> deeply</w:t>
+      </w:r>
+      <w:r>
+        <w:t xml:space="preserve"> abstracted into the GUI</w:t>
+      </w:r>
+    </w:p>
+    <w:p>
+      <w:pPr>
+        <w:pStyle w:val="NoSpacing"/>
+        <w:ind w:left="720"/>
+      </w:pPr>
     </w:p>
     <w:p>
       <w:pPr>
@@ -4089,39 +4762,61 @@
           <w:ilvl w:val="0"/>
           <w:numId w:val="10"/>
         </w:numPr>
-      </w:pPr>
-      <w:r>
+        <w:rPr>
+          <w:b/>
+        </w:rPr>
+      </w:pPr>
+      <w:r>
+        <w:rPr>
+          <w:b/>
+        </w:rPr>
         <w:t>Manager</w:t>
       </w:r>
     </w:p>
     <w:p>
       <w:pPr>
         <w:pStyle w:val="ListParagraph"/>
-        <w:numPr>
-          <w:ilvl w:val="1"/>
-          <w:numId w:val="10"/>
-        </w:numPr>
-      </w:pPr>
-      <w:r>
-        <w:t xml:space="preserve">SELECT / </w:t>
-      </w:r>
-      <w:r>
-        <w:t xml:space="preserve">INSERT / UPDATE </w:t>
-      </w:r>
-      <w:r>
-        <w:t xml:space="preserve">Customers and Sales Employees </w:t>
-      </w:r>
-      <w:r>
-        <w:t>Contacts</w:t>
-      </w:r>
-    </w:p>
-    <w:p>
-      <w:pPr>
-        <w:pStyle w:val="ListParagraph"/>
-        <w:numPr>
-          <w:ilvl w:val="1"/>
-          <w:numId w:val="10"/>
-        </w:numPr>
+        <w:rPr>
+          <w:b/>
+        </w:rPr>
+      </w:pPr>
+    </w:p>
+    <w:p>
+      <w:pPr>
+        <w:pStyle w:val="ListParagraph"/>
+      </w:pPr>
+      <w:r>
+        <w:t>SELECT * FROM</w:t>
+      </w:r>
+      <w:r>
+        <w:t xml:space="preserve"> *</w:t>
+      </w:r>
+      <w:r>
+        <w:t>;</w:t>
+      </w:r>
+      <w:r>
+        <w:t xml:space="preserve"> -- View any table</w:t>
+      </w:r>
+    </w:p>
+    <w:p>
+      <w:pPr>
+        <w:pStyle w:val="ListParagraph"/>
+      </w:pPr>
+      <w:r>
+        <w:t>INSERT INTO contact VALUES (…);</w:t>
+      </w:r>
+    </w:p>
+    <w:p>
+      <w:pPr>
+        <w:pStyle w:val="ListParagraph"/>
+      </w:pPr>
+      <w:r>
+        <w:t>INSERT INTO order VALUES (…);</w:t>
+      </w:r>
+    </w:p>
+    <w:p>
+      <w:pPr>
+        <w:pStyle w:val="ListParagraph"/>
       </w:pPr>
     </w:p>
     <w:p>
@@ -4136,8 +4831,57 @@
         </w:rPr>
       </w:pPr>
       <w:r>
+        <w:rPr>
+          <w:b/>
+        </w:rPr>
         <w:t>Owner</w:t>
       </w:r>
+    </w:p>
+    <w:p>
+      <w:pPr>
+        <w:pStyle w:val="ListParagraph"/>
+        <w:rPr>
+          <w:b/>
+        </w:rPr>
+      </w:pPr>
+    </w:p>
+    <w:p>
+      <w:pPr>
+        <w:pStyle w:val="ListParagraph"/>
+      </w:pPr>
+      <w:r>
+        <w:t>UPDATE * SET * WHERE (…); -- modify any table</w:t>
+      </w:r>
+    </w:p>
+    <w:p>
+      <w:pPr>
+        <w:pStyle w:val="ListParagraph"/>
+      </w:pPr>
+      <w:r>
+        <w:t>INSERT INTO * VALUES (…);   -- add data to any table</w:t>
+      </w:r>
+    </w:p>
+    <w:p>
+      <w:pPr>
+        <w:pStyle w:val="ListParagraph"/>
+      </w:pPr>
+      <w:r>
+        <w:t>INSERT INTO promotions (…);</w:t>
+      </w:r>
+      <w:r>
+        <w:t xml:space="preserve"> -- specific functionality</w:t>
+      </w:r>
+      <w:r>
+        <w:t xml:space="preserve"> requirement</w:t>
+      </w:r>
+    </w:p>
+    <w:p>
+      <w:pPr>
+        <w:pStyle w:val="ListParagraph"/>
+        <w:rPr>
+          <w:b/>
+        </w:rPr>
+      </w:pPr>
     </w:p>
     <w:p>
       <w:pPr>
@@ -4151,11 +4895,41 @@
         </w:rPr>
       </w:pPr>
       <w:r>
+        <w:rPr>
+          <w:b/>
+        </w:rPr>
         <w:t>DBA</w:t>
       </w:r>
     </w:p>
     <w:p>
       <w:pPr>
+        <w:pStyle w:val="ListParagraph"/>
+        <w:rPr>
+          <w:b/>
+        </w:rPr>
+      </w:pPr>
+    </w:p>
+    <w:p>
+      <w:pPr>
+        <w:pStyle w:val="ListParagraph"/>
+      </w:pPr>
+      <w:r>
+        <w:t>DELETE FROM</w:t>
+      </w:r>
+      <w:r>
+        <w:t xml:space="preserve"> *; -- delete</w:t>
+      </w:r>
+      <w:r>
+        <w:t xml:space="preserve"> anything from any t</w:t>
+      </w:r>
+      <w:bookmarkStart w:id="2" w:name="_GoBack"/>
+      <w:bookmarkEnd w:id="2"/>
+      <w:r>
+        <w:t>able</w:t>
+      </w:r>
+    </w:p>
+    <w:p>
+      <w:pPr>
         <w:rPr>
           <w:b/>
           <w:sz w:val="28"/>
@@ -4166,104 +4940,7 @@
           <w:b/>
           <w:sz w:val="28"/>
         </w:rPr>
-        <w:t>User Privileges</w:t>
-      </w:r>
-    </w:p>
-    <w:p>
-      <w:pPr>
-        <w:ind w:left="360"/>
-      </w:pPr>
-      <w:r>
-        <w:t>Each user roll inherits all powers from the previous roll (e.g. a manager can make sales).</w:t>
-      </w:r>
-    </w:p>
-    <w:p>
-      <w:pPr>
-        <w:pStyle w:val="ListParagraph"/>
-        <w:numPr>
-          <w:ilvl w:val="0"/>
-          <w:numId w:val="11"/>
-        </w:numPr>
-        <w:rPr>
-          <w:b/>
-        </w:rPr>
-      </w:pPr>
-      <w:r>
-        <w:t>Sales Employee</w:t>
-      </w:r>
-    </w:p>
-    <w:p>
-      <w:pPr>
-        <w:pStyle w:val="ListParagraph"/>
-        <w:numPr>
-          <w:ilvl w:val="0"/>
-          <w:numId w:val="11"/>
-        </w:numPr>
-        <w:rPr>
-          <w:b/>
-        </w:rPr>
-      </w:pPr>
-      <w:r>
-        <w:lastRenderedPageBreak/>
-        <w:t>Manager</w:t>
-      </w:r>
-    </w:p>
-    <w:p>
-      <w:pPr>
-        <w:pStyle w:val="ListParagraph"/>
-        <w:numPr>
-          <w:ilvl w:val="0"/>
-          <w:numId w:val="11"/>
-        </w:numPr>
-        <w:rPr>
-          <w:b/>
-        </w:rPr>
-      </w:pPr>
-      <w:r>
-        <w:t>Owner</w:t>
-      </w:r>
-    </w:p>
-    <w:p>
-      <w:pPr>
-        <w:pStyle w:val="ListParagraph"/>
-        <w:numPr>
-          <w:ilvl w:val="0"/>
-          <w:numId w:val="11"/>
-        </w:numPr>
-        <w:rPr>
-          <w:b/>
-        </w:rPr>
-      </w:pPr>
-      <w:r>
-        <w:t>DBA</w:t>
-      </w:r>
-    </w:p>
-    <w:p>
-      <w:pPr>
-        <w:rPr>
-          <w:b/>
-          <w:sz w:val="28"/>
-        </w:rPr>
-      </w:pPr>
-      <w:r>
-        <w:rPr>
-          <w:b/>
-          <w:sz w:val="28"/>
-        </w:rPr>
         <w:t>Indexes</w:t>
-      </w:r>
-    </w:p>
-    <w:p>
-      <w:pPr>
-        <w:rPr>
-          <w:i/>
-        </w:rPr>
-      </w:pPr>
-      <w:r>
-        <w:rPr>
-          <w:i/>
-        </w:rPr>
-        <w:t>…primary keys…music titles…customer names</w:t>
       </w:r>
     </w:p>
     <w:p>
@@ -4348,6 +5025,7 @@
         <w:ind w:left="1440"/>
       </w:pPr>
       <w:r>
+        <w:lastRenderedPageBreak/>
         <w:t>50 Employees (random number of sales employees, managers, owners, and DBAs</w:t>
       </w:r>
       <w:r>
@@ -4382,8 +5060,6 @@
       <w:r>
         <w:t>25</w:t>
       </w:r>
-      <w:bookmarkStart w:id="2" w:name="_GoBack"/>
-      <w:bookmarkEnd w:id="2"/>
       <w:r>
         <w:t xml:space="preserve"> Representatives</w:t>
       </w:r>
@@ -4466,12 +5142,24 @@
       <w:r>
         <w:t xml:space="preserve"> may be </w:t>
       </w:r>
-      <w:hyperlink r:id="rId7" w:history="1">
+      <w:hyperlink r:id="rId6" w:history="1">
         <w:r>
           <w:rPr>
             <w:rStyle w:val="Hyperlink"/>
           </w:rPr>
-          <w:t>found in this online repo.</w:t>
+          <w:t>found in this online repo</w:t>
+        </w:r>
+        <w:r>
+          <w:rPr>
+            <w:rStyle w:val="Hyperlink"/>
+          </w:rPr>
+          <w:t>sitory</w:t>
+        </w:r>
+        <w:r>
+          <w:rPr>
+            <w:rStyle w:val="Hyperlink"/>
+          </w:rPr>
+          <w:t>.</w:t>
         </w:r>
       </w:hyperlink>
       <w:r>
@@ -4480,12 +5168,6 @@
     </w:p>
     <w:p>
       <w:pPr>
-        <w:pStyle w:val="ListParagraph"/>
-        <w:ind w:left="1440"/>
-      </w:pPr>
-    </w:p>
-    <w:p>
-      <w:pPr>
         <w:rPr>
           <w:b/>
           <w:sz w:val="28"/>
@@ -4543,7 +5225,7 @@
         </w:numPr>
       </w:pPr>
       <w:r>
-        <w:t>Creating a contact (link to vendor, sales rep, employee, or customer)</w:t>
+        <w:t>Add Customer</w:t>
       </w:r>
     </w:p>
     <w:p>
@@ -4555,32 +5237,7 @@
         </w:numPr>
       </w:pPr>
       <w:r>
-        <w:lastRenderedPageBreak/>
-        <w:t xml:space="preserve">Placing orders as a </w:t>
-      </w:r>
-      <w:r>
-        <w:rPr>
-          <w:i/>
-        </w:rPr>
-        <w:t>Sales Staff</w:t>
-      </w:r>
-      <w:r>
-        <w:t xml:space="preserve"> for a </w:t>
-      </w:r>
-      <w:r>
-        <w:rPr>
-          <w:i/>
-        </w:rPr>
-        <w:t xml:space="preserve">Customer </w:t>
-      </w:r>
-      <w:r>
-        <w:t xml:space="preserve">from a </w:t>
-      </w:r>
-      <w:r>
-        <w:rPr>
-          <w:i/>
-        </w:rPr>
-        <w:t>Vendor</w:t>
+        <w:t>Remove Customer</w:t>
       </w:r>
     </w:p>
     <w:p>
@@ -4592,28 +5249,7 @@
         </w:numPr>
       </w:pPr>
       <w:r>
-        <w:t xml:space="preserve">Placing orders as a </w:t>
-      </w:r>
-      <w:r>
-        <w:rPr>
-          <w:i/>
-        </w:rPr>
-        <w:t>Manager</w:t>
-      </w:r>
-      <w:r>
-        <w:rPr>
-          <w:i/>
-        </w:rPr>
-        <w:t xml:space="preserve"> </w:t>
-      </w:r>
-      <w:r>
-        <w:t xml:space="preserve">from a </w:t>
-      </w:r>
-      <w:r>
-        <w:rPr>
-          <w:i/>
-        </w:rPr>
-        <w:t>Vendor</w:t>
+        <w:t>Hire Employee</w:t>
       </w:r>
     </w:p>
     <w:p>
@@ -4625,10 +5261,27 @@
         </w:numPr>
       </w:pPr>
       <w:r>
-        <w:t>Take delivery of items, update</w:t>
-      </w:r>
-      <w:r>
-        <w:t xml:space="preserve"> status and quantity of product</w:t>
+        <w:t>Fire Employee</w:t>
+      </w:r>
+    </w:p>
+    <w:p>
+      <w:pPr>
+        <w:rPr>
+          <w:b/>
+        </w:rPr>
+      </w:pPr>
+      <w:r>
+        <w:rPr>
+          <w:b/>
+          <w:sz w:val="28"/>
+        </w:rPr>
+        <w:t>Functions</w:t>
+      </w:r>
+      <w:r>
+        <w:rPr>
+          <w:b/>
+        </w:rPr>
+        <w:tab/>
       </w:r>
     </w:p>
     <w:p>
@@ -4640,36 +5293,21 @@
         </w:numPr>
       </w:pPr>
       <w:r>
-        <w:t xml:space="preserve">Retrieve all </w:t>
-      </w:r>
-      <w:r>
-        <w:t xml:space="preserve">items that are on sale / promotion </w:t>
-      </w:r>
-      <w:r>
-        <w:rPr>
-          <w:i/>
-        </w:rPr>
-        <w:t>today</w:t>
-      </w:r>
-    </w:p>
-    <w:p>
-      <w:pPr>
-        <w:rPr>
-          <w:b/>
-        </w:rPr>
-      </w:pPr>
-      <w:r>
-        <w:rPr>
-          <w:b/>
-          <w:sz w:val="28"/>
-        </w:rPr>
-        <w:t>Functions</w:t>
-      </w:r>
-      <w:r>
-        <w:rPr>
-          <w:b/>
-        </w:rPr>
-        <w:tab/>
+        <w:t>Joining the contact table with customers</w:t>
+      </w:r>
+      <w:r>
+        <w:t xml:space="preserve"> </w:t>
+      </w:r>
+      <w:r>
+        <w:t>(</w:t>
+      </w:r>
+      <w:proofErr w:type="spellStart"/>
+      <w:r>
+        <w:t>customer_contacts</w:t>
+      </w:r>
+      <w:proofErr w:type="spellEnd"/>
+      <w:r>
+        <w:t>)</w:t>
       </w:r>
     </w:p>
     <w:p>
@@ -4681,7 +5319,21 @@
         </w:numPr>
       </w:pPr>
       <w:r>
-        <w:t>Joining the contact table with customers</w:t>
+        <w:t>Joining the contact table with vendors</w:t>
+      </w:r>
+      <w:r>
+        <w:t xml:space="preserve"> </w:t>
+      </w:r>
+      <w:r>
+        <w:t>(</w:t>
+      </w:r>
+      <w:proofErr w:type="spellStart"/>
+      <w:r>
+        <w:t>vendor_contacts</w:t>
+      </w:r>
+      <w:proofErr w:type="spellEnd"/>
+      <w:r>
+        <w:t>)</w:t>
       </w:r>
     </w:p>
     <w:p>
@@ -4693,7 +5345,21 @@
         </w:numPr>
       </w:pPr>
       <w:r>
-        <w:t>Joining the contact table with vendors</w:t>
+        <w:t>Joining the contact table with employee</w:t>
+      </w:r>
+      <w:r>
+        <w:t xml:space="preserve"> </w:t>
+      </w:r>
+      <w:r>
+        <w:t>(</w:t>
+      </w:r>
+      <w:proofErr w:type="spellStart"/>
+      <w:r>
+        <w:t>employee_contacts</w:t>
+      </w:r>
+      <w:proofErr w:type="spellEnd"/>
+      <w:r>
+        <w:t>)</w:t>
       </w:r>
     </w:p>
     <w:p>
@@ -4705,7 +5371,28 @@
         </w:numPr>
       </w:pPr>
       <w:r>
-        <w:t>Joining the contact table with employee</w:t>
+        <w:t xml:space="preserve">Retrieve all items that are on sale / promotion </w:t>
+      </w:r>
+      <w:r>
+        <w:rPr>
+          <w:i/>
+        </w:rPr>
+        <w:t>today</w:t>
+      </w:r>
+    </w:p>
+    <w:p>
+      <w:pPr>
+        <w:rPr>
+          <w:b/>
+          <w:sz w:val="28"/>
+        </w:rPr>
+      </w:pPr>
+      <w:r>
+        <w:rPr>
+          <w:b/>
+          <w:sz w:val="28"/>
+        </w:rPr>
+        <w:t>Triggers</w:t>
       </w:r>
     </w:p>
     <w:p>
@@ -4717,7 +5404,22 @@
         </w:numPr>
       </w:pPr>
       <w:r>
-        <w:t>Joining vendor, music, and contact</w:t>
+        <w:t>Update</w:t>
+      </w:r>
+      <w:r>
+        <w:t xml:space="preserve"> (remove)</w:t>
+      </w:r>
+      <w:r>
+        <w:t xml:space="preserve"> </w:t>
+      </w:r>
+      <w:r>
+        <w:t xml:space="preserve">music table’s </w:t>
+      </w:r>
+      <w:r>
+        <w:t xml:space="preserve">quantity </w:t>
+      </w:r>
+      <w:r>
+        <w:t>when a sale / transaction is made</w:t>
       </w:r>
     </w:p>
     <w:p>
@@ -4729,43 +5431,10 @@
         </w:numPr>
       </w:pPr>
       <w:r>
-        <w:t>Joining artists with music</w:t>
-      </w:r>
-    </w:p>
-    <w:p>
-      <w:pPr>
-        <w:rPr>
-          <w:b/>
-          <w:sz w:val="28"/>
-        </w:rPr>
-      </w:pPr>
-      <w:r>
-        <w:rPr>
-          <w:b/>
-          <w:sz w:val="28"/>
-        </w:rPr>
-        <w:t>Triggers</w:t>
-      </w:r>
-    </w:p>
-    <w:p>
-      <w:pPr>
-        <w:pStyle w:val="ListParagraph"/>
-        <w:numPr>
-          <w:ilvl w:val="0"/>
-          <w:numId w:val="13"/>
-        </w:numPr>
-      </w:pPr>
-      <w:r>
-        <w:t>Update quantity on</w:t>
-      </w:r>
-      <w:r>
-        <w:t xml:space="preserve"> </w:t>
-      </w:r>
-      <w:r>
-        <w:t>purchase</w:t>
-      </w:r>
-      <w:r>
-        <w:t xml:space="preserve"> / transaction</w:t>
+        <w:t xml:space="preserve">Update (add) music table’s quantity when an order is </w:t>
+      </w:r>
+      <w:r>
+        <w:t>made</w:t>
       </w:r>
     </w:p>
     <w:p>
@@ -4832,10 +5501,10 @@
             <v:path o:extrusionok="f" gradientshapeok="t" o:connecttype="rect"/>
             <o:lock v:ext="edit" aspectratio="t"/>
           </v:shapetype>
-          <v:shape id="_x0000_i1025" type="#_x0000_t75" style="width:460.05pt;height:594.95pt" o:ole="">
-            <v:imagedata r:id="rId8" o:title=""/>
+          <v:shape id="_x0000_i1025" type="#_x0000_t75" style="width:460.5pt;height:594.75pt" o:ole="">
+            <v:imagedata r:id="rId7" o:title=""/>
           </v:shape>
-          <o:OLEObject Type="Embed" ProgID="AcroExch.Document.11" ShapeID="_x0000_i1025" DrawAspect="Content" ObjectID="_1287559278" r:id="rId9"/>
+          <o:OLEObject Type="Embed" ProgID="AcroExch.Document.11" ShapeID="_x0000_i1025" DrawAspect="Content" ObjectID="_1414077376" r:id="rId8"/>
         </w:object>
       </w:r>
     </w:p>
@@ -4853,7 +5522,7 @@
 </file>
 
 <file path=word/numbering.xml><?xml version="1.0" encoding="utf-8"?>
-<w:numbering xmlns:wpc="http://schemas.microsoft.com/office/word/2010/wordprocessingCanvas" xmlns:mo="http://schemas.microsoft.com/office/mac/office/2008/main" xmlns:mc="http://schemas.openxmlformats.org/markup-compatibility/2006" xmlns:mv="urn:schemas-microsoft-com:mac:vml" xmlns:o="urn:schemas-microsoft-com:office:office" xmlns:r="http://schemas.openxmlformats.org/officeDocument/2006/relationships" xmlns:m="http://schemas.openxmlformats.org/officeDocument/2006/math" xmlns:v="urn:schemas-microsoft-com:vml" xmlns:wp14="http://schemas.microsoft.com/office/word/2010/wordprocessingDrawing" xmlns:wp="http://schemas.openxmlformats.org/drawingml/2006/wordprocessingDrawing" xmlns:w10="urn:schemas-microsoft-com:office:word" xmlns:w="http://schemas.openxmlformats.org/wordprocessingml/2006/main" xmlns:w14="http://schemas.microsoft.com/office/word/2010/wordml" xmlns:wpg="http://schemas.microsoft.com/office/word/2010/wordprocessingGroup" xmlns:wpi="http://schemas.microsoft.com/office/word/2010/wordprocessingInk" xmlns:wne="http://schemas.microsoft.com/office/word/2006/wordml" xmlns:wps="http://schemas.microsoft.com/office/word/2010/wordprocessingShape" mc:Ignorable="w14 wp14">
+<w:numbering xmlns:wpc="http://schemas.microsoft.com/office/word/2010/wordprocessingCanvas" xmlns:mc="http://schemas.openxmlformats.org/markup-compatibility/2006" xmlns:o="urn:schemas-microsoft-com:office:office" xmlns:r="http://schemas.openxmlformats.org/officeDocument/2006/relationships" xmlns:m="http://schemas.openxmlformats.org/officeDocument/2006/math" xmlns:v="urn:schemas-microsoft-com:vml" xmlns:wp14="http://schemas.microsoft.com/office/word/2010/wordprocessingDrawing" xmlns:wp="http://schemas.openxmlformats.org/drawingml/2006/wordprocessingDrawing" xmlns:w10="urn:schemas-microsoft-com:office:word" xmlns:w="http://schemas.openxmlformats.org/wordprocessingml/2006/main" xmlns:w14="http://schemas.microsoft.com/office/word/2010/wordml" xmlns:w15="http://schemas.microsoft.com/office/word/2012/wordml" xmlns:wpg="http://schemas.microsoft.com/office/word/2010/wordprocessingGroup" xmlns:wpi="http://schemas.microsoft.com/office/word/2010/wordprocessingInk" xmlns:wne="http://schemas.microsoft.com/office/word/2006/wordml" xmlns:wps="http://schemas.microsoft.com/office/word/2010/wordprocessingShape" mc:Ignorable="w14 w15 wp14">
   <w:abstractNum w:abstractNumId="0">
     <w:nsid w:val="0669177C"/>
     <w:multiLevelType w:val="hybridMultilevel"/>
@@ -5366,6 +6035,119 @@
     </w:lvl>
   </w:abstractNum>
   <w:abstractNum w:abstractNumId="5">
+    <w:nsid w:val="408A26B4"/>
+    <w:multiLevelType w:val="hybridMultilevel"/>
+    <w:tmpl w:val="FBD24934"/>
+    <w:lvl w:ilvl="0" w:tplc="04090001">
+      <w:start w:val="1"/>
+      <w:numFmt w:val="bullet"/>
+      <w:lvlText w:val=""/>
+      <w:lvlJc w:val="left"/>
+      <w:pPr>
+        <w:ind w:left="1080" w:hanging="360"/>
+      </w:pPr>
+      <w:rPr>
+        <w:rFonts w:ascii="Symbol" w:hAnsi="Symbol" w:hint="default"/>
+      </w:rPr>
+    </w:lvl>
+    <w:lvl w:ilvl="1" w:tplc="04090003" w:tentative="1">
+      <w:start w:val="1"/>
+      <w:numFmt w:val="bullet"/>
+      <w:lvlText w:val="o"/>
+      <w:lvlJc w:val="left"/>
+      <w:pPr>
+        <w:ind w:left="1800" w:hanging="360"/>
+      </w:pPr>
+      <w:rPr>
+        <w:rFonts w:ascii="Courier New" w:hAnsi="Courier New" w:cs="Courier New" w:hint="default"/>
+      </w:rPr>
+    </w:lvl>
+    <w:lvl w:ilvl="2" w:tplc="04090005" w:tentative="1">
+      <w:start w:val="1"/>
+      <w:numFmt w:val="bullet"/>
+      <w:lvlText w:val=""/>
+      <w:lvlJc w:val="left"/>
+      <w:pPr>
+        <w:ind w:left="2520" w:hanging="360"/>
+      </w:pPr>
+      <w:rPr>
+        <w:rFonts w:ascii="Wingdings" w:hAnsi="Wingdings" w:hint="default"/>
+      </w:rPr>
+    </w:lvl>
+    <w:lvl w:ilvl="3" w:tplc="04090001" w:tentative="1">
+      <w:start w:val="1"/>
+      <w:numFmt w:val="bullet"/>
+      <w:lvlText w:val=""/>
+      <w:lvlJc w:val="left"/>
+      <w:pPr>
+        <w:ind w:left="3240" w:hanging="360"/>
+      </w:pPr>
+      <w:rPr>
+        <w:rFonts w:ascii="Symbol" w:hAnsi="Symbol" w:hint="default"/>
+      </w:rPr>
+    </w:lvl>
+    <w:lvl w:ilvl="4" w:tplc="04090003" w:tentative="1">
+      <w:start w:val="1"/>
+      <w:numFmt w:val="bullet"/>
+      <w:lvlText w:val="o"/>
+      <w:lvlJc w:val="left"/>
+      <w:pPr>
+        <w:ind w:left="3960" w:hanging="360"/>
+      </w:pPr>
+      <w:rPr>
+        <w:rFonts w:ascii="Courier New" w:hAnsi="Courier New" w:cs="Courier New" w:hint="default"/>
+      </w:rPr>
+    </w:lvl>
+    <w:lvl w:ilvl="5" w:tplc="04090005" w:tentative="1">
+      <w:start w:val="1"/>
+      <w:numFmt w:val="bullet"/>
+      <w:lvlText w:val=""/>
+      <w:lvlJc w:val="left"/>
+      <w:pPr>
+        <w:ind w:left="4680" w:hanging="360"/>
+      </w:pPr>
+      <w:rPr>
+        <w:rFonts w:ascii="Wingdings" w:hAnsi="Wingdings" w:hint="default"/>
+      </w:rPr>
+    </w:lvl>
+    <w:lvl w:ilvl="6" w:tplc="04090001" w:tentative="1">
+      <w:start w:val="1"/>
+      <w:numFmt w:val="bullet"/>
+      <w:lvlText w:val=""/>
+      <w:lvlJc w:val="left"/>
+      <w:pPr>
+        <w:ind w:left="5400" w:hanging="360"/>
+      </w:pPr>
+      <w:rPr>
+        <w:rFonts w:ascii="Symbol" w:hAnsi="Symbol" w:hint="default"/>
+      </w:rPr>
+    </w:lvl>
+    <w:lvl w:ilvl="7" w:tplc="04090003" w:tentative="1">
+      <w:start w:val="1"/>
+      <w:numFmt w:val="bullet"/>
+      <w:lvlText w:val="o"/>
+      <w:lvlJc w:val="left"/>
+      <w:pPr>
+        <w:ind w:left="6120" w:hanging="360"/>
+      </w:pPr>
+      <w:rPr>
+        <w:rFonts w:ascii="Courier New" w:hAnsi="Courier New" w:cs="Courier New" w:hint="default"/>
+      </w:rPr>
+    </w:lvl>
+    <w:lvl w:ilvl="8" w:tplc="04090005" w:tentative="1">
+      <w:start w:val="1"/>
+      <w:numFmt w:val="bullet"/>
+      <w:lvlText w:val=""/>
+      <w:lvlJc w:val="left"/>
+      <w:pPr>
+        <w:ind w:left="6840" w:hanging="360"/>
+      </w:pPr>
+      <w:rPr>
+        <w:rFonts w:ascii="Wingdings" w:hAnsi="Wingdings" w:hint="default"/>
+      </w:rPr>
+    </w:lvl>
+  </w:abstractNum>
+  <w:abstractNum w:abstractNumId="6">
     <w:nsid w:val="49852A48"/>
     <w:multiLevelType w:val="hybridMultilevel"/>
     <w:tmpl w:val="847E79DC"/>
@@ -5451,7 +6233,7 @@
       </w:pPr>
     </w:lvl>
   </w:abstractNum>
-  <w:abstractNum w:abstractNumId="6">
+  <w:abstractNum w:abstractNumId="7">
     <w:nsid w:val="520D797E"/>
     <w:multiLevelType w:val="hybridMultilevel"/>
     <w:tmpl w:val="97507604"/>
@@ -5537,7 +6319,7 @@
       </w:pPr>
     </w:lvl>
   </w:abstractNum>
-  <w:abstractNum w:abstractNumId="7">
+  <w:abstractNum w:abstractNumId="8">
     <w:nsid w:val="5FA0417C"/>
     <w:multiLevelType w:val="hybridMultilevel"/>
     <w:tmpl w:val="F9F02D08"/>
@@ -5650,7 +6432,7 @@
       </w:rPr>
     </w:lvl>
   </w:abstractNum>
-  <w:abstractNum w:abstractNumId="8">
+  <w:abstractNum w:abstractNumId="9">
     <w:nsid w:val="600A18CF"/>
     <w:multiLevelType w:val="hybridMultilevel"/>
     <w:tmpl w:val="E07A373C"/>
@@ -5739,7 +6521,120 @@
       </w:pPr>
     </w:lvl>
   </w:abstractNum>
-  <w:abstractNum w:abstractNumId="9">
+  <w:abstractNum w:abstractNumId="10">
+    <w:nsid w:val="6A2E2F52"/>
+    <w:multiLevelType w:val="hybridMultilevel"/>
+    <w:tmpl w:val="4BB01AC2"/>
+    <w:lvl w:ilvl="0" w:tplc="04090001">
+      <w:start w:val="1"/>
+      <w:numFmt w:val="bullet"/>
+      <w:lvlText w:val=""/>
+      <w:lvlJc w:val="left"/>
+      <w:pPr>
+        <w:ind w:left="1080" w:hanging="360"/>
+      </w:pPr>
+      <w:rPr>
+        <w:rFonts w:ascii="Symbol" w:hAnsi="Symbol" w:hint="default"/>
+      </w:rPr>
+    </w:lvl>
+    <w:lvl w:ilvl="1" w:tplc="04090003" w:tentative="1">
+      <w:start w:val="1"/>
+      <w:numFmt w:val="bullet"/>
+      <w:lvlText w:val="o"/>
+      <w:lvlJc w:val="left"/>
+      <w:pPr>
+        <w:ind w:left="1800" w:hanging="360"/>
+      </w:pPr>
+      <w:rPr>
+        <w:rFonts w:ascii="Courier New" w:hAnsi="Courier New" w:cs="Courier New" w:hint="default"/>
+      </w:rPr>
+    </w:lvl>
+    <w:lvl w:ilvl="2" w:tplc="04090005" w:tentative="1">
+      <w:start w:val="1"/>
+      <w:numFmt w:val="bullet"/>
+      <w:lvlText w:val=""/>
+      <w:lvlJc w:val="left"/>
+      <w:pPr>
+        <w:ind w:left="2520" w:hanging="360"/>
+      </w:pPr>
+      <w:rPr>
+        <w:rFonts w:ascii="Wingdings" w:hAnsi="Wingdings" w:hint="default"/>
+      </w:rPr>
+    </w:lvl>
+    <w:lvl w:ilvl="3" w:tplc="04090001" w:tentative="1">
+      <w:start w:val="1"/>
+      <w:numFmt w:val="bullet"/>
+      <w:lvlText w:val=""/>
+      <w:lvlJc w:val="left"/>
+      <w:pPr>
+        <w:ind w:left="3240" w:hanging="360"/>
+      </w:pPr>
+      <w:rPr>
+        <w:rFonts w:ascii="Symbol" w:hAnsi="Symbol" w:hint="default"/>
+      </w:rPr>
+    </w:lvl>
+    <w:lvl w:ilvl="4" w:tplc="04090003" w:tentative="1">
+      <w:start w:val="1"/>
+      <w:numFmt w:val="bullet"/>
+      <w:lvlText w:val="o"/>
+      <w:lvlJc w:val="left"/>
+      <w:pPr>
+        <w:ind w:left="3960" w:hanging="360"/>
+      </w:pPr>
+      <w:rPr>
+        <w:rFonts w:ascii="Courier New" w:hAnsi="Courier New" w:cs="Courier New" w:hint="default"/>
+      </w:rPr>
+    </w:lvl>
+    <w:lvl w:ilvl="5" w:tplc="04090005" w:tentative="1">
+      <w:start w:val="1"/>
+      <w:numFmt w:val="bullet"/>
+      <w:lvlText w:val=""/>
+      <w:lvlJc w:val="left"/>
+      <w:pPr>
+        <w:ind w:left="4680" w:hanging="360"/>
+      </w:pPr>
+      <w:rPr>
+        <w:rFonts w:ascii="Wingdings" w:hAnsi="Wingdings" w:hint="default"/>
+      </w:rPr>
+    </w:lvl>
+    <w:lvl w:ilvl="6" w:tplc="04090001" w:tentative="1">
+      <w:start w:val="1"/>
+      <w:numFmt w:val="bullet"/>
+      <w:lvlText w:val=""/>
+      <w:lvlJc w:val="left"/>
+      <w:pPr>
+        <w:ind w:left="5400" w:hanging="360"/>
+      </w:pPr>
+      <w:rPr>
+        <w:rFonts w:ascii="Symbol" w:hAnsi="Symbol" w:hint="default"/>
+      </w:rPr>
+    </w:lvl>
+    <w:lvl w:ilvl="7" w:tplc="04090003" w:tentative="1">
+      <w:start w:val="1"/>
+      <w:numFmt w:val="bullet"/>
+      <w:lvlText w:val="o"/>
+      <w:lvlJc w:val="left"/>
+      <w:pPr>
+        <w:ind w:left="6120" w:hanging="360"/>
+      </w:pPr>
+      <w:rPr>
+        <w:rFonts w:ascii="Courier New" w:hAnsi="Courier New" w:cs="Courier New" w:hint="default"/>
+      </w:rPr>
+    </w:lvl>
+    <w:lvl w:ilvl="8" w:tplc="04090005" w:tentative="1">
+      <w:start w:val="1"/>
+      <w:numFmt w:val="bullet"/>
+      <w:lvlText w:val=""/>
+      <w:lvlJc w:val="left"/>
+      <w:pPr>
+        <w:ind w:left="6840" w:hanging="360"/>
+      </w:pPr>
+      <w:rPr>
+        <w:rFonts w:ascii="Wingdings" w:hAnsi="Wingdings" w:hint="default"/>
+      </w:rPr>
+    </w:lvl>
+  </w:abstractNum>
+  <w:abstractNum w:abstractNumId="11">
     <w:nsid w:val="6D6D3013"/>
     <w:multiLevelType w:val="hybridMultilevel"/>
     <w:tmpl w:val="24FC52F2"/>
@@ -5825,7 +6720,120 @@
       </w:pPr>
     </w:lvl>
   </w:abstractNum>
-  <w:abstractNum w:abstractNumId="10">
+  <w:abstractNum w:abstractNumId="12">
+    <w:nsid w:val="742173EB"/>
+    <w:multiLevelType w:val="hybridMultilevel"/>
+    <w:tmpl w:val="B2B65D84"/>
+    <w:lvl w:ilvl="0" w:tplc="04090001">
+      <w:start w:val="1"/>
+      <w:numFmt w:val="bullet"/>
+      <w:lvlText w:val=""/>
+      <w:lvlJc w:val="left"/>
+      <w:pPr>
+        <w:ind w:left="1080" w:hanging="360"/>
+      </w:pPr>
+      <w:rPr>
+        <w:rFonts w:ascii="Symbol" w:hAnsi="Symbol" w:hint="default"/>
+      </w:rPr>
+    </w:lvl>
+    <w:lvl w:ilvl="1" w:tplc="04090003" w:tentative="1">
+      <w:start w:val="1"/>
+      <w:numFmt w:val="bullet"/>
+      <w:lvlText w:val="o"/>
+      <w:lvlJc w:val="left"/>
+      <w:pPr>
+        <w:ind w:left="1800" w:hanging="360"/>
+      </w:pPr>
+      <w:rPr>
+        <w:rFonts w:ascii="Courier New" w:hAnsi="Courier New" w:cs="Courier New" w:hint="default"/>
+      </w:rPr>
+    </w:lvl>
+    <w:lvl w:ilvl="2" w:tplc="04090005" w:tentative="1">
+      <w:start w:val="1"/>
+      <w:numFmt w:val="bullet"/>
+      <w:lvlText w:val=""/>
+      <w:lvlJc w:val="left"/>
+      <w:pPr>
+        <w:ind w:left="2520" w:hanging="360"/>
+      </w:pPr>
+      <w:rPr>
+        <w:rFonts w:ascii="Wingdings" w:hAnsi="Wingdings" w:hint="default"/>
+      </w:rPr>
+    </w:lvl>
+    <w:lvl w:ilvl="3" w:tplc="04090001" w:tentative="1">
+      <w:start w:val="1"/>
+      <w:numFmt w:val="bullet"/>
+      <w:lvlText w:val=""/>
+      <w:lvlJc w:val="left"/>
+      <w:pPr>
+        <w:ind w:left="3240" w:hanging="360"/>
+      </w:pPr>
+      <w:rPr>
+        <w:rFonts w:ascii="Symbol" w:hAnsi="Symbol" w:hint="default"/>
+      </w:rPr>
+    </w:lvl>
+    <w:lvl w:ilvl="4" w:tplc="04090003" w:tentative="1">
+      <w:start w:val="1"/>
+      <w:numFmt w:val="bullet"/>
+      <w:lvlText w:val="o"/>
+      <w:lvlJc w:val="left"/>
+      <w:pPr>
+        <w:ind w:left="3960" w:hanging="360"/>
+      </w:pPr>
+      <w:rPr>
+        <w:rFonts w:ascii="Courier New" w:hAnsi="Courier New" w:cs="Courier New" w:hint="default"/>
+      </w:rPr>
+    </w:lvl>
+    <w:lvl w:ilvl="5" w:tplc="04090005" w:tentative="1">
+      <w:start w:val="1"/>
+      <w:numFmt w:val="bullet"/>
+      <w:lvlText w:val=""/>
+      <w:lvlJc w:val="left"/>
+      <w:pPr>
+        <w:ind w:left="4680" w:hanging="360"/>
+      </w:pPr>
+      <w:rPr>
+        <w:rFonts w:ascii="Wingdings" w:hAnsi="Wingdings" w:hint="default"/>
+      </w:rPr>
+    </w:lvl>
+    <w:lvl w:ilvl="6" w:tplc="04090001" w:tentative="1">
+      <w:start w:val="1"/>
+      <w:numFmt w:val="bullet"/>
+      <w:lvlText w:val=""/>
+      <w:lvlJc w:val="left"/>
+      <w:pPr>
+        <w:ind w:left="5400" w:hanging="360"/>
+      </w:pPr>
+      <w:rPr>
+        <w:rFonts w:ascii="Symbol" w:hAnsi="Symbol" w:hint="default"/>
+      </w:rPr>
+    </w:lvl>
+    <w:lvl w:ilvl="7" w:tplc="04090003" w:tentative="1">
+      <w:start w:val="1"/>
+      <w:numFmt w:val="bullet"/>
+      <w:lvlText w:val="o"/>
+      <w:lvlJc w:val="left"/>
+      <w:pPr>
+        <w:ind w:left="6120" w:hanging="360"/>
+      </w:pPr>
+      <w:rPr>
+        <w:rFonts w:ascii="Courier New" w:hAnsi="Courier New" w:cs="Courier New" w:hint="default"/>
+      </w:rPr>
+    </w:lvl>
+    <w:lvl w:ilvl="8" w:tplc="04090005" w:tentative="1">
+      <w:start w:val="1"/>
+      <w:numFmt w:val="bullet"/>
+      <w:lvlText w:val=""/>
+      <w:lvlJc w:val="left"/>
+      <w:pPr>
+        <w:ind w:left="6840" w:hanging="360"/>
+      </w:pPr>
+      <w:rPr>
+        <w:rFonts w:ascii="Wingdings" w:hAnsi="Wingdings" w:hint="default"/>
+      </w:rPr>
+    </w:lvl>
+  </w:abstractNum>
+  <w:abstractNum w:abstractNumId="13">
     <w:nsid w:val="779D262D"/>
     <w:multiLevelType w:val="hybridMultilevel"/>
     <w:tmpl w:val="A56CAFEC"/>
@@ -5911,7 +6919,7 @@
       </w:pPr>
     </w:lvl>
   </w:abstractNum>
-  <w:abstractNum w:abstractNumId="11">
+  <w:abstractNum w:abstractNumId="14">
     <w:nsid w:val="7D7A0805"/>
     <w:multiLevelType w:val="hybridMultilevel"/>
     <w:tmpl w:val="B3AEB0B0"/>
@@ -6001,7 +7009,7 @@
     <w:abstractNumId w:val="2"/>
   </w:num>
   <w:num w:numId="2">
-    <w:abstractNumId w:val="10"/>
+    <w:abstractNumId w:val="13"/>
   </w:num>
   <w:num w:numId="3">
     <w:abstractNumId w:val="4"/>
@@ -6037,7 +7045,7 @@
     <w:abstractNumId w:val="4"/>
   </w:num>
   <w:num w:numId="5">
-    <w:abstractNumId w:val="9"/>
+    <w:abstractNumId w:val="11"/>
     <w:lvlOverride w:ilvl="0">
       <w:startOverride w:val="1"/>
     </w:lvlOverride>
@@ -6067,7 +7075,7 @@
     </w:lvlOverride>
   </w:num>
   <w:num w:numId="6">
-    <w:abstractNumId w:val="7"/>
+    <w:abstractNumId w:val="8"/>
   </w:num>
   <w:num w:numId="7">
     <w:abstractNumId w:val="3"/>
@@ -6076,25 +7084,34 @@
     <w:abstractNumId w:val="0"/>
   </w:num>
   <w:num w:numId="9">
-    <w:abstractNumId w:val="5"/>
+    <w:abstractNumId w:val="6"/>
   </w:num>
   <w:num w:numId="10">
-    <w:abstractNumId w:val="6"/>
+    <w:abstractNumId w:val="7"/>
   </w:num>
   <w:num w:numId="11">
     <w:abstractNumId w:val="1"/>
   </w:num>
   <w:num w:numId="12">
-    <w:abstractNumId w:val="11"/>
+    <w:abstractNumId w:val="14"/>
   </w:num>
   <w:num w:numId="13">
-    <w:abstractNumId w:val="8"/>
+    <w:abstractNumId w:val="9"/>
+  </w:num>
+  <w:num w:numId="14">
+    <w:abstractNumId w:val="12"/>
+  </w:num>
+  <w:num w:numId="15">
+    <w:abstractNumId w:val="5"/>
+  </w:num>
+  <w:num w:numId="16">
+    <w:abstractNumId w:val="10"/>
   </w:num>
 </w:numbering>
 </file>
 
 <file path=word/styles.xml><?xml version="1.0" encoding="utf-8"?>
-<w:styles xmlns:mc="http://schemas.openxmlformats.org/markup-compatibility/2006" xmlns:r="http://schemas.openxmlformats.org/officeDocument/2006/relationships" xmlns:w="http://schemas.openxmlformats.org/wordprocessingml/2006/main" xmlns:w14="http://schemas.microsoft.com/office/word/2010/wordml" mc:Ignorable="w14">
+<w:styles xmlns:mc="http://schemas.openxmlformats.org/markup-compatibility/2006" xmlns:r="http://schemas.openxmlformats.org/officeDocument/2006/relationships" xmlns:w="http://schemas.openxmlformats.org/wordprocessingml/2006/main" xmlns:w14="http://schemas.microsoft.com/office/word/2010/wordml" xmlns:w15="http://schemas.microsoft.com/office/word/2012/wordml" mc:Ignorable="w14 w15">
   <w:docDefaults>
     <w:rPrDefault>
       <w:rPr>
@@ -6110,153 +7127,369 @@
       </w:pPr>
     </w:pPrDefault>
   </w:docDefaults>
-  <w:latentStyles w:defLockedState="0" w:defUIPriority="99" w:defSemiHidden="1" w:defUnhideWhenUsed="1" w:defQFormat="0" w:count="276">
-    <w:lsdException w:name="Normal" w:semiHidden="0" w:uiPriority="0" w:unhideWhenUsed="0" w:qFormat="1"/>
-    <w:lsdException w:name="heading 1" w:semiHidden="0" w:uiPriority="9" w:unhideWhenUsed="0" w:qFormat="1"/>
-    <w:lsdException w:name="heading 2" w:uiPriority="9" w:qFormat="1"/>
-    <w:lsdException w:name="heading 3" w:uiPriority="9" w:qFormat="1"/>
-    <w:lsdException w:name="heading 4" w:uiPriority="9" w:qFormat="1"/>
-    <w:lsdException w:name="heading 5" w:uiPriority="9" w:qFormat="1"/>
-    <w:lsdException w:name="heading 6" w:uiPriority="9" w:qFormat="1"/>
-    <w:lsdException w:name="heading 7" w:uiPriority="9" w:qFormat="1"/>
-    <w:lsdException w:name="heading 8" w:uiPriority="9" w:qFormat="1"/>
-    <w:lsdException w:name="heading 9" w:uiPriority="9" w:qFormat="1"/>
-    <w:lsdException w:name="toc 1" w:uiPriority="39"/>
-    <w:lsdException w:name="toc 2" w:uiPriority="39"/>
-    <w:lsdException w:name="toc 3" w:uiPriority="39"/>
-    <w:lsdException w:name="toc 4" w:uiPriority="39"/>
-    <w:lsdException w:name="toc 5" w:uiPriority="39"/>
-    <w:lsdException w:name="toc 6" w:uiPriority="39"/>
-    <w:lsdException w:name="toc 7" w:uiPriority="39"/>
-    <w:lsdException w:name="toc 8" w:uiPriority="39"/>
-    <w:lsdException w:name="toc 9" w:uiPriority="39"/>
-    <w:lsdException w:name="caption" w:uiPriority="35" w:qFormat="1"/>
-    <w:lsdException w:name="Title" w:semiHidden="0" w:uiPriority="10" w:unhideWhenUsed="0" w:qFormat="1"/>
-    <w:lsdException w:name="Default Paragraph Font" w:uiPriority="1"/>
-    <w:lsdException w:name="Subtitle" w:semiHidden="0" w:uiPriority="11" w:unhideWhenUsed="0" w:qFormat="1"/>
-    <w:lsdException w:name="Strong" w:semiHidden="0" w:uiPriority="22" w:unhideWhenUsed="0" w:qFormat="1"/>
-    <w:lsdException w:name="Emphasis" w:semiHidden="0" w:uiPriority="20" w:unhideWhenUsed="0" w:qFormat="1"/>
-    <w:lsdException w:name="Table Grid" w:semiHidden="0" w:uiPriority="59" w:unhideWhenUsed="0"/>
-    <w:lsdException w:name="Note Level 1" w:semiHidden="0" w:unhideWhenUsed="0"/>
-    <w:lsdException w:name="Note Level 2" w:semiHidden="0" w:unhideWhenUsed="0"/>
-    <w:lsdException w:name="Note Level 3" w:semiHidden="0" w:unhideWhenUsed="0"/>
-    <w:lsdException w:name="Note Level 4" w:semiHidden="0" w:unhideWhenUsed="0"/>
-    <w:lsdException w:name="Note Level 5" w:semiHidden="0" w:unhideWhenUsed="0"/>
-    <w:lsdException w:name="Note Level 6" w:semiHidden="0" w:unhideWhenUsed="0"/>
-    <w:lsdException w:name="Note Level 7" w:semiHidden="0" w:unhideWhenUsed="0"/>
-    <w:lsdException w:name="Note Level 8" w:semiHidden="0" w:unhideWhenUsed="0"/>
-    <w:lsdException w:name="Note Level 9" w:semiHidden="0" w:unhideWhenUsed="0"/>
-    <w:lsdException w:name="Placeholder Text" w:unhideWhenUsed="0"/>
-    <w:lsdException w:name="No Spacing" w:semiHidden="0" w:uiPriority="1" w:unhideWhenUsed="0" w:qFormat="1"/>
-    <w:lsdException w:name="Light Shading" w:semiHidden="0" w:uiPriority="60" w:unhideWhenUsed="0"/>
-    <w:lsdException w:name="Light List" w:semiHidden="0" w:uiPriority="61" w:unhideWhenUsed="0"/>
-    <w:lsdException w:name="Light Grid" w:semiHidden="0" w:uiPriority="62" w:unhideWhenUsed="0"/>
-    <w:lsdException w:name="Medium Shading 1" w:semiHidden="0" w:uiPriority="63" w:unhideWhenUsed="0"/>
-    <w:lsdException w:name="Medium Shading 2" w:semiHidden="0" w:uiPriority="64" w:unhideWhenUsed="0"/>
-    <w:lsdException w:name="Medium List 1" w:semiHidden="0" w:uiPriority="65" w:unhideWhenUsed="0"/>
-    <w:lsdException w:name="Medium List 2" w:semiHidden="0" w:uiPriority="66" w:unhideWhenUsed="0"/>
-    <w:lsdException w:name="Medium Grid 1" w:semiHidden="0" w:uiPriority="67" w:unhideWhenUsed="0"/>
-    <w:lsdException w:name="Medium Grid 2" w:semiHidden="0" w:uiPriority="68" w:unhideWhenUsed="0"/>
-    <w:lsdException w:name="Medium Grid 3" w:semiHidden="0" w:uiPriority="69" w:unhideWhenUsed="0"/>
-    <w:lsdException w:name="Dark List" w:semiHidden="0" w:uiPriority="70" w:unhideWhenUsed="0"/>
-    <w:lsdException w:name="Colorful Shading" w:semiHidden="0" w:uiPriority="71" w:unhideWhenUsed="0"/>
-    <w:lsdException w:name="Colorful List" w:semiHidden="0" w:uiPriority="72" w:unhideWhenUsed="0"/>
-    <w:lsdException w:name="Colorful Grid" w:semiHidden="0" w:uiPriority="73" w:unhideWhenUsed="0"/>
-    <w:lsdException w:name="Light Shading Accent 1" w:semiHidden="0" w:uiPriority="60" w:unhideWhenUsed="0"/>
-    <w:lsdException w:name="Light List Accent 1" w:semiHidden="0" w:uiPriority="61" w:unhideWhenUsed="0"/>
-    <w:lsdException w:name="Light Grid Accent 1" w:semiHidden="0" w:uiPriority="62" w:unhideWhenUsed="0"/>
-    <w:lsdException w:name="Medium Shading 1 Accent 1" w:semiHidden="0" w:uiPriority="63" w:unhideWhenUsed="0"/>
-    <w:lsdException w:name="Medium Shading 2 Accent 1" w:semiHidden="0" w:uiPriority="64" w:unhideWhenUsed="0"/>
-    <w:lsdException w:name="Medium List 1 Accent 1" w:semiHidden="0" w:uiPriority="65" w:unhideWhenUsed="0"/>
-    <w:lsdException w:name="Revision" w:unhideWhenUsed="0"/>
-    <w:lsdException w:name="List Paragraph" w:semiHidden="0" w:uiPriority="34" w:unhideWhenUsed="0" w:qFormat="1"/>
-    <w:lsdException w:name="Quote" w:semiHidden="0" w:uiPriority="29" w:unhideWhenUsed="0" w:qFormat="1"/>
-    <w:lsdException w:name="Intense Quote" w:semiHidden="0" w:uiPriority="30" w:unhideWhenUsed="0" w:qFormat="1"/>
-    <w:lsdException w:name="Medium List 2 Accent 1" w:semiHidden="0" w:uiPriority="66" w:unhideWhenUsed="0"/>
-    <w:lsdException w:name="Medium Grid 1 Accent 1" w:semiHidden="0" w:uiPriority="67" w:unhideWhenUsed="0"/>
-    <w:lsdException w:name="Medium Grid 2 Accent 1" w:semiHidden="0" w:uiPriority="68" w:unhideWhenUsed="0"/>
-    <w:lsdException w:name="Medium Grid 3 Accent 1" w:semiHidden="0" w:uiPriority="69" w:unhideWhenUsed="0"/>
-    <w:lsdException w:name="Dark List Accent 1" w:semiHidden="0" w:uiPriority="70" w:unhideWhenUsed="0"/>
-    <w:lsdException w:name="Colorful Shading Accent 1" w:semiHidden="0" w:uiPriority="71" w:unhideWhenUsed="0"/>
-    <w:lsdException w:name="Colorful List Accent 1" w:semiHidden="0" w:uiPriority="72" w:unhideWhenUsed="0"/>
-    <w:lsdException w:name="Colorful Grid Accent 1" w:semiHidden="0" w:uiPriority="73" w:unhideWhenUsed="0"/>
-    <w:lsdException w:name="Light Shading Accent 2" w:semiHidden="0" w:uiPriority="60" w:unhideWhenUsed="0"/>
-    <w:lsdException w:name="Light List Accent 2" w:semiHidden="0" w:uiPriority="61" w:unhideWhenUsed="0"/>
-    <w:lsdException w:name="Light Grid Accent 2" w:semiHidden="0" w:uiPriority="62" w:unhideWhenUsed="0"/>
-    <w:lsdException w:name="Medium Shading 1 Accent 2" w:semiHidden="0" w:uiPriority="63" w:unhideWhenUsed="0"/>
-    <w:lsdException w:name="Medium Shading 2 Accent 2" w:semiHidden="0" w:uiPriority="64" w:unhideWhenUsed="0"/>
-    <w:lsdException w:name="Medium List 1 Accent 2" w:semiHidden="0" w:uiPriority="65" w:unhideWhenUsed="0"/>
-    <w:lsdException w:name="Medium List 2 Accent 2" w:semiHidden="0" w:uiPriority="66" w:unhideWhenUsed="0"/>
-    <w:lsdException w:name="Medium Grid 1 Accent 2" w:semiHidden="0" w:uiPriority="67" w:unhideWhenUsed="0"/>
-    <w:lsdException w:name="Medium Grid 2 Accent 2" w:semiHidden="0" w:uiPriority="68" w:unhideWhenUsed="0"/>
-    <w:lsdException w:name="Medium Grid 3 Accent 2" w:semiHidden="0" w:uiPriority="69" w:unhideWhenUsed="0"/>
-    <w:lsdException w:name="Dark List Accent 2" w:semiHidden="0" w:uiPriority="70" w:unhideWhenUsed="0"/>
-    <w:lsdException w:name="Colorful Shading Accent 2" w:semiHidden="0" w:uiPriority="71" w:unhideWhenUsed="0"/>
-    <w:lsdException w:name="Colorful List Accent 2" w:semiHidden="0" w:uiPriority="72" w:unhideWhenUsed="0"/>
-    <w:lsdException w:name="Colorful Grid Accent 2" w:semiHidden="0" w:uiPriority="73" w:unhideWhenUsed="0"/>
-    <w:lsdException w:name="Light Shading Accent 3" w:semiHidden="0" w:uiPriority="60" w:unhideWhenUsed="0"/>
-    <w:lsdException w:name="Light List Accent 3" w:semiHidden="0" w:uiPriority="61" w:unhideWhenUsed="0"/>
-    <w:lsdException w:name="Light Grid Accent 3" w:semiHidden="0" w:uiPriority="62" w:unhideWhenUsed="0"/>
-    <w:lsdException w:name="Medium Shading 1 Accent 3" w:semiHidden="0" w:uiPriority="63" w:unhideWhenUsed="0"/>
-    <w:lsdException w:name="Medium Shading 2 Accent 3" w:semiHidden="0" w:uiPriority="64" w:unhideWhenUsed="0"/>
-    <w:lsdException w:name="Medium List 1 Accent 3" w:semiHidden="0" w:uiPriority="65" w:unhideWhenUsed="0"/>
-    <w:lsdException w:name="Medium List 2 Accent 3" w:semiHidden="0" w:uiPriority="66" w:unhideWhenUsed="0"/>
-    <w:lsdException w:name="Medium Grid 1 Accent 3" w:semiHidden="0" w:uiPriority="67" w:unhideWhenUsed="0"/>
-    <w:lsdException w:name="Medium Grid 2 Accent 3" w:semiHidden="0" w:uiPriority="68" w:unhideWhenUsed="0"/>
-    <w:lsdException w:name="Medium Grid 3 Accent 3" w:semiHidden="0" w:uiPriority="69" w:unhideWhenUsed="0"/>
-    <w:lsdException w:name="Dark List Accent 3" w:semiHidden="0" w:uiPriority="70" w:unhideWhenUsed="0"/>
-    <w:lsdException w:name="Colorful Shading Accent 3" w:semiHidden="0" w:uiPriority="71" w:unhideWhenUsed="0"/>
-    <w:lsdException w:name="Colorful List Accent 3" w:semiHidden="0" w:uiPriority="72" w:unhideWhenUsed="0"/>
-    <w:lsdException w:name="Colorful Grid Accent 3" w:semiHidden="0" w:uiPriority="73" w:unhideWhenUsed="0"/>
-    <w:lsdException w:name="Light Shading Accent 4" w:semiHidden="0" w:uiPriority="60" w:unhideWhenUsed="0"/>
-    <w:lsdException w:name="Light List Accent 4" w:semiHidden="0" w:uiPriority="61" w:unhideWhenUsed="0"/>
-    <w:lsdException w:name="Light Grid Accent 4" w:semiHidden="0" w:uiPriority="62" w:unhideWhenUsed="0"/>
-    <w:lsdException w:name="Medium Shading 1 Accent 4" w:semiHidden="0" w:uiPriority="63" w:unhideWhenUsed="0"/>
-    <w:lsdException w:name="Medium Shading 2 Accent 4" w:semiHidden="0" w:uiPriority="64" w:unhideWhenUsed="0"/>
-    <w:lsdException w:name="Medium List 1 Accent 4" w:semiHidden="0" w:uiPriority="65" w:unhideWhenUsed="0"/>
-    <w:lsdException w:name="Medium List 2 Accent 4" w:semiHidden="0" w:uiPriority="66" w:unhideWhenUsed="0"/>
-    <w:lsdException w:name="Medium Grid 1 Accent 4" w:semiHidden="0" w:uiPriority="67" w:unhideWhenUsed="0"/>
-    <w:lsdException w:name="Medium Grid 2 Accent 4" w:semiHidden="0" w:uiPriority="68" w:unhideWhenUsed="0"/>
-    <w:lsdException w:name="Medium Grid 3 Accent 4" w:semiHidden="0" w:uiPriority="69" w:unhideWhenUsed="0"/>
-    <w:lsdException w:name="Dark List Accent 4" w:semiHidden="0" w:uiPriority="70" w:unhideWhenUsed="0"/>
-    <w:lsdException w:name="Colorful Shading Accent 4" w:semiHidden="0" w:uiPriority="71" w:unhideWhenUsed="0"/>
-    <w:lsdException w:name="Colorful List Accent 4" w:semiHidden="0" w:uiPriority="72" w:unhideWhenUsed="0"/>
-    <w:lsdException w:name="Colorful Grid Accent 4" w:semiHidden="0" w:uiPriority="73" w:unhideWhenUsed="0"/>
-    <w:lsdException w:name="Light Shading Accent 5" w:semiHidden="0" w:uiPriority="60" w:unhideWhenUsed="0"/>
-    <w:lsdException w:name="Light List Accent 5" w:semiHidden="0" w:uiPriority="61" w:unhideWhenUsed="0"/>
-    <w:lsdException w:name="Light Grid Accent 5" w:semiHidden="0" w:uiPriority="62" w:unhideWhenUsed="0"/>
-    <w:lsdException w:name="Medium Shading 1 Accent 5" w:semiHidden="0" w:uiPriority="63" w:unhideWhenUsed="0"/>
-    <w:lsdException w:name="Medium Shading 2 Accent 5" w:semiHidden="0" w:uiPriority="64" w:unhideWhenUsed="0"/>
-    <w:lsdException w:name="Medium List 1 Accent 5" w:semiHidden="0" w:uiPriority="65" w:unhideWhenUsed="0"/>
-    <w:lsdException w:name="Medium List 2 Accent 5" w:semiHidden="0" w:uiPriority="66" w:unhideWhenUsed="0"/>
-    <w:lsdException w:name="Medium Grid 1 Accent 5" w:semiHidden="0" w:uiPriority="67" w:unhideWhenUsed="0"/>
-    <w:lsdException w:name="Medium Grid 2 Accent 5" w:semiHidden="0" w:uiPriority="68" w:unhideWhenUsed="0"/>
-    <w:lsdException w:name="Medium Grid 3 Accent 5" w:semiHidden="0" w:uiPriority="69" w:unhideWhenUsed="0"/>
-    <w:lsdException w:name="Dark List Accent 5" w:semiHidden="0" w:uiPriority="70" w:unhideWhenUsed="0"/>
-    <w:lsdException w:name="Colorful Shading Accent 5" w:semiHidden="0" w:uiPriority="71" w:unhideWhenUsed="0"/>
-    <w:lsdException w:name="Colorful List Accent 5" w:semiHidden="0" w:uiPriority="72" w:unhideWhenUsed="0"/>
-    <w:lsdException w:name="Colorful Grid Accent 5" w:semiHidden="0" w:uiPriority="73" w:unhideWhenUsed="0"/>
-    <w:lsdException w:name="Light Shading Accent 6" w:semiHidden="0" w:uiPriority="60" w:unhideWhenUsed="0"/>
-    <w:lsdException w:name="Light List Accent 6" w:semiHidden="0" w:uiPriority="61" w:unhideWhenUsed="0"/>
-    <w:lsdException w:name="Light Grid Accent 6" w:semiHidden="0" w:uiPriority="62" w:unhideWhenUsed="0"/>
-    <w:lsdException w:name="Medium Shading 1 Accent 6" w:semiHidden="0" w:uiPriority="63" w:unhideWhenUsed="0"/>
-    <w:lsdException w:name="Medium Shading 2 Accent 6" w:semiHidden="0" w:uiPriority="64" w:unhideWhenUsed="0"/>
-    <w:lsdException w:name="Medium List 1 Accent 6" w:semiHidden="0" w:uiPriority="65" w:unhideWhenUsed="0"/>
-    <w:lsdException w:name="Medium List 2 Accent 6" w:semiHidden="0" w:uiPriority="66" w:unhideWhenUsed="0"/>
-    <w:lsdException w:name="Medium Grid 1 Accent 6" w:semiHidden="0" w:uiPriority="67" w:unhideWhenUsed="0"/>
-    <w:lsdException w:name="Medium Grid 2 Accent 6" w:semiHidden="0" w:uiPriority="68" w:unhideWhenUsed="0"/>
-    <w:lsdException w:name="Medium Grid 3 Accent 6" w:semiHidden="0" w:uiPriority="69" w:unhideWhenUsed="0"/>
-    <w:lsdException w:name="Dark List Accent 6" w:semiHidden="0" w:uiPriority="70" w:unhideWhenUsed="0"/>
-    <w:lsdException w:name="Colorful Shading Accent 6" w:semiHidden="0" w:uiPriority="71" w:unhideWhenUsed="0"/>
-    <w:lsdException w:name="Colorful List Accent 6" w:semiHidden="0" w:uiPriority="72" w:unhideWhenUsed="0"/>
-    <w:lsdException w:name="Colorful Grid Accent 6" w:semiHidden="0" w:uiPriority="73" w:unhideWhenUsed="0"/>
-    <w:lsdException w:name="Subtle Emphasis" w:semiHidden="0" w:uiPriority="19" w:unhideWhenUsed="0" w:qFormat="1"/>
-    <w:lsdException w:name="Intense Emphasis" w:semiHidden="0" w:uiPriority="21" w:unhideWhenUsed="0" w:qFormat="1"/>
-    <w:lsdException w:name="Subtle Reference" w:semiHidden="0" w:uiPriority="31" w:unhideWhenUsed="0" w:qFormat="1"/>
-    <w:lsdException w:name="Intense Reference" w:semiHidden="0" w:uiPriority="32" w:unhideWhenUsed="0" w:qFormat="1"/>
-    <w:lsdException w:name="Book Title" w:semiHidden="0" w:uiPriority="33" w:unhideWhenUsed="0" w:qFormat="1"/>
-    <w:lsdException w:name="Bibliography" w:uiPriority="37"/>
-    <w:lsdException w:name="TOC Heading" w:uiPriority="39" w:qFormat="1"/>
+  <w:latentStyles w:defLockedState="0" w:defUIPriority="99" w:defSemiHidden="0" w:defUnhideWhenUsed="0" w:defQFormat="0" w:count="371">
+    <w:lsdException w:name="Normal" w:uiPriority="0" w:qFormat="1"/>
+    <w:lsdException w:name="heading 1" w:uiPriority="9" w:qFormat="1"/>
+    <w:lsdException w:name="heading 2" w:semiHidden="1" w:uiPriority="9" w:unhideWhenUsed="1" w:qFormat="1"/>
+    <w:lsdException w:name="heading 3" w:semiHidden="1" w:uiPriority="9" w:unhideWhenUsed="1" w:qFormat="1"/>
+    <w:lsdException w:name="heading 4" w:semiHidden="1" w:uiPriority="9" w:unhideWhenUsed="1" w:qFormat="1"/>
+    <w:lsdException w:name="heading 5" w:semiHidden="1" w:uiPriority="9" w:unhideWhenUsed="1" w:qFormat="1"/>
+    <w:lsdException w:name="heading 6" w:semiHidden="1" w:uiPriority="9" w:unhideWhenUsed="1" w:qFormat="1"/>
+    <w:lsdException w:name="heading 7" w:semiHidden="1" w:uiPriority="9" w:unhideWhenUsed="1" w:qFormat="1"/>
+    <w:lsdException w:name="heading 8" w:semiHidden="1" w:uiPriority="9" w:unhideWhenUsed="1" w:qFormat="1"/>
+    <w:lsdException w:name="heading 9" w:semiHidden="1" w:uiPriority="9" w:unhideWhenUsed="1" w:qFormat="1"/>
+    <w:lsdException w:name="index 1" w:semiHidden="1" w:unhideWhenUsed="1"/>
+    <w:lsdException w:name="index 2" w:semiHidden="1" w:unhideWhenUsed="1"/>
+    <w:lsdException w:name="index 3" w:semiHidden="1" w:unhideWhenUsed="1"/>
+    <w:lsdException w:name="index 4" w:semiHidden="1" w:unhideWhenUsed="1"/>
+    <w:lsdException w:name="index 5" w:semiHidden="1" w:unhideWhenUsed="1"/>
+    <w:lsdException w:name="index 6" w:semiHidden="1" w:unhideWhenUsed="1"/>
+    <w:lsdException w:name="index 7" w:semiHidden="1" w:unhideWhenUsed="1"/>
+    <w:lsdException w:name="index 8" w:semiHidden="1" w:unhideWhenUsed="1"/>
+    <w:lsdException w:name="index 9" w:semiHidden="1" w:unhideWhenUsed="1"/>
+    <w:lsdException w:name="toc 1" w:semiHidden="1" w:uiPriority="39" w:unhideWhenUsed="1"/>
+    <w:lsdException w:name="toc 2" w:semiHidden="1" w:uiPriority="39" w:unhideWhenUsed="1"/>
+    <w:lsdException w:name="toc 3" w:semiHidden="1" w:uiPriority="39" w:unhideWhenUsed="1"/>
+    <w:lsdException w:name="toc 4" w:semiHidden="1" w:uiPriority="39" w:unhideWhenUsed="1"/>
+    <w:lsdException w:name="toc 5" w:semiHidden="1" w:uiPriority="39" w:unhideWhenUsed="1"/>
+    <w:lsdException w:name="toc 6" w:semiHidden="1" w:uiPriority="39" w:unhideWhenUsed="1"/>
+    <w:lsdException w:name="toc 7" w:semiHidden="1" w:uiPriority="39" w:unhideWhenUsed="1"/>
+    <w:lsdException w:name="toc 8" w:semiHidden="1" w:uiPriority="39" w:unhideWhenUsed="1"/>
+    <w:lsdException w:name="toc 9" w:semiHidden="1" w:uiPriority="39" w:unhideWhenUsed="1"/>
+    <w:lsdException w:name="Normal Indent" w:semiHidden="1" w:unhideWhenUsed="1"/>
+    <w:lsdException w:name="footnote text" w:semiHidden="1" w:unhideWhenUsed="1"/>
+    <w:lsdException w:name="annotation text" w:semiHidden="1" w:unhideWhenUsed="1"/>
+    <w:lsdException w:name="header" w:semiHidden="1" w:unhideWhenUsed="1"/>
+    <w:lsdException w:name="footer" w:semiHidden="1" w:unhideWhenUsed="1"/>
+    <w:lsdException w:name="index heading" w:semiHidden="1" w:unhideWhenUsed="1"/>
+    <w:lsdException w:name="caption" w:semiHidden="1" w:uiPriority="35" w:unhideWhenUsed="1" w:qFormat="1"/>
+    <w:lsdException w:name="table of figures" w:semiHidden="1" w:unhideWhenUsed="1"/>
+    <w:lsdException w:name="envelope address" w:semiHidden="1" w:unhideWhenUsed="1"/>
+    <w:lsdException w:name="envelope return" w:semiHidden="1" w:unhideWhenUsed="1"/>
+    <w:lsdException w:name="footnote reference" w:semiHidden="1" w:unhideWhenUsed="1"/>
+    <w:lsdException w:name="annotation reference" w:semiHidden="1" w:unhideWhenUsed="1"/>
+    <w:lsdException w:name="line number" w:semiHidden="1" w:unhideWhenUsed="1"/>
+    <w:lsdException w:name="page number" w:semiHidden="1" w:unhideWhenUsed="1"/>
+    <w:lsdException w:name="endnote reference" w:semiHidden="1" w:unhideWhenUsed="1"/>
+    <w:lsdException w:name="endnote text" w:semiHidden="1" w:unhideWhenUsed="1"/>
+    <w:lsdException w:name="table of authorities" w:semiHidden="1" w:unhideWhenUsed="1"/>
+    <w:lsdException w:name="macro" w:semiHidden="1" w:unhideWhenUsed="1"/>
+    <w:lsdException w:name="toa heading" w:semiHidden="1" w:unhideWhenUsed="1"/>
+    <w:lsdException w:name="List" w:semiHidden="1" w:unhideWhenUsed="1"/>
+    <w:lsdException w:name="List Bullet" w:semiHidden="1" w:unhideWhenUsed="1"/>
+    <w:lsdException w:name="List Number" w:semiHidden="1" w:unhideWhenUsed="1"/>
+    <w:lsdException w:name="List 2" w:semiHidden="1" w:unhideWhenUsed="1"/>
+    <w:lsdException w:name="List 3" w:semiHidden="1" w:unhideWhenUsed="1"/>
+    <w:lsdException w:name="List 4" w:semiHidden="1" w:unhideWhenUsed="1"/>
+    <w:lsdException w:name="List 5" w:semiHidden="1" w:unhideWhenUsed="1"/>
+    <w:lsdException w:name="List Bullet 2" w:semiHidden="1" w:unhideWhenUsed="1"/>
+    <w:lsdException w:name="List Bullet 3" w:semiHidden="1" w:unhideWhenUsed="1"/>
+    <w:lsdException w:name="List Bullet 4" w:semiHidden="1" w:unhideWhenUsed="1"/>
+    <w:lsdException w:name="List Bullet 5" w:semiHidden="1" w:unhideWhenUsed="1"/>
+    <w:lsdException w:name="List Number 2" w:semiHidden="1" w:unhideWhenUsed="1"/>
+    <w:lsdException w:name="List Number 3" w:semiHidden="1" w:unhideWhenUsed="1"/>
+    <w:lsdException w:name="List Number 4" w:semiHidden="1" w:unhideWhenUsed="1"/>
+    <w:lsdException w:name="List Number 5" w:semiHidden="1" w:unhideWhenUsed="1"/>
+    <w:lsdException w:name="Title" w:uiPriority="10" w:qFormat="1"/>
+    <w:lsdException w:name="Closing" w:semiHidden="1" w:unhideWhenUsed="1"/>
+    <w:lsdException w:name="Signature" w:semiHidden="1" w:unhideWhenUsed="1"/>
+    <w:lsdException w:name="Default Paragraph Font" w:semiHidden="1" w:uiPriority="1" w:unhideWhenUsed="1"/>
+    <w:lsdException w:name="Body Text" w:semiHidden="1" w:unhideWhenUsed="1"/>
+    <w:lsdException w:name="Body Text Indent" w:semiHidden="1" w:unhideWhenUsed="1"/>
+    <w:lsdException w:name="List Continue" w:semiHidden="1" w:unhideWhenUsed="1"/>
+    <w:lsdException w:name="List Continue 2" w:semiHidden="1" w:unhideWhenUsed="1"/>
+    <w:lsdException w:name="List Continue 3" w:semiHidden="1" w:unhideWhenUsed="1"/>
+    <w:lsdException w:name="List Continue 4" w:semiHidden="1" w:unhideWhenUsed="1"/>
+    <w:lsdException w:name="List Continue 5" w:semiHidden="1" w:unhideWhenUsed="1"/>
+    <w:lsdException w:name="Message Header" w:semiHidden="1" w:unhideWhenUsed="1"/>
+    <w:lsdException w:name="Subtitle" w:uiPriority="11" w:qFormat="1"/>
+    <w:lsdException w:name="Salutation" w:semiHidden="1" w:unhideWhenUsed="1"/>
+    <w:lsdException w:name="Date" w:semiHidden="1" w:unhideWhenUsed="1"/>
+    <w:lsdException w:name="Body Text First Indent" w:semiHidden="1" w:unhideWhenUsed="1"/>
+    <w:lsdException w:name="Body Text First Indent 2" w:semiHidden="1" w:unhideWhenUsed="1"/>
+    <w:lsdException w:name="Note Heading" w:semiHidden="1" w:unhideWhenUsed="1"/>
+    <w:lsdException w:name="Body Text 2" w:semiHidden="1" w:unhideWhenUsed="1"/>
+    <w:lsdException w:name="Body Text 3" w:semiHidden="1" w:unhideWhenUsed="1"/>
+    <w:lsdException w:name="Body Text Indent 2" w:semiHidden="1" w:unhideWhenUsed="1"/>
+    <w:lsdException w:name="Body Text Indent 3" w:semiHidden="1" w:unhideWhenUsed="1"/>
+    <w:lsdException w:name="Block Text" w:semiHidden="1" w:unhideWhenUsed="1"/>
+    <w:lsdException w:name="Hyperlink" w:semiHidden="1" w:unhideWhenUsed="1"/>
+    <w:lsdException w:name="FollowedHyperlink" w:semiHidden="1" w:unhideWhenUsed="1"/>
+    <w:lsdException w:name="Strong" w:uiPriority="22" w:qFormat="1"/>
+    <w:lsdException w:name="Emphasis" w:uiPriority="20" w:qFormat="1"/>
+    <w:lsdException w:name="Document Map" w:semiHidden="1" w:unhideWhenUsed="1"/>
+    <w:lsdException w:name="Plain Text" w:semiHidden="1" w:unhideWhenUsed="1"/>
+    <w:lsdException w:name="E-mail Signature" w:semiHidden="1" w:unhideWhenUsed="1"/>
+    <w:lsdException w:name="HTML Top of Form" w:semiHidden="1" w:unhideWhenUsed="1"/>
+    <w:lsdException w:name="HTML Bottom of Form" w:semiHidden="1" w:unhideWhenUsed="1"/>
+    <w:lsdException w:name="Normal (Web)" w:semiHidden="1" w:unhideWhenUsed="1"/>
+    <w:lsdException w:name="HTML Acronym" w:semiHidden="1" w:unhideWhenUsed="1"/>
+    <w:lsdException w:name="HTML Address" w:semiHidden="1" w:unhideWhenUsed="1"/>
+    <w:lsdException w:name="HTML Cite" w:semiHidden="1" w:unhideWhenUsed="1"/>
+    <w:lsdException w:name="HTML Code" w:semiHidden="1" w:unhideWhenUsed="1"/>
+    <w:lsdException w:name="HTML Definition" w:semiHidden="1" w:unhideWhenUsed="1"/>
+    <w:lsdException w:name="HTML Keyboard" w:semiHidden="1" w:unhideWhenUsed="1"/>
+    <w:lsdException w:name="HTML Preformatted" w:semiHidden="1" w:unhideWhenUsed="1"/>
+    <w:lsdException w:name="HTML Sample" w:semiHidden="1" w:unhideWhenUsed="1"/>
+    <w:lsdException w:name="HTML Typewriter" w:semiHidden="1" w:unhideWhenUsed="1"/>
+    <w:lsdException w:name="HTML Variable" w:semiHidden="1" w:unhideWhenUsed="1"/>
+    <w:lsdException w:name="Normal Table" w:semiHidden="1" w:unhideWhenUsed="1"/>
+    <w:lsdException w:name="annotation subject" w:semiHidden="1" w:unhideWhenUsed="1"/>
+    <w:lsdException w:name="No List" w:semiHidden="1" w:unhideWhenUsed="1"/>
+    <w:lsdException w:name="Outline List 1" w:semiHidden="1" w:unhideWhenUsed="1"/>
+    <w:lsdException w:name="Outline List 2" w:semiHidden="1" w:unhideWhenUsed="1"/>
+    <w:lsdException w:name="Outline List 3" w:semiHidden="1" w:unhideWhenUsed="1"/>
+    <w:lsdException w:name="Table Simple 1" w:semiHidden="1" w:unhideWhenUsed="1"/>
+    <w:lsdException w:name="Table Simple 2" w:semiHidden="1" w:unhideWhenUsed="1"/>
+    <w:lsdException w:name="Table Simple 3" w:semiHidden="1" w:unhideWhenUsed="1"/>
+    <w:lsdException w:name="Table Classic 1" w:semiHidden="1" w:unhideWhenUsed="1"/>
+    <w:lsdException w:name="Table Classic 2" w:semiHidden="1" w:unhideWhenUsed="1"/>
+    <w:lsdException w:name="Table Classic 3" w:semiHidden="1" w:unhideWhenUsed="1"/>
+    <w:lsdException w:name="Table Classic 4" w:semiHidden="1" w:unhideWhenUsed="1"/>
+    <w:lsdException w:name="Table Colorful 1" w:semiHidden="1" w:unhideWhenUsed="1"/>
+    <w:lsdException w:name="Table Colorful 2" w:semiHidden="1" w:unhideWhenUsed="1"/>
+    <w:lsdException w:name="Table Colorful 3" w:semiHidden="1" w:unhideWhenUsed="1"/>
+    <w:lsdException w:name="Table Columns 1" w:semiHidden="1" w:unhideWhenUsed="1"/>
+    <w:lsdException w:name="Table Columns 2" w:semiHidden="1" w:unhideWhenUsed="1"/>
+    <w:lsdException w:name="Table Columns 3" w:semiHidden="1" w:unhideWhenUsed="1"/>
+    <w:lsdException w:name="Table Columns 4" w:semiHidden="1" w:unhideWhenUsed="1"/>
+    <w:lsdException w:name="Table Columns 5" w:semiHidden="1" w:unhideWhenUsed="1"/>
+    <w:lsdException w:name="Table Grid 1" w:semiHidden="1" w:unhideWhenUsed="1"/>
+    <w:lsdException w:name="Table Grid 2" w:semiHidden="1" w:unhideWhenUsed="1"/>
+    <w:lsdException w:name="Table Grid 3" w:semiHidden="1" w:unhideWhenUsed="1"/>
+    <w:lsdException w:name="Table Grid 4" w:semiHidden="1" w:unhideWhenUsed="1"/>
+    <w:lsdException w:name="Table Grid 5" w:semiHidden="1" w:unhideWhenUsed="1"/>
+    <w:lsdException w:name="Table Grid 6" w:semiHidden="1" w:unhideWhenUsed="1"/>
+    <w:lsdException w:name="Table Grid 7" w:semiHidden="1" w:unhideWhenUsed="1"/>
+    <w:lsdException w:name="Table Grid 8" w:semiHidden="1" w:unhideWhenUsed="1"/>
+    <w:lsdException w:name="Table List 1" w:semiHidden="1" w:unhideWhenUsed="1"/>
+    <w:lsdException w:name="Table List 2" w:semiHidden="1" w:unhideWhenUsed="1"/>
+    <w:lsdException w:name="Table List 3" w:semiHidden="1" w:unhideWhenUsed="1"/>
+    <w:lsdException w:name="Table List 4" w:semiHidden="1" w:unhideWhenUsed="1"/>
+    <w:lsdException w:name="Table List 5" w:semiHidden="1" w:unhideWhenUsed="1"/>
+    <w:lsdException w:name="Table List 6" w:semiHidden="1" w:unhideWhenUsed="1"/>
+    <w:lsdException w:name="Table List 7" w:semiHidden="1" w:unhideWhenUsed="1"/>
+    <w:lsdException w:name="Table List 8" w:semiHidden="1" w:unhideWhenUsed="1"/>
+    <w:lsdException w:name="Table 3D effects 1" w:semiHidden="1" w:unhideWhenUsed="1"/>
+    <w:lsdException w:name="Table 3D effects 2" w:semiHidden="1" w:unhideWhenUsed="1"/>
+    <w:lsdException w:name="Table 3D effects 3" w:semiHidden="1" w:unhideWhenUsed="1"/>
+    <w:lsdException w:name="Table Contemporary" w:semiHidden="1" w:unhideWhenUsed="1"/>
+    <w:lsdException w:name="Table Elegant" w:semiHidden="1" w:unhideWhenUsed="1"/>
+    <w:lsdException w:name="Table Professional" w:semiHidden="1" w:unhideWhenUsed="1"/>
+    <w:lsdException w:name="Table Subtle 1" w:semiHidden="1" w:unhideWhenUsed="1"/>
+    <w:lsdException w:name="Table Subtle 2" w:semiHidden="1" w:unhideWhenUsed="1"/>
+    <w:lsdException w:name="Table Web 1" w:semiHidden="1" w:unhideWhenUsed="1"/>
+    <w:lsdException w:name="Table Web 2" w:semiHidden="1" w:unhideWhenUsed="1"/>
+    <w:lsdException w:name="Table Web 3" w:semiHidden="1" w:unhideWhenUsed="1"/>
+    <w:lsdException w:name="Balloon Text" w:semiHidden="1" w:unhideWhenUsed="1"/>
+    <w:lsdException w:name="Table Grid" w:uiPriority="59"/>
+    <w:lsdException w:name="Table Theme" w:semiHidden="1" w:unhideWhenUsed="1"/>
+    <w:lsdException w:name="Placeholder Text" w:semiHidden="1"/>
+    <w:lsdException w:name="No Spacing" w:uiPriority="1" w:qFormat="1"/>
+    <w:lsdException w:name="Light Shading" w:uiPriority="60"/>
+    <w:lsdException w:name="Light List" w:uiPriority="61"/>
+    <w:lsdException w:name="Light Grid" w:uiPriority="62"/>
+    <w:lsdException w:name="Medium Shading 1" w:uiPriority="63"/>
+    <w:lsdException w:name="Medium Shading 2" w:uiPriority="64"/>
+    <w:lsdException w:name="Medium List 1" w:uiPriority="65"/>
+    <w:lsdException w:name="Medium List 2" w:uiPriority="66"/>
+    <w:lsdException w:name="Medium Grid 1" w:uiPriority="67"/>
+    <w:lsdException w:name="Medium Grid 2" w:uiPriority="68"/>
+    <w:lsdException w:name="Medium Grid 3" w:uiPriority="69"/>
+    <w:lsdException w:name="Dark List" w:uiPriority="70"/>
+    <w:lsdException w:name="Colorful Shading" w:uiPriority="71"/>
+    <w:lsdException w:name="Colorful List" w:uiPriority="72"/>
+    <w:lsdException w:name="Colorful Grid" w:uiPriority="73"/>
+    <w:lsdException w:name="Light Shading Accent 1" w:uiPriority="60"/>
+    <w:lsdException w:name="Light List Accent 1" w:uiPriority="61"/>
+    <w:lsdException w:name="Light Grid Accent 1" w:uiPriority="62"/>
+    <w:lsdException w:name="Medium Shading 1 Accent 1" w:uiPriority="63"/>
+    <w:lsdException w:name="Medium Shading 2 Accent 1" w:uiPriority="64"/>
+    <w:lsdException w:name="Medium List 1 Accent 1" w:uiPriority="65"/>
+    <w:lsdException w:name="Revision" w:semiHidden="1"/>
+    <w:lsdException w:name="List Paragraph" w:uiPriority="34" w:qFormat="1"/>
+    <w:lsdException w:name="Quote" w:uiPriority="29" w:qFormat="1"/>
+    <w:lsdException w:name="Intense Quote" w:uiPriority="30" w:qFormat="1"/>
+    <w:lsdException w:name="Medium List 2 Accent 1" w:uiPriority="66"/>
+    <w:lsdException w:name="Medium Grid 1 Accent 1" w:uiPriority="67"/>
+    <w:lsdException w:name="Medium Grid 2 Accent 1" w:uiPriority="68"/>
+    <w:lsdException w:name="Medium Grid 3 Accent 1" w:uiPriority="69"/>
+    <w:lsdException w:name="Dark List Accent 1" w:uiPriority="70"/>
+    <w:lsdException w:name="Colorful Shading Accent 1" w:uiPriority="71"/>
+    <w:lsdException w:name="Colorful List Accent 1" w:uiPriority="72"/>
+    <w:lsdException w:name="Colorful Grid Accent 1" w:uiPriority="73"/>
+    <w:lsdException w:name="Light Shading Accent 2" w:uiPriority="60"/>
+    <w:lsdException w:name="Light List Accent 2" w:uiPriority="61"/>
+    <w:lsdException w:name="Light Grid Accent 2" w:uiPriority="62"/>
+    <w:lsdException w:name="Medium Shading 1 Accent 2" w:uiPriority="63"/>
+    <w:lsdException w:name="Medium Shading 2 Accent 2" w:uiPriority="64"/>
+    <w:lsdException w:name="Medium List 1 Accent 2" w:uiPriority="65"/>
+    <w:lsdException w:name="Medium List 2 Accent 2" w:uiPriority="66"/>
+    <w:lsdException w:name="Medium Grid 1 Accent 2" w:uiPriority="67"/>
+    <w:lsdException w:name="Medium Grid 2 Accent 2" w:uiPriority="68"/>
+    <w:lsdException w:name="Medium Grid 3 Accent 2" w:uiPriority="69"/>
+    <w:lsdException w:name="Dark List Accent 2" w:uiPriority="70"/>
+    <w:lsdException w:name="Colorful Shading Accent 2" w:uiPriority="71"/>
+    <w:lsdException w:name="Colorful List Accent 2" w:uiPriority="72"/>
+    <w:lsdException w:name="Colorful Grid Accent 2" w:uiPriority="73"/>
+    <w:lsdException w:name="Light Shading Accent 3" w:uiPriority="60"/>
+    <w:lsdException w:name="Light List Accent 3" w:uiPriority="61"/>
+    <w:lsdException w:name="Light Grid Accent 3" w:uiPriority="62"/>
+    <w:lsdException w:name="Medium Shading 1 Accent 3" w:uiPriority="63"/>
+    <w:lsdException w:name="Medium Shading 2 Accent 3" w:uiPriority="64"/>
+    <w:lsdException w:name="Medium List 1 Accent 3" w:uiPriority="65"/>
+    <w:lsdException w:name="Medium List 2 Accent 3" w:uiPriority="66"/>
+    <w:lsdException w:name="Medium Grid 1 Accent 3" w:uiPriority="67"/>
+    <w:lsdException w:name="Medium Grid 2 Accent 3" w:uiPriority="68"/>
+    <w:lsdException w:name="Medium Grid 3 Accent 3" w:uiPriority="69"/>
+    <w:lsdException w:name="Dark List Accent 3" w:uiPriority="70"/>
+    <w:lsdException w:name="Colorful Shading Accent 3" w:uiPriority="71"/>
+    <w:lsdException w:name="Colorful List Accent 3" w:uiPriority="72"/>
+    <w:lsdException w:name="Colorful Grid Accent 3" w:uiPriority="73"/>
+    <w:lsdException w:name="Light Shading Accent 4" w:uiPriority="60"/>
+    <w:lsdException w:name="Light List Accent 4" w:uiPriority="61"/>
+    <w:lsdException w:name="Light Grid Accent 4" w:uiPriority="62"/>
+    <w:lsdException w:name="Medium Shading 1 Accent 4" w:uiPriority="63"/>
+    <w:lsdException w:name="Medium Shading 2 Accent 4" w:uiPriority="64"/>
+    <w:lsdException w:name="Medium List 1 Accent 4" w:uiPriority="65"/>
+    <w:lsdException w:name="Medium List 2 Accent 4" w:uiPriority="66"/>
+    <w:lsdException w:name="Medium Grid 1 Accent 4" w:uiPriority="67"/>
+    <w:lsdException w:name="Medium Grid 2 Accent 4" w:uiPriority="68"/>
+    <w:lsdException w:name="Medium Grid 3 Accent 4" w:uiPriority="69"/>
+    <w:lsdException w:name="Dark List Accent 4" w:uiPriority="70"/>
+    <w:lsdException w:name="Colorful Shading Accent 4" w:uiPriority="71"/>
+    <w:lsdException w:name="Colorful List Accent 4" w:uiPriority="72"/>
+    <w:lsdException w:name="Colorful Grid Accent 4" w:uiPriority="73"/>
+    <w:lsdException w:name="Light Shading Accent 5" w:uiPriority="60"/>
+    <w:lsdException w:name="Light List Accent 5" w:uiPriority="61"/>
+    <w:lsdException w:name="Light Grid Accent 5" w:uiPriority="62"/>
+    <w:lsdException w:name="Medium Shading 1 Accent 5" w:uiPriority="63"/>
+    <w:lsdException w:name="Medium Shading 2 Accent 5" w:uiPriority="64"/>
+    <w:lsdException w:name="Medium List 1 Accent 5" w:uiPriority="65"/>
+    <w:lsdException w:name="Medium List 2 Accent 5" w:uiPriority="66"/>
+    <w:lsdException w:name="Medium Grid 1 Accent 5" w:uiPriority="67"/>
+    <w:lsdException w:name="Medium Grid 2 Accent 5" w:uiPriority="68"/>
+    <w:lsdException w:name="Medium Grid 3 Accent 5" w:uiPriority="69"/>
+    <w:lsdException w:name="Dark List Accent 5" w:uiPriority="70"/>
+    <w:lsdException w:name="Colorful Shading Accent 5" w:uiPriority="71"/>
+    <w:lsdException w:name="Colorful List Accent 5" w:uiPriority="72"/>
+    <w:lsdException w:name="Colorful Grid Accent 5" w:uiPriority="73"/>
+    <w:lsdException w:name="Light Shading Accent 6" w:uiPriority="60"/>
+    <w:lsdException w:name="Light List Accent 6" w:uiPriority="61"/>
+    <w:lsdException w:name="Light Grid Accent 6" w:uiPriority="62"/>
+    <w:lsdException w:name="Medium Shading 1 Accent 6" w:uiPriority="63"/>
+    <w:lsdException w:name="Medium Shading 2 Accent 6" w:uiPriority="64"/>
+    <w:lsdException w:name="Medium List 1 Accent 6" w:uiPriority="65"/>
+    <w:lsdException w:name="Medium List 2 Accent 6" w:uiPriority="66"/>
+    <w:lsdException w:name="Medium Grid 1 Accent 6" w:uiPriority="67"/>
+    <w:lsdException w:name="Medium Grid 2 Accent 6" w:uiPriority="68"/>
+    <w:lsdException w:name="Medium Grid 3 Accent 6" w:uiPriority="69"/>
+    <w:lsdException w:name="Dark List Accent 6" w:uiPriority="70"/>
+    <w:lsdException w:name="Colorful Shading Accent 6" w:uiPriority="71"/>
+    <w:lsdException w:name="Colorful List Accent 6" w:uiPriority="72"/>
+    <w:lsdException w:name="Colorful Grid Accent 6" w:uiPriority="73"/>
+    <w:lsdException w:name="Subtle Emphasis" w:uiPriority="19" w:qFormat="1"/>
+    <w:lsdException w:name="Intense Emphasis" w:uiPriority="21" w:qFormat="1"/>
+    <w:lsdException w:name="Subtle Reference" w:uiPriority="31" w:qFormat="1"/>
+    <w:lsdException w:name="Intense Reference" w:uiPriority="32" w:qFormat="1"/>
+    <w:lsdException w:name="Book Title" w:uiPriority="33" w:qFormat="1"/>
+    <w:lsdException w:name="Bibliography" w:semiHidden="1" w:uiPriority="37" w:unhideWhenUsed="1"/>
+    <w:lsdException w:name="TOC Heading" w:semiHidden="1" w:uiPriority="39" w:unhideWhenUsed="1" w:qFormat="1"/>
+    <w:lsdException w:name="Grid Table 4" w:uiPriority="49"/>
+    <w:lsdException w:name="Grid Table 5 Dark" w:uiPriority="50"/>
+    <w:lsdException w:name="Grid Table 6 Colorful" w:uiPriority="51"/>
+    <w:lsdException w:name="Grid Table 7 Colorful" w:uiPriority="52"/>
+    <w:lsdException w:name="Grid Table 1 Light Accent 1" w:uiPriority="46"/>
+    <w:lsdException w:name="Grid Table 2 Accent 1" w:uiPriority="47"/>
+    <w:lsdException w:name="Grid Table 3 Accent 1" w:uiPriority="48"/>
+    <w:lsdException w:name="Grid Table 4 Accent 1" w:uiPriority="49"/>
+    <w:lsdException w:name="Grid Table 5 Dark Accent 1" w:uiPriority="50"/>
+    <w:lsdException w:name="Grid Table 6 Colorful Accent 1" w:uiPriority="51"/>
+    <w:lsdException w:name="Grid Table 7 Colorful Accent 1" w:uiPriority="52"/>
+    <w:lsdException w:name="Grid Table 1 Light Accent 2" w:uiPriority="46"/>
+    <w:lsdException w:name="Grid Table 2 Accent 2" w:uiPriority="47"/>
+    <w:lsdException w:name="Grid Table 3 Accent 2" w:uiPriority="48"/>
+    <w:lsdException w:name="Grid Table 4 Accent 2" w:uiPriority="49"/>
+    <w:lsdException w:name="Grid Table 5 Dark Accent 2" w:uiPriority="50"/>
+    <w:lsdException w:name="Grid Table 6 Colorful Accent 2" w:uiPriority="51"/>
+    <w:lsdException w:name="Grid Table 7 Colorful Accent 2" w:uiPriority="52"/>
+    <w:lsdException w:name="Grid Table 1 Light Accent 3" w:uiPriority="46"/>
+    <w:lsdException w:name="Grid Table 2 Accent 3" w:uiPriority="47"/>
+    <w:lsdException w:name="Grid Table 3 Accent 3" w:uiPriority="48"/>
+    <w:lsdException w:name="Grid Table 4 Accent 3" w:uiPriority="49"/>
+    <w:lsdException w:name="Grid Table 5 Dark Accent 3" w:uiPriority="50"/>
+    <w:lsdException w:name="Grid Table 6 Colorful Accent 3" w:uiPriority="51"/>
+    <w:lsdException w:name="Grid Table 7 Colorful Accent 3" w:uiPriority="52"/>
+    <w:lsdException w:name="Grid Table 1 Light Accent 4" w:uiPriority="46"/>
+    <w:lsdException w:name="Grid Table 2 Accent 4" w:uiPriority="47"/>
+    <w:lsdException w:name="Grid Table 3 Accent 4" w:uiPriority="48"/>
+    <w:lsdException w:name="Grid Table 4 Accent 4" w:uiPriority="49"/>
+    <w:lsdException w:name="Grid Table 5 Dark Accent 4" w:uiPriority="50"/>
+    <w:lsdException w:name="Grid Table 6 Colorful Accent 4" w:uiPriority="51"/>
+    <w:lsdException w:name="Grid Table 7 Colorful Accent 4" w:uiPriority="52"/>
+    <w:lsdException w:name="Grid Table 1 Light Accent 5" w:uiPriority="46"/>
+    <w:lsdException w:name="Grid Table 2 Accent 5" w:uiPriority="47"/>
+    <w:lsdException w:name="Grid Table 3 Accent 5" w:uiPriority="48"/>
+    <w:lsdException w:name="Grid Table 4 Accent 5" w:uiPriority="49"/>
+    <w:lsdException w:name="Grid Table 5 Dark Accent 5" w:uiPriority="50"/>
+    <w:lsdException w:name="Grid Table 6 Colorful Accent 5" w:uiPriority="51"/>
+    <w:lsdException w:name="Grid Table 7 Colorful Accent 5" w:uiPriority="52"/>
+    <w:lsdException w:name="Grid Table 1 Light Accent 6" w:uiPriority="46"/>
+    <w:lsdException w:name="Grid Table 2 Accent 6" w:uiPriority="47"/>
+    <w:lsdException w:name="Grid Table 3 Accent 6" w:uiPriority="48"/>
+    <w:lsdException w:name="Grid Table 4 Accent 6" w:uiPriority="49"/>
+    <w:lsdException w:name="Grid Table 5 Dark Accent 6" w:uiPriority="50"/>
+    <w:lsdException w:name="Grid Table 6 Colorful Accent 6" w:uiPriority="51"/>
+    <w:lsdException w:name="Grid Table 7 Colorful Accent 6" w:uiPriority="52"/>
+    <w:lsdException w:name="List Table 1 Light" w:uiPriority="46"/>
+    <w:lsdException w:name="List Table 2" w:uiPriority="47"/>
+    <w:lsdException w:name="List Table 3" w:uiPriority="48"/>
+    <w:lsdException w:name="List Table 4" w:uiPriority="49"/>
+    <w:lsdException w:name="List Table 5 Dark" w:uiPriority="50"/>
+    <w:lsdException w:name="List Table 6 Colorful" w:uiPriority="51"/>
+    <w:lsdException w:name="List Table 7 Colorful" w:uiPriority="52"/>
+    <w:lsdException w:name="List Table 1 Light Accent 1" w:uiPriority="46"/>
+    <w:lsdException w:name="List Table 2 Accent 1" w:uiPriority="47"/>
+    <w:lsdException w:name="List Table 3 Accent 1" w:uiPriority="48"/>
+    <w:lsdException w:name="List Table 4 Accent 1" w:uiPriority="49"/>
+    <w:lsdException w:name="List Table 5 Dark Accent 1" w:uiPriority="50"/>
+    <w:lsdException w:name="List Table 6 Colorful Accent 1" w:uiPriority="51"/>
+    <w:lsdException w:name="List Table 7 Colorful Accent 1" w:uiPriority="52"/>
+    <w:lsdException w:name="List Table 1 Light Accent 2" w:uiPriority="46"/>
+    <w:lsdException w:name="List Table 2 Accent 2" w:uiPriority="47"/>
+    <w:lsdException w:name="List Table 3 Accent 2" w:uiPriority="48"/>
+    <w:lsdException w:name="List Table 4 Accent 2" w:uiPriority="49"/>
+    <w:lsdException w:name="List Table 5 Dark Accent 2" w:uiPriority="50"/>
+    <w:lsdException w:name="List Table 6 Colorful Accent 2" w:uiPriority="51"/>
+    <w:lsdException w:name="List Table 7 Colorful Accent 2" w:uiPriority="52"/>
+    <w:lsdException w:name="List Table 1 Light Accent 3" w:uiPriority="46"/>
+    <w:lsdException w:name="List Table 2 Accent 3" w:uiPriority="47"/>
+    <w:lsdException w:name="List Table 3 Accent 3" w:uiPriority="48"/>
+    <w:lsdException w:name="List Table 4 Accent 3" w:uiPriority="49"/>
+    <w:lsdException w:name="List Table 5 Dark Accent 3" w:uiPriority="50"/>
+    <w:lsdException w:name="List Table 6 Colorful Accent 3" w:uiPriority="51"/>
+    <w:lsdException w:name="List Table 7 Colorful Accent 3" w:uiPriority="52"/>
+    <w:lsdException w:name="List Table 1 Light Accent 4" w:uiPriority="46"/>
+    <w:lsdException w:name="List Table 2 Accent 4" w:uiPriority="47"/>
+    <w:lsdException w:name="List Table 3 Accent 4" w:uiPriority="48"/>
+    <w:lsdException w:name="List Table 4 Accent 4" w:uiPriority="49"/>
+    <w:lsdException w:name="List Table 5 Dark Accent 4" w:uiPriority="50"/>
+    <w:lsdException w:name="List Table 6 Colorful Accent 4" w:uiPriority="51"/>
+    <w:lsdException w:name="List Table 7 Colorful Accent 4" w:uiPriority="52"/>
+    <w:lsdException w:name="List Table 1 Light Accent 5" w:uiPriority="46"/>
+    <w:lsdException w:name="List Table 2 Accent 5" w:uiPriority="47"/>
+    <w:lsdException w:name="List Table 3 Accent 5" w:uiPriority="48"/>
+    <w:lsdException w:name="List Table 4 Accent 5" w:uiPriority="49"/>
+    <w:lsdException w:name="List Table 5 Dark Accent 5" w:uiPriority="50"/>
+    <w:lsdException w:name="List Table 6 Colorful Accent 5" w:uiPriority="51"/>
+    <w:lsdException w:name="List Table 7 Colorful Accent 5" w:uiPriority="52"/>
+    <w:lsdException w:name="List Table 1 Light Accent 6" w:uiPriority="46"/>
+    <w:lsdException w:name="List Table 2 Accent 6" w:uiPriority="47"/>
+    <w:lsdException w:name="List Table 3 Accent 6" w:uiPriority="48"/>
+    <w:lsdException w:name="List Table 4 Accent 6" w:uiPriority="49"/>
+    <w:lsdException w:name="List Table 5 Dark Accent 6" w:uiPriority="50"/>
+    <w:lsdException w:name="List Table 6 Colorful Accent 6" w:uiPriority="51"/>
+    <w:lsdException w:name="List Table 7 Colorful Accent 6" w:uiPriority="52"/>
   </w:latentStyles>
   <w:style w:type="paragraph" w:default="1" w:styleId="Normal">
     <w:name w:val="Normal"/>
@@ -6265,311 +7498,6 @@
   <w:style w:type="character" w:default="1" w:styleId="DefaultParagraphFont">
     <w:name w:val="Default Paragraph Font"/>
     <w:uiPriority w:val="1"/>
-    <w:semiHidden/>
-    <w:unhideWhenUsed/>
-  </w:style>
-  <w:style w:type="table" w:default="1" w:styleId="TableNormal">
-    <w:name w:val="Normal Table"/>
-    <w:uiPriority w:val="99"/>
-    <w:semiHidden/>
-    <w:unhideWhenUsed/>
-    <w:tblPr>
-      <w:tblInd w:w="0" w:type="dxa"/>
-      <w:tblCellMar>
-        <w:top w:w="0" w:type="dxa"/>
-        <w:left w:w="108" w:type="dxa"/>
-        <w:bottom w:w="0" w:type="dxa"/>
-        <w:right w:w="108" w:type="dxa"/>
-      </w:tblCellMar>
-    </w:tblPr>
-  </w:style>
-  <w:style w:type="numbering" w:default="1" w:styleId="NoList">
-    <w:name w:val="No List"/>
-    <w:uiPriority w:val="99"/>
-    <w:semiHidden/>
-    <w:unhideWhenUsed/>
-  </w:style>
-  <w:style w:type="paragraph" w:styleId="NoSpacing">
-    <w:name w:val="No Spacing"/>
-    <w:link w:val="NoSpacingChar"/>
-    <w:uiPriority w:val="1"/>
-    <w:qFormat/>
-    <w:rsid w:val="006D5037"/>
-    <w:pPr>
-      <w:spacing w:after="0" w:line="240" w:lineRule="auto"/>
-    </w:pPr>
-    <w:rPr>
-      <w:rFonts w:eastAsiaTheme="minorEastAsia"/>
-      <w:lang w:eastAsia="ja-JP"/>
-    </w:rPr>
-  </w:style>
-  <w:style w:type="character" w:customStyle="1" w:styleId="NoSpacingChar">
-    <w:name w:val="No Spacing Char"/>
-    <w:basedOn w:val="DefaultParagraphFont"/>
-    <w:link w:val="NoSpacing"/>
-    <w:uiPriority w:val="1"/>
-    <w:rsid w:val="006D5037"/>
-    <w:rPr>
-      <w:rFonts w:eastAsiaTheme="minorEastAsia"/>
-      <w:lang w:eastAsia="ja-JP"/>
-    </w:rPr>
-  </w:style>
-  <w:style w:type="paragraph" w:styleId="BalloonText">
-    <w:name w:val="Balloon Text"/>
-    <w:basedOn w:val="Normal"/>
-    <w:link w:val="BalloonTextChar"/>
-    <w:uiPriority w:val="99"/>
-    <w:semiHidden/>
-    <w:unhideWhenUsed/>
-    <w:rsid w:val="006D5037"/>
-    <w:pPr>
-      <w:spacing w:after="0" w:line="240" w:lineRule="auto"/>
-    </w:pPr>
-    <w:rPr>
-      <w:rFonts w:ascii="Tahoma" w:hAnsi="Tahoma" w:cs="Tahoma"/>
-      <w:sz w:val="16"/>
-      <w:szCs w:val="16"/>
-    </w:rPr>
-  </w:style>
-  <w:style w:type="character" w:customStyle="1" w:styleId="BalloonTextChar">
-    <w:name w:val="Balloon Text Char"/>
-    <w:basedOn w:val="DefaultParagraphFont"/>
-    <w:link w:val="BalloonText"/>
-    <w:uiPriority w:val="99"/>
-    <w:semiHidden/>
-    <w:rsid w:val="006D5037"/>
-    <w:rPr>
-      <w:rFonts w:ascii="Tahoma" w:hAnsi="Tahoma" w:cs="Tahoma"/>
-      <w:sz w:val="16"/>
-      <w:szCs w:val="16"/>
-    </w:rPr>
-  </w:style>
-  <w:style w:type="paragraph" w:styleId="ListParagraph">
-    <w:name w:val="List Paragraph"/>
-    <w:basedOn w:val="Normal"/>
-    <w:uiPriority w:val="34"/>
-    <w:qFormat/>
-    <w:rsid w:val="00B50702"/>
-    <w:pPr>
-      <w:ind w:left="720"/>
-      <w:contextualSpacing/>
-    </w:pPr>
-  </w:style>
-  <w:style w:type="paragraph" w:styleId="NormalWeb">
-    <w:name w:val="Normal (Web)"/>
-    <w:basedOn w:val="Normal"/>
-    <w:uiPriority w:val="99"/>
-    <w:unhideWhenUsed/>
-    <w:rsid w:val="00A4155F"/>
-    <w:pPr>
-      <w:spacing w:before="100" w:beforeAutospacing="1" w:after="100" w:afterAutospacing="1" w:line="240" w:lineRule="auto"/>
-    </w:pPr>
-    <w:rPr>
-      <w:rFonts w:ascii="Times New Roman" w:eastAsia="Times New Roman" w:hAnsi="Times New Roman" w:cs="Times New Roman"/>
-      <w:sz w:val="24"/>
-      <w:szCs w:val="24"/>
-      <w:lang w:eastAsia="zh-CN"/>
-    </w:rPr>
-  </w:style>
-  <w:style w:type="character" w:styleId="Hyperlink">
-    <w:name w:val="Hyperlink"/>
-    <w:basedOn w:val="DefaultParagraphFont"/>
-    <w:uiPriority w:val="99"/>
-    <w:unhideWhenUsed/>
-    <w:rsid w:val="000607EA"/>
-    <w:rPr>
-      <w:color w:val="0000FF" w:themeColor="hyperlink"/>
-      <w:u w:val="single"/>
-    </w:rPr>
-  </w:style>
-  <w:style w:type="character" w:styleId="FollowedHyperlink">
-    <w:name w:val="FollowedHyperlink"/>
-    <w:basedOn w:val="DefaultParagraphFont"/>
-    <w:uiPriority w:val="99"/>
-    <w:semiHidden/>
-    <w:unhideWhenUsed/>
-    <w:rsid w:val="000607EA"/>
-    <w:rPr>
-      <w:color w:val="800080" w:themeColor="followedHyperlink"/>
-      <w:u w:val="single"/>
-    </w:rPr>
-  </w:style>
-</w:styles>
-</file>
-
-<file path=word/stylesWithEffects.xml><?xml version="1.0" encoding="utf-8"?>
-<w:styles xmlns:wpc="http://schemas.microsoft.com/office/word/2010/wordprocessingCanvas" xmlns:mo="http://schemas.microsoft.com/office/mac/office/2008/main" xmlns:mc="http://schemas.openxmlformats.org/markup-compatibility/2006" xmlns:mv="urn:schemas-microsoft-com:mac:vml" xmlns:o="urn:schemas-microsoft-com:office:office" xmlns:r="http://schemas.openxmlformats.org/officeDocument/2006/relationships" xmlns:m="http://schemas.openxmlformats.org/officeDocument/2006/math" xmlns:v="urn:schemas-microsoft-com:vml" xmlns:wp14="http://schemas.microsoft.com/office/word/2010/wordprocessingDrawing" xmlns:wp="http://schemas.openxmlformats.org/drawingml/2006/wordprocessingDrawing" xmlns:w10="urn:schemas-microsoft-com:office:word" xmlns:w="http://schemas.openxmlformats.org/wordprocessingml/2006/main" xmlns:w14="http://schemas.microsoft.com/office/word/2010/wordml" xmlns:wpg="http://schemas.microsoft.com/office/word/2010/wordprocessingGroup" xmlns:wpi="http://schemas.microsoft.com/office/word/2010/wordprocessingInk" xmlns:wne="http://schemas.microsoft.com/office/word/2006/wordml" xmlns:wps="http://schemas.microsoft.com/office/word/2010/wordprocessingShape" mc:Ignorable="w14 wp14">
-  <w:docDefaults>
-    <w:rPrDefault>
-      <w:rPr>
-        <w:rFonts w:asciiTheme="minorHAnsi" w:eastAsiaTheme="minorHAnsi" w:hAnsiTheme="minorHAnsi" w:cstheme="minorBidi"/>
-        <w:sz w:val="22"/>
-        <w:szCs w:val="22"/>
-        <w:lang w:val="en-US" w:eastAsia="en-US" w:bidi="ar-SA"/>
-      </w:rPr>
-    </w:rPrDefault>
-    <w:pPrDefault>
-      <w:pPr>
-        <w:spacing w:after="200" w:line="276" w:lineRule="auto"/>
-      </w:pPr>
-    </w:pPrDefault>
-  </w:docDefaults>
-  <w:latentStyles w:defLockedState="0" w:defUIPriority="99" w:defSemiHidden="1" w:defUnhideWhenUsed="1" w:defQFormat="0" w:count="276">
-    <w:lsdException w:name="Normal" w:semiHidden="0" w:uiPriority="0" w:unhideWhenUsed="0" w:qFormat="1"/>
-    <w:lsdException w:name="heading 1" w:semiHidden="0" w:uiPriority="9" w:unhideWhenUsed="0" w:qFormat="1"/>
-    <w:lsdException w:name="heading 2" w:uiPriority="9" w:qFormat="1"/>
-    <w:lsdException w:name="heading 3" w:uiPriority="9" w:qFormat="1"/>
-    <w:lsdException w:name="heading 4" w:uiPriority="9" w:qFormat="1"/>
-    <w:lsdException w:name="heading 5" w:uiPriority="9" w:qFormat="1"/>
-    <w:lsdException w:name="heading 6" w:uiPriority="9" w:qFormat="1"/>
-    <w:lsdException w:name="heading 7" w:uiPriority="9" w:qFormat="1"/>
-    <w:lsdException w:name="heading 8" w:uiPriority="9" w:qFormat="1"/>
-    <w:lsdException w:name="heading 9" w:uiPriority="9" w:qFormat="1"/>
-    <w:lsdException w:name="toc 1" w:uiPriority="39"/>
-    <w:lsdException w:name="toc 2" w:uiPriority="39"/>
-    <w:lsdException w:name="toc 3" w:uiPriority="39"/>
-    <w:lsdException w:name="toc 4" w:uiPriority="39"/>
-    <w:lsdException w:name="toc 5" w:uiPriority="39"/>
-    <w:lsdException w:name="toc 6" w:uiPriority="39"/>
-    <w:lsdException w:name="toc 7" w:uiPriority="39"/>
-    <w:lsdException w:name="toc 8" w:uiPriority="39"/>
-    <w:lsdException w:name="toc 9" w:uiPriority="39"/>
-    <w:lsdException w:name="caption" w:uiPriority="35" w:qFormat="1"/>
-    <w:lsdException w:name="Title" w:semiHidden="0" w:uiPriority="10" w:unhideWhenUsed="0" w:qFormat="1"/>
-    <w:lsdException w:name="Default Paragraph Font" w:uiPriority="1"/>
-    <w:lsdException w:name="Subtitle" w:semiHidden="0" w:uiPriority="11" w:unhideWhenUsed="0" w:qFormat="1"/>
-    <w:lsdException w:name="Strong" w:semiHidden="0" w:uiPriority="22" w:unhideWhenUsed="0" w:qFormat="1"/>
-    <w:lsdException w:name="Emphasis" w:semiHidden="0" w:uiPriority="20" w:unhideWhenUsed="0" w:qFormat="1"/>
-    <w:lsdException w:name="Table Grid" w:semiHidden="0" w:uiPriority="59" w:unhideWhenUsed="0"/>
-    <w:lsdException w:name="Note Level 1" w:semiHidden="0" w:unhideWhenUsed="0"/>
-    <w:lsdException w:name="Note Level 2" w:semiHidden="0" w:unhideWhenUsed="0"/>
-    <w:lsdException w:name="Note Level 3" w:semiHidden="0" w:unhideWhenUsed="0"/>
-    <w:lsdException w:name="Note Level 4" w:semiHidden="0" w:unhideWhenUsed="0"/>
-    <w:lsdException w:name="Note Level 5" w:semiHidden="0" w:unhideWhenUsed="0"/>
-    <w:lsdException w:name="Note Level 6" w:semiHidden="0" w:unhideWhenUsed="0"/>
-    <w:lsdException w:name="Note Level 7" w:semiHidden="0" w:unhideWhenUsed="0"/>
-    <w:lsdException w:name="Note Level 8" w:semiHidden="0" w:unhideWhenUsed="0"/>
-    <w:lsdException w:name="Note Level 9" w:semiHidden="0" w:unhideWhenUsed="0"/>
-    <w:lsdException w:name="Placeholder Text" w:unhideWhenUsed="0"/>
-    <w:lsdException w:name="No Spacing" w:semiHidden="0" w:uiPriority="1" w:unhideWhenUsed="0" w:qFormat="1"/>
-    <w:lsdException w:name="Light Shading" w:semiHidden="0" w:uiPriority="60" w:unhideWhenUsed="0"/>
-    <w:lsdException w:name="Light List" w:semiHidden="0" w:uiPriority="61" w:unhideWhenUsed="0"/>
-    <w:lsdException w:name="Light Grid" w:semiHidden="0" w:uiPriority="62" w:unhideWhenUsed="0"/>
-    <w:lsdException w:name="Medium Shading 1" w:semiHidden="0" w:uiPriority="63" w:unhideWhenUsed="0"/>
-    <w:lsdException w:name="Medium Shading 2" w:semiHidden="0" w:uiPriority="64" w:unhideWhenUsed="0"/>
-    <w:lsdException w:name="Medium List 1" w:semiHidden="0" w:uiPriority="65" w:unhideWhenUsed="0"/>
-    <w:lsdException w:name="Medium List 2" w:semiHidden="0" w:uiPriority="66" w:unhideWhenUsed="0"/>
-    <w:lsdException w:name="Medium Grid 1" w:semiHidden="0" w:uiPriority="67" w:unhideWhenUsed="0"/>
-    <w:lsdException w:name="Medium Grid 2" w:semiHidden="0" w:uiPriority="68" w:unhideWhenUsed="0"/>
-    <w:lsdException w:name="Medium Grid 3" w:semiHidden="0" w:uiPriority="69" w:unhideWhenUsed="0"/>
-    <w:lsdException w:name="Dark List" w:semiHidden="0" w:uiPriority="70" w:unhideWhenUsed="0"/>
-    <w:lsdException w:name="Colorful Shading" w:semiHidden="0" w:uiPriority="71" w:unhideWhenUsed="0"/>
-    <w:lsdException w:name="Colorful List" w:semiHidden="0" w:uiPriority="72" w:unhideWhenUsed="0"/>
-    <w:lsdException w:name="Colorful Grid" w:semiHidden="0" w:uiPriority="73" w:unhideWhenUsed="0"/>
-    <w:lsdException w:name="Light Shading Accent 1" w:semiHidden="0" w:uiPriority="60" w:unhideWhenUsed="0"/>
-    <w:lsdException w:name="Light List Accent 1" w:semiHidden="0" w:uiPriority="61" w:unhideWhenUsed="0"/>
-    <w:lsdException w:name="Light Grid Accent 1" w:semiHidden="0" w:uiPriority="62" w:unhideWhenUsed="0"/>
-    <w:lsdException w:name="Medium Shading 1 Accent 1" w:semiHidden="0" w:uiPriority="63" w:unhideWhenUsed="0"/>
-    <w:lsdException w:name="Medium Shading 2 Accent 1" w:semiHidden="0" w:uiPriority="64" w:unhideWhenUsed="0"/>
-    <w:lsdException w:name="Medium List 1 Accent 1" w:semiHidden="0" w:uiPriority="65" w:unhideWhenUsed="0"/>
-    <w:lsdException w:name="Revision" w:unhideWhenUsed="0"/>
-    <w:lsdException w:name="List Paragraph" w:semiHidden="0" w:uiPriority="34" w:unhideWhenUsed="0" w:qFormat="1"/>
-    <w:lsdException w:name="Quote" w:semiHidden="0" w:uiPriority="29" w:unhideWhenUsed="0" w:qFormat="1"/>
-    <w:lsdException w:name="Intense Quote" w:semiHidden="0" w:uiPriority="30" w:unhideWhenUsed="0" w:qFormat="1"/>
-    <w:lsdException w:name="Medium List 2 Accent 1" w:semiHidden="0" w:uiPriority="66" w:unhideWhenUsed="0"/>
-    <w:lsdException w:name="Medium Grid 1 Accent 1" w:semiHidden="0" w:uiPriority="67" w:unhideWhenUsed="0"/>
-    <w:lsdException w:name="Medium Grid 2 Accent 1" w:semiHidden="0" w:uiPriority="68" w:unhideWhenUsed="0"/>
-    <w:lsdException w:name="Medium Grid 3 Accent 1" w:semiHidden="0" w:uiPriority="69" w:unhideWhenUsed="0"/>
-    <w:lsdException w:name="Dark List Accent 1" w:semiHidden="0" w:uiPriority="70" w:unhideWhenUsed="0"/>
-    <w:lsdException w:name="Colorful Shading Accent 1" w:semiHidden="0" w:uiPriority="71" w:unhideWhenUsed="0"/>
-    <w:lsdException w:name="Colorful List Accent 1" w:semiHidden="0" w:uiPriority="72" w:unhideWhenUsed="0"/>
-    <w:lsdException w:name="Colorful Grid Accent 1" w:semiHidden="0" w:uiPriority="73" w:unhideWhenUsed="0"/>
-    <w:lsdException w:name="Light Shading Accent 2" w:semiHidden="0" w:uiPriority="60" w:unhideWhenUsed="0"/>
-    <w:lsdException w:name="Light List Accent 2" w:semiHidden="0" w:uiPriority="61" w:unhideWhenUsed="0"/>
-    <w:lsdException w:name="Light Grid Accent 2" w:semiHidden="0" w:uiPriority="62" w:unhideWhenUsed="0"/>
-    <w:lsdException w:name="Medium Shading 1 Accent 2" w:semiHidden="0" w:uiPriority="63" w:unhideWhenUsed="0"/>
-    <w:lsdException w:name="Medium Shading 2 Accent 2" w:semiHidden="0" w:uiPriority="64" w:unhideWhenUsed="0"/>
-    <w:lsdException w:name="Medium List 1 Accent 2" w:semiHidden="0" w:uiPriority="65" w:unhideWhenUsed="0"/>
-    <w:lsdException w:name="Medium List 2 Accent 2" w:semiHidden="0" w:uiPriority="66" w:unhideWhenUsed="0"/>
-    <w:lsdException w:name="Medium Grid 1 Accent 2" w:semiHidden="0" w:uiPriority="67" w:unhideWhenUsed="0"/>
-    <w:lsdException w:name="Medium Grid 2 Accent 2" w:semiHidden="0" w:uiPriority="68" w:unhideWhenUsed="0"/>
-    <w:lsdException w:name="Medium Grid 3 Accent 2" w:semiHidden="0" w:uiPriority="69" w:unhideWhenUsed="0"/>
-    <w:lsdException w:name="Dark List Accent 2" w:semiHidden="0" w:uiPriority="70" w:unhideWhenUsed="0"/>
-    <w:lsdException w:name="Colorful Shading Accent 2" w:semiHidden="0" w:uiPriority="71" w:unhideWhenUsed="0"/>
-    <w:lsdException w:name="Colorful List Accent 2" w:semiHidden="0" w:uiPriority="72" w:unhideWhenUsed="0"/>
-    <w:lsdException w:name="Colorful Grid Accent 2" w:semiHidden="0" w:uiPriority="73" w:unhideWhenUsed="0"/>
-    <w:lsdException w:name="Light Shading Accent 3" w:semiHidden="0" w:uiPriority="60" w:unhideWhenUsed="0"/>
-    <w:lsdException w:name="Light List Accent 3" w:semiHidden="0" w:uiPriority="61" w:unhideWhenUsed="0"/>
-    <w:lsdException w:name="Light Grid Accent 3" w:semiHidden="0" w:uiPriority="62" w:unhideWhenUsed="0"/>
-    <w:lsdException w:name="Medium Shading 1 Accent 3" w:semiHidden="0" w:uiPriority="63" w:unhideWhenUsed="0"/>
-    <w:lsdException w:name="Medium Shading 2 Accent 3" w:semiHidden="0" w:uiPriority="64" w:unhideWhenUsed="0"/>
-    <w:lsdException w:name="Medium List 1 Accent 3" w:semiHidden="0" w:uiPriority="65" w:unhideWhenUsed="0"/>
-    <w:lsdException w:name="Medium List 2 Accent 3" w:semiHidden="0" w:uiPriority="66" w:unhideWhenUsed="0"/>
-    <w:lsdException w:name="Medium Grid 1 Accent 3" w:semiHidden="0" w:uiPriority="67" w:unhideWhenUsed="0"/>
-    <w:lsdException w:name="Medium Grid 2 Accent 3" w:semiHidden="0" w:uiPriority="68" w:unhideWhenUsed="0"/>
-    <w:lsdException w:name="Medium Grid 3 Accent 3" w:semiHidden="0" w:uiPriority="69" w:unhideWhenUsed="0"/>
-    <w:lsdException w:name="Dark List Accent 3" w:semiHidden="0" w:uiPriority="70" w:unhideWhenUsed="0"/>
-    <w:lsdException w:name="Colorful Shading Accent 3" w:semiHidden="0" w:uiPriority="71" w:unhideWhenUsed="0"/>
-    <w:lsdException w:name="Colorful List Accent 3" w:semiHidden="0" w:uiPriority="72" w:unhideWhenUsed="0"/>
-    <w:lsdException w:name="Colorful Grid Accent 3" w:semiHidden="0" w:uiPriority="73" w:unhideWhenUsed="0"/>
-    <w:lsdException w:name="Light Shading Accent 4" w:semiHidden="0" w:uiPriority="60" w:unhideWhenUsed="0"/>
-    <w:lsdException w:name="Light List Accent 4" w:semiHidden="0" w:uiPriority="61" w:unhideWhenUsed="0"/>
-    <w:lsdException w:name="Light Grid Accent 4" w:semiHidden="0" w:uiPriority="62" w:unhideWhenUsed="0"/>
-    <w:lsdException w:name="Medium Shading 1 Accent 4" w:semiHidden="0" w:uiPriority="63" w:unhideWhenUsed="0"/>
-    <w:lsdException w:name="Medium Shading 2 Accent 4" w:semiHidden="0" w:uiPriority="64" w:unhideWhenUsed="0"/>
-    <w:lsdException w:name="Medium List 1 Accent 4" w:semiHidden="0" w:uiPriority="65" w:unhideWhenUsed="0"/>
-    <w:lsdException w:name="Medium List 2 Accent 4" w:semiHidden="0" w:uiPriority="66" w:unhideWhenUsed="0"/>
-    <w:lsdException w:name="Medium Grid 1 Accent 4" w:semiHidden="0" w:uiPriority="67" w:unhideWhenUsed="0"/>
-    <w:lsdException w:name="Medium Grid 2 Accent 4" w:semiHidden="0" w:uiPriority="68" w:unhideWhenUsed="0"/>
-    <w:lsdException w:name="Medium Grid 3 Accent 4" w:semiHidden="0" w:uiPriority="69" w:unhideWhenUsed="0"/>
-    <w:lsdException w:name="Dark List Accent 4" w:semiHidden="0" w:uiPriority="70" w:unhideWhenUsed="0"/>
-    <w:lsdException w:name="Colorful Shading Accent 4" w:semiHidden="0" w:uiPriority="71" w:unhideWhenUsed="0"/>
-    <w:lsdException w:name="Colorful List Accent 4" w:semiHidden="0" w:uiPriority="72" w:unhideWhenUsed="0"/>
-    <w:lsdException w:name="Colorful Grid Accent 4" w:semiHidden="0" w:uiPriority="73" w:unhideWhenUsed="0"/>
-    <w:lsdException w:name="Light Shading Accent 5" w:semiHidden="0" w:uiPriority="60" w:unhideWhenUsed="0"/>
-    <w:lsdException w:name="Light List Accent 5" w:semiHidden="0" w:uiPriority="61" w:unhideWhenUsed="0"/>
-    <w:lsdException w:name="Light Grid Accent 5" w:semiHidden="0" w:uiPriority="62" w:unhideWhenUsed="0"/>
-    <w:lsdException w:name="Medium Shading 1 Accent 5" w:semiHidden="0" w:uiPriority="63" w:unhideWhenUsed="0"/>
-    <w:lsdException w:name="Medium Shading 2 Accent 5" w:semiHidden="0" w:uiPriority="64" w:unhideWhenUsed="0"/>
-    <w:lsdException w:name="Medium List 1 Accent 5" w:semiHidden="0" w:uiPriority="65" w:unhideWhenUsed="0"/>
-    <w:lsdException w:name="Medium List 2 Accent 5" w:semiHidden="0" w:uiPriority="66" w:unhideWhenUsed="0"/>
-    <w:lsdException w:name="Medium Grid 1 Accent 5" w:semiHidden="0" w:uiPriority="67" w:unhideWhenUsed="0"/>
-    <w:lsdException w:name="Medium Grid 2 Accent 5" w:semiHidden="0" w:uiPriority="68" w:unhideWhenUsed="0"/>
-    <w:lsdException w:name="Medium Grid 3 Accent 5" w:semiHidden="0" w:uiPriority="69" w:unhideWhenUsed="0"/>
-    <w:lsdException w:name="Dark List Accent 5" w:semiHidden="0" w:uiPriority="70" w:unhideWhenUsed="0"/>
-    <w:lsdException w:name="Colorful Shading Accent 5" w:semiHidden="0" w:uiPriority="71" w:unhideWhenUsed="0"/>
-    <w:lsdException w:name="Colorful List Accent 5" w:semiHidden="0" w:uiPriority="72" w:unhideWhenUsed="0"/>
-    <w:lsdException w:name="Colorful Grid Accent 5" w:semiHidden="0" w:uiPriority="73" w:unhideWhenUsed="0"/>
-    <w:lsdException w:name="Light Shading Accent 6" w:semiHidden="0" w:uiPriority="60" w:unhideWhenUsed="0"/>
-    <w:lsdException w:name="Light List Accent 6" w:semiHidden="0" w:uiPriority="61" w:unhideWhenUsed="0"/>
-    <w:lsdException w:name="Light Grid Accent 6" w:semiHidden="0" w:uiPriority="62" w:unhideWhenUsed="0"/>
-    <w:lsdException w:name="Medium Shading 1 Accent 6" w:semiHidden="0" w:uiPriority="63" w:unhideWhenUsed="0"/>
-    <w:lsdException w:name="Medium Shading 2 Accent 6" w:semiHidden="0" w:uiPriority="64" w:unhideWhenUsed="0"/>
-    <w:lsdException w:name="Medium List 1 Accent 6" w:semiHidden="0" w:uiPriority="65" w:unhideWhenUsed="0"/>
-    <w:lsdException w:name="Medium List 2 Accent 6" w:semiHidden="0" w:uiPriority="66" w:unhideWhenUsed="0"/>
-    <w:lsdException w:name="Medium Grid 1 Accent 6" w:semiHidden="0" w:uiPriority="67" w:unhideWhenUsed="0"/>
-    <w:lsdException w:name="Medium Grid 2 Accent 6" w:semiHidden="0" w:uiPriority="68" w:unhideWhenUsed="0"/>
-    <w:lsdException w:name="Medium Grid 3 Accent 6" w:semiHidden="0" w:uiPriority="69" w:unhideWhenUsed="0"/>
-    <w:lsdException w:name="Dark List Accent 6" w:semiHidden="0" w:uiPriority="70" w:unhideWhenUsed="0"/>
-    <w:lsdException w:name="Colorful Shading Accent 6" w:semiHidden="0" w:uiPriority="71" w:unhideWhenUsed="0"/>
-    <w:lsdException w:name="Colorful List Accent 6" w:semiHidden="0" w:uiPriority="72" w:unhideWhenUsed="0"/>
-    <w:lsdException w:name="Colorful Grid Accent 6" w:semiHidden="0" w:uiPriority="73" w:unhideWhenUsed="0"/>
-    <w:lsdException w:name="Subtle Emphasis" w:semiHidden="0" w:uiPriority="19" w:unhideWhenUsed="0" w:qFormat="1"/>
-    <w:lsdException w:name="Intense Emphasis" w:semiHidden="0" w:uiPriority="21" w:unhideWhenUsed="0" w:qFormat="1"/>
-    <w:lsdException w:name="Subtle Reference" w:semiHidden="0" w:uiPriority="31" w:unhideWhenUsed="0" w:qFormat="1"/>
-    <w:lsdException w:name="Intense Reference" w:semiHidden="0" w:uiPriority="32" w:unhideWhenUsed="0" w:qFormat="1"/>
-    <w:lsdException w:name="Book Title" w:semiHidden="0" w:uiPriority="33" w:unhideWhenUsed="0" w:qFormat="1"/>
-    <w:lsdException w:name="Bibliography" w:uiPriority="37"/>
-    <w:lsdException w:name="TOC Heading" w:uiPriority="39" w:qFormat="1"/>
-  </w:latentStyles>
-  <w:style w:type="paragraph" w:default="1" w:styleId="Normal">
-    <w:name w:val="Normal"/>
-    <w:qFormat/>
-  </w:style>
-  <w:style w:type="character" w:default="1" w:styleId="DefaultParagraphFont">
-    <w:name w:val="Default Paragraph Font"/>
-    <w:uiPriority w:val="1"/>
-    <w:semiHidden/>
     <w:unhideWhenUsed/>
   </w:style>
   <w:style w:type="table" w:default="1" w:styleId="TableNormal">

</xml_diff>